<commit_message>
Updated design document and sample circuit
Changed document title
Updated Pedagogical Research section
Changed sample pneumatic circuit diagram
</commit_message>
<xml_diff>
--- a/Documentation/Design Proposal Report/Design Proposal Draft.docx
+++ b/Documentation/Design Proposal Report/Design Proposal Draft.docx
@@ -723,7 +723,7 @@
               </mc:Choice>
               <mc:Fallback>
                 <w:pict>
-                  <v:group w14:anchorId="292509DC" id="Group 39" o:spid="_x0000_s1026" style="position:absolute;margin-left:0;margin-top:-3.6pt;width:612pt;height:797.4pt;z-index:-251656704;mso-width-percent:1000;mso-position-horizontal:center;mso-position-horizontal-relative:page;mso-position-vertical-relative:page;mso-width-percent:1000" coordorigin=",96" coordsize="12240,15948" o:gfxdata="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" o:allowincell="f">
+                  <v:group w14:anchorId="724DCA1D" id="Group 39" o:spid="_x0000_s1026" style="position:absolute;margin-left:0;margin-top:-3.6pt;width:612pt;height:797.4pt;z-index:-251656704;mso-width-percent:1000;mso-position-horizontal:center;mso-position-horizontal-relative:page;mso-position-vertical-relative:page;mso-width-percent:1000" coordorigin=",96" coordsize="12240,15948" o:gfxdata="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" o:allowincell="f">
                     <v:rect id="Rectangle 40" o:spid="_x0000_s1027" style="position:absolute;top:96;width:12240;height:15948;visibility:visible;mso-wrap-style:square;v-text-anchor:top" o:gfxdata="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" filled="f" stroked="f"/>
                     <v:rect id="Rectangle 41" o:spid="_x0000_s1028" style="position:absolute;left:612;top:638;width:11016;height:14564;visibility:visible;mso-wrap-style:square;v-text-anchor:top" o:gfxdata="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" strokecolor="black [3213]"/>
                     <w10:wrap anchorx="page" anchory="page"/>
@@ -1422,7 +1422,7 @@
                                     <w:sz w:val="36"/>
                                     <w:szCs w:val="36"/>
                                   </w:rPr>
-                                  <w:t>November 21, 2014</w:t>
+                                  <w:t>December 10, 2014</w:t>
                                 </w:r>
                                 <w:r>
                                   <w:rPr>
@@ -1581,7 +1581,7 @@
                               <w:sz w:val="36"/>
                               <w:szCs w:val="36"/>
                             </w:rPr>
-                            <w:t>November 21, 2014</w:t>
+                            <w:t>December 10, 2014</w:t>
                           </w:r>
                           <w:r>
                             <w:rPr>
@@ -1673,7 +1673,31 @@
                                 <w:sz w:val="48"/>
                                 <w:szCs w:val="48"/>
                               </w:rPr>
-                              <w:t>Development of an Agile Robotics Platform</w:t>
+                              <w:t>Development of an</w:t>
+                            </w:r>
+                            <w:r>
+                              <w:rPr>
+                                <w:rFonts w:ascii="Bodoni MT Black" w:hAnsi="Bodoni MT Black"/>
+                                <w:sz w:val="48"/>
+                                <w:szCs w:val="48"/>
+                              </w:rPr>
+                              <w:t xml:space="preserve"> Agile</w:t>
+                            </w:r>
+                            <w:r>
+                              <w:rPr>
+                                <w:rFonts w:ascii="Bodoni MT Black" w:hAnsi="Bodoni MT Black"/>
+                                <w:sz w:val="48"/>
+                                <w:szCs w:val="48"/>
+                              </w:rPr>
+                              <w:t xml:space="preserve"> </w:t>
+                            </w:r>
+                            <w:r>
+                              <w:rPr>
+                                <w:rFonts w:ascii="Bodoni MT Black" w:hAnsi="Bodoni MT Black"/>
+                                <w:sz w:val="48"/>
+                                <w:szCs w:val="48"/>
+                              </w:rPr>
+                              <w:t>Educational Robot</w:t>
                             </w:r>
                           </w:p>
                         </w:txbxContent>
@@ -1713,7 +1737,31 @@
                           <w:sz w:val="48"/>
                           <w:szCs w:val="48"/>
                         </w:rPr>
-                        <w:t>Development of an Agile Robotics Platform</w:t>
+                        <w:t>Development of an</w:t>
+                      </w:r>
+                      <w:r>
+                        <w:rPr>
+                          <w:rFonts w:ascii="Bodoni MT Black" w:hAnsi="Bodoni MT Black"/>
+                          <w:sz w:val="48"/>
+                          <w:szCs w:val="48"/>
+                        </w:rPr>
+                        <w:t xml:space="preserve"> Agile</w:t>
+                      </w:r>
+                      <w:r>
+                        <w:rPr>
+                          <w:rFonts w:ascii="Bodoni MT Black" w:hAnsi="Bodoni MT Black"/>
+                          <w:sz w:val="48"/>
+                          <w:szCs w:val="48"/>
+                        </w:rPr>
+                        <w:t xml:space="preserve"> </w:t>
+                      </w:r>
+                      <w:r>
+                        <w:rPr>
+                          <w:rFonts w:ascii="Bodoni MT Black" w:hAnsi="Bodoni MT Black"/>
+                          <w:sz w:val="48"/>
+                          <w:szCs w:val="48"/>
+                        </w:rPr>
+                        <w:t>Educational Robot</w:t>
                       </w:r>
                     </w:p>
                   </w:txbxContent>
@@ -6669,49 +6717,65 @@
       <w:r>
         <w:t xml:space="preserve">Four robots were initially drafted to fulfill the design requirements. The developed robots were </w:t>
       </w:r>
+      <w:proofErr w:type="spellStart"/>
       <w:r>
         <w:rPr>
           <w:i/>
         </w:rPr>
         <w:t>Arachnia</w:t>
       </w:r>
+      <w:proofErr w:type="spellEnd"/>
       <w:r>
         <w:t xml:space="preserve">, </w:t>
       </w:r>
+      <w:proofErr w:type="spellStart"/>
       <w:r>
         <w:rPr>
           <w:i/>
         </w:rPr>
         <w:t>Hexabox</w:t>
       </w:r>
+      <w:proofErr w:type="spellEnd"/>
       <w:r>
         <w:t xml:space="preserve">, </w:t>
       </w:r>
+      <w:proofErr w:type="spellStart"/>
       <w:r>
         <w:rPr>
           <w:i/>
         </w:rPr>
         <w:t>Boxxy</w:t>
       </w:r>
+      <w:proofErr w:type="spellEnd"/>
       <w:r>
         <w:t xml:space="preserve">, and </w:t>
       </w:r>
+      <w:proofErr w:type="spellStart"/>
       <w:r>
         <w:rPr>
           <w:i/>
         </w:rPr>
         <w:t>DogeBot</w:t>
       </w:r>
+      <w:proofErr w:type="spellEnd"/>
       <w:r>
         <w:t>. The following is a list of pros and cons for each robot:</w:t>
       </w:r>
     </w:p>
     <w:p>
+      <w:proofErr w:type="spellStart"/>
       <w:r>
         <w:rPr>
           <w:i/>
         </w:rPr>
-        <w:t xml:space="preserve">Arachnia </w:t>
+        <w:t>Arachnia</w:t>
+      </w:r>
+      <w:proofErr w:type="spellEnd"/>
+      <w:r>
+        <w:rPr>
+          <w:i/>
+        </w:rPr>
+        <w:t xml:space="preserve"> </w:t>
       </w:r>
       <w:r>
         <w:t xml:space="preserve">is a spider-style robot draft developed to fulfill the constraints and criteria of the design. It received a score of </w:t>
@@ -6751,11 +6815,19 @@
       </w:r>
     </w:p>
     <w:p>
+      <w:proofErr w:type="spellStart"/>
       <w:r>
         <w:rPr>
           <w:i/>
         </w:rPr>
-        <w:t xml:space="preserve">Hexabot </w:t>
+        <w:t>Hexabot</w:t>
+      </w:r>
+      <w:proofErr w:type="spellEnd"/>
+      <w:r>
+        <w:rPr>
+          <w:i/>
+        </w:rPr>
+        <w:t xml:space="preserve"> </w:t>
       </w:r>
       <w:r>
         <w:t xml:space="preserve">is a spider-style robot draft developed to fulfill the constraints and criteria of the design. It received a score of </w:t>
@@ -6795,11 +6867,19 @@
       </w:r>
     </w:p>
     <w:p>
+      <w:proofErr w:type="spellStart"/>
       <w:r>
         <w:rPr>
           <w:i/>
         </w:rPr>
-        <w:t xml:space="preserve">Boxxy </w:t>
+        <w:t>Boxxy</w:t>
+      </w:r>
+      <w:proofErr w:type="spellEnd"/>
+      <w:r>
+        <w:rPr>
+          <w:i/>
+        </w:rPr>
+        <w:t xml:space="preserve"> </w:t>
       </w:r>
       <w:r>
         <w:t>is an animal</w:t>
@@ -6842,11 +6922,19 @@
       </w:r>
     </w:p>
     <w:p>
+      <w:proofErr w:type="spellStart"/>
       <w:r>
         <w:rPr>
           <w:i/>
         </w:rPr>
-        <w:t xml:space="preserve">DogeBot </w:t>
+        <w:t>DogeBot</w:t>
+      </w:r>
+      <w:proofErr w:type="spellEnd"/>
+      <w:r>
+        <w:rPr>
+          <w:i/>
+        </w:rPr>
+        <w:t xml:space="preserve"> </w:t>
       </w:r>
       <w:r>
         <w:t>is an animal</w:t>
@@ -6890,7 +6978,15 @@
     </w:p>
     <w:p>
       <w:r>
-        <w:t>The highest scoring design was DogeBot. During the second phase of the Capstone Project design process more work will be done in refining and iterating the robot design along with the pneumatic, electronic, and control subsystems.</w:t>
+        <w:t xml:space="preserve">The highest scoring design was </w:t>
+      </w:r>
+      <w:proofErr w:type="spellStart"/>
+      <w:r>
+        <w:t>DogeBot</w:t>
+      </w:r>
+      <w:proofErr w:type="spellEnd"/>
+      <w:r>
+        <w:t>. During the second phase of the Capstone Project design process more work will be done in refining and iterating the robot design along with the pneumatic, electronic, and control subsystems.</w:t>
       </w:r>
     </w:p>
     <w:p>
@@ -7005,7 +7101,15 @@
         <w:t xml:space="preserve"> on robotics related activities such as programming</w:t>
       </w:r>
       <w:r>
-        <w:t xml:space="preserve"> robots utilizing the LEGO Mindstorms NXT robotics </w:t>
+        <w:t xml:space="preserve"> robots utilizing the LEGO </w:t>
+      </w:r>
+      <w:proofErr w:type="spellStart"/>
+      <w:r>
+        <w:t>Mindstorms</w:t>
+      </w:r>
+      <w:proofErr w:type="spellEnd"/>
+      <w:r>
+        <w:t xml:space="preserve"> NXT robotics </w:t>
       </w:r>
       <w:r>
         <w:t>kit.</w:t>
@@ -7180,7 +7284,7 @@
         </w:sdtContent>
       </w:sdt>
       <w:r>
-        <w:t>The A.R.C. robot would make a great teaching aid for a POGIL style environment. It could be used as the basis for a lesson plan in fluid power, control theory, electrical design, and many other lessons.</w:t>
+        <w:t>.</w:t>
       </w:r>
     </w:p>
     <w:p>
@@ -7218,7 +7322,13 @@
         </w:sdtContent>
       </w:sdt>
       <w:r>
-        <w:t>. Due to the interdisciplinary nature of robotics the A.R.C. robot could be used in many introductory design applications. It could be used to enhance Electrical Engineering, Mechanical Engineering, Software Engineering, Controls, or even Fluid Power curricula. Not only could the robot and its subsystems be used to generate design problems, it’s also possible to use it as a research platform or as an example of a solution generated using the engineering design process.</w:t>
+        <w:t xml:space="preserve">. </w:t>
+      </w:r>
+      <w:r>
+        <w:t>Due to the interdisciplinary nature of Robotics, an educational robotics platform is an invaluable asset. It would allow a huge variety of topics to be covered using the EDP, including fluid power, controls, and mechanics</w:t>
+      </w:r>
+      <w:r>
+        <w:t>.</w:t>
       </w:r>
     </w:p>
     <w:p>
@@ -7270,8 +7380,11 @@
     </w:p>
     <w:p>
       <w:r>
+        <w:t xml:space="preserve">While Kevin Lee’s preliminary research in the mathematical models representing locomotion in legged robots did provide a good foundation to build upon, some assumptions made in his model must be addressed when moving forward with a specific robot design.  One such assumption is that the center of mass will be centered on the design.  Due to the placement of components on the chassis of the robot, the center of mass will most likely not be directly in the center of the robot.  The center of mass is crucial in determining which leg placements will lead to stability.  The center of mass in the links </w:t>
+      </w:r>
+      <w:r>
         <w:lastRenderedPageBreak/>
-        <w:t xml:space="preserve">While Kevin Lee’s preliminary research in the mathematical models representing locomotion in legged robots did provide a good foundation to build upon, some assumptions made in his model must be addressed when moving forward with a specific robot design.  One such assumption is that the center of mass will be centered on the design.  Due to the placement of components on the chassis of the robot, the center of mass will most likely not be directly in the center of the robot.  The center of mass is crucial in determining which leg placements will lead to stability.  The center of mass in the links representing the legs of the robots was also assumed to be in the center of the links, which again will most likely not be the case.   Other topics not covered by Kevin Lee, which will be serious considerations in the design, include velocity analysis of the legs and the weight of the pneumatic cylinders. </w:t>
+        <w:t xml:space="preserve">representing the legs of the robots was also assumed to be in the center of the links, which again will most likely not be the case.   Other topics not covered by Kevin Lee, which will be serious considerations in the design, include velocity analysis of the legs and the weight of the pneumatic cylinders. </w:t>
       </w:r>
     </w:p>
     <w:p>
@@ -7548,7 +7661,6 @@
         <w:rPr>
           <w:noProof/>
         </w:rPr>
-        <w:lastRenderedPageBreak/>
         <w:drawing>
           <wp:inline distT="0" distB="0" distL="0" distR="0" wp14:anchorId="10929BFB" wp14:editId="6376983D">
             <wp:extent cx="2857500" cy="2065020"/>
@@ -7609,16 +7721,30 @@
       </w:pPr>
       <w:bookmarkStart w:id="4" w:name="_Toc404354254"/>
       <w:r>
+        <w:lastRenderedPageBreak/>
         <w:t xml:space="preserve">Figure </w:t>
       </w:r>
-      <w:fldSimple w:instr=" SEQ Figure \* ARABIC ">
-        <w:r>
-          <w:rPr>
-            <w:noProof/>
-          </w:rPr>
-          <w:t>1</w:t>
-        </w:r>
-      </w:fldSimple>
+      <w:r>
+        <w:fldChar w:fldCharType="begin"/>
+      </w:r>
+      <w:r>
+        <w:instrText xml:space="preserve"> SEQ Figure \* ARABIC </w:instrText>
+      </w:r>
+      <w:r>
+        <w:fldChar w:fldCharType="separate"/>
+      </w:r>
+      <w:r>
+        <w:rPr>
+          <w:noProof/>
+        </w:rPr>
+        <w:t>1</w:t>
+      </w:r>
+      <w:r>
+        <w:rPr>
+          <w:noProof/>
+        </w:rPr>
+        <w:fldChar w:fldCharType="end"/>
+      </w:r>
       <w:r>
         <w:t>:</w:t>
       </w:r>
@@ -7829,14 +7955,27 @@
       <w:r>
         <w:t xml:space="preserve">Figure </w:t>
       </w:r>
-      <w:fldSimple w:instr=" SEQ Figure \* ARABIC ">
-        <w:r>
-          <w:rPr>
-            <w:noProof/>
-          </w:rPr>
-          <w:t>2</w:t>
-        </w:r>
-      </w:fldSimple>
+      <w:r>
+        <w:fldChar w:fldCharType="begin"/>
+      </w:r>
+      <w:r>
+        <w:instrText xml:space="preserve"> SEQ Figure \* ARABIC </w:instrText>
+      </w:r>
+      <w:r>
+        <w:fldChar w:fldCharType="separate"/>
+      </w:r>
+      <w:r>
+        <w:rPr>
+          <w:noProof/>
+        </w:rPr>
+        <w:t>2</w:t>
+      </w:r>
+      <w:r>
+        <w:rPr>
+          <w:noProof/>
+        </w:rPr>
+        <w:fldChar w:fldCharType="end"/>
+      </w:r>
       <w:r>
         <w:t xml:space="preserve">: </w:t>
       </w:r>
@@ -7961,7 +8100,6 @@
         <w:t xml:space="preserve">.  </w:t>
       </w:r>
       <w:r>
-        <w:lastRenderedPageBreak/>
         <w:t>Additionally the robot can only travel via hopping</w:t>
       </w:r>
       <w:r>
@@ -8122,7 +8260,11 @@
         <w:t xml:space="preserve"> With this ability to remain stable with one leg </w:t>
       </w:r>
       <w:r>
-        <w:t>raised requires less complicated controls</w:t>
+        <w:t xml:space="preserve">raised requires less complicated </w:t>
+      </w:r>
+      <w:r>
+        <w:lastRenderedPageBreak/>
+        <w:t>controls</w:t>
       </w:r>
       <w:r>
         <w:t xml:space="preserve"> compared to robot designs </w:t>
@@ -8332,11 +8474,7 @@
         </w:sdtContent>
       </w:sdt>
       <w:r>
-        <w:t xml:space="preserve">.  On the downside, leaks prove to be problematic in a hydraulic system.  If any of the seals fail, a pressure drop in the fluid will occur, reducing the effectiveness of the system.  In addition, the leaking fluid can interfere with electronic or mechanical systems near the break, creating more problems and leading to necessary </w:t>
-      </w:r>
-      <w:r>
-        <w:lastRenderedPageBreak/>
-        <w:t>replacement parts for not only the hydraulics</w:t>
+        <w:t>.  On the downside, leaks prove to be problematic in a hydraulic system.  If any of the seals fail, a pressure drop in the fluid will occur, reducing the effectiveness of the system.  In addition, the leaking fluid can interfere with electronic or mechanical systems near the break, creating more problems and leading to necessary replacement parts for not only the hydraulics</w:t>
       </w:r>
       <w:sdt>
         <w:sdtPr>
@@ -8413,7 +8551,11 @@
         </w:sdtContent>
       </w:sdt>
       <w:r>
-        <w:t>.  However, due to the compressibility of the working fluid, exact positioning of the cylinders may not always be possible.  Electronics offer the greatest number of possible accurate positions, especially when a closed loop is used and the system can adjust itself between iterations</w:t>
+        <w:t xml:space="preserve">.  However, due to the compressibility of the working fluid, exact positioning of the cylinders may not always be possible.  </w:t>
+      </w:r>
+      <w:r>
+        <w:lastRenderedPageBreak/>
+        <w:t>Electronics offer the greatest number of possible accurate positions, especially when a closed loop is used and the system can adjust itself between iterations</w:t>
       </w:r>
       <w:sdt>
         <w:sdtPr>
@@ -8492,17 +8634,29 @@
       </w:pPr>
       <w:bookmarkStart w:id="8" w:name="_Toc404354245"/>
       <w:r>
-        <w:lastRenderedPageBreak/>
         <w:t xml:space="preserve">Table </w:t>
       </w:r>
-      <w:fldSimple w:instr=" SEQ Table \* ARABIC ">
-        <w:r>
-          <w:rPr>
-            <w:noProof/>
-          </w:rPr>
-          <w:t>1</w:t>
-        </w:r>
-      </w:fldSimple>
+      <w:r>
+        <w:fldChar w:fldCharType="begin"/>
+      </w:r>
+      <w:r>
+        <w:instrText xml:space="preserve"> SEQ Table \* ARABIC </w:instrText>
+      </w:r>
+      <w:r>
+        <w:fldChar w:fldCharType="separate"/>
+      </w:r>
+      <w:r>
+        <w:rPr>
+          <w:noProof/>
+        </w:rPr>
+        <w:t>1</w:t>
+      </w:r>
+      <w:r>
+        <w:rPr>
+          <w:noProof/>
+        </w:rPr>
+        <w:fldChar w:fldCharType="end"/>
+      </w:r>
       <w:r>
         <w:t xml:space="preserve">: Summary of </w:t>
       </w:r>
@@ -9194,6 +9348,7 @@
                 <w:sz w:val="16"/>
                 <w:szCs w:val="16"/>
               </w:rPr>
+              <w:lastRenderedPageBreak/>
               <w:t>-Dirty</w:t>
             </w:r>
           </w:p>
@@ -9221,6 +9376,7 @@
                 <w:sz w:val="16"/>
                 <w:szCs w:val="16"/>
               </w:rPr>
+              <w:lastRenderedPageBreak/>
               <w:t>Electric Power Source</w:t>
             </w:r>
           </w:p>
@@ -9410,7 +9566,15 @@
     </w:p>
     <w:p>
       <w:r>
-        <w:t xml:space="preserve">In order to successfully design a user controlled, pneumatic powered quadruped robot, various electrical and fluid power components must be utilized.  These components make up the subsystems that eventually are combined to make up the robot itself.  Fluid power components include the air supply tank, the air compressor, the tubing, the double acting air cylinders, the reservoir tank, solenoid valve, and control valves. </w:t>
+        <w:t xml:space="preserve">In order to successfully design a user controlled, pneumatic powered quadruped robot, </w:t>
+      </w:r>
+      <w:proofErr w:type="gramStart"/>
+      <w:r>
+        <w:t>various</w:t>
+      </w:r>
+      <w:proofErr w:type="gramEnd"/>
+      <w:r>
+        <w:t xml:space="preserve"> electrical and fluid power components must be utilized.  These components make up the subsystems that eventually are combined to make up the robot itself.  Fluid power components include the air supply tank, the air compressor, the tubing, the double acting air cylinders, the reservoir tank, solenoid valve, and control valves. </w:t>
       </w:r>
     </w:p>
     <w:p>
@@ -9509,19 +9673,37 @@
       <w:r>
         <w:t xml:space="preserve">Figure </w:t>
       </w:r>
-      <w:fldSimple w:instr=" SEQ Figure \* ARABIC ">
-        <w:r>
-          <w:rPr>
-            <w:noProof/>
-          </w:rPr>
-          <w:t>3</w:t>
-        </w:r>
-      </w:fldSimple>
+      <w:r>
+        <w:fldChar w:fldCharType="begin"/>
+      </w:r>
+      <w:r>
+        <w:instrText xml:space="preserve"> SEQ Figure \* ARABIC </w:instrText>
+      </w:r>
+      <w:r>
+        <w:fldChar w:fldCharType="separate"/>
+      </w:r>
+      <w:r>
+        <w:rPr>
+          <w:noProof/>
+        </w:rPr>
+        <w:t>3</w:t>
+      </w:r>
+      <w:r>
+        <w:rPr>
+          <w:noProof/>
+        </w:rPr>
+        <w:fldChar w:fldCharType="end"/>
+      </w:r>
       <w:r>
         <w:t xml:space="preserve">: </w:t>
       </w:r>
-      <w:r>
-        <w:t>Bimba Original Line® Air cylinder w/ Adjustable Cushions</w:t>
+      <w:proofErr w:type="spellStart"/>
+      <w:r>
+        <w:t>Bimba</w:t>
+      </w:r>
+      <w:proofErr w:type="spellEnd"/>
+      <w:r>
+        <w:t xml:space="preserve"> Original Line® Air cylinder w/ Adjustable Cushions</w:t>
       </w:r>
       <w:sdt>
         <w:sdtPr>
@@ -9568,7 +9750,6 @@
           <w:noProof/>
           <w:highlight w:val="yellow"/>
         </w:rPr>
-        <w:lastRenderedPageBreak/>
         <w:drawing>
           <wp:inline distT="0" distB="0" distL="0" distR="0" wp14:anchorId="1AC707AA" wp14:editId="607DB443">
             <wp:extent cx="2933700" cy="979583"/>
@@ -9621,27 +9802,14 @@
       <w:r>
         <w:t xml:space="preserve">Figure </w:t>
       </w:r>
-      <w:r>
-        <w:fldChar w:fldCharType="begin"/>
-      </w:r>
-      <w:r>
-        <w:instrText xml:space="preserve"> SEQ Figure \* ARABIC </w:instrText>
-      </w:r>
-      <w:r>
-        <w:fldChar w:fldCharType="separate"/>
-      </w:r>
-      <w:r>
-        <w:rPr>
-          <w:noProof/>
-        </w:rPr>
-        <w:t>4</w:t>
-      </w:r>
-      <w:r>
-        <w:rPr>
-          <w:noProof/>
-        </w:rPr>
-        <w:fldChar w:fldCharType="end"/>
-      </w:r>
+      <w:fldSimple w:instr=" SEQ Figure \* ARABIC ">
+        <w:r>
+          <w:rPr>
+            <w:noProof/>
+          </w:rPr>
+          <w:t>4</w:t>
+        </w:r>
+      </w:fldSimple>
       <w:r>
         <w:t>: Cylinder Cross-Section View</w:t>
       </w:r>
@@ -9686,7 +9854,7 @@
           <v:shape id="_x0000_i1025" type="#_x0000_t75" style="width:106.2pt;height:19.2pt" o:ole="">
             <v:imagedata r:id="rId17" o:title=""/>
           </v:shape>
-          <o:OLEObject Type="Embed" ProgID="Equation.DSMT4" ShapeID="_x0000_i1025" DrawAspect="Content" ObjectID="_1478097545" r:id="rId18"/>
+          <o:OLEObject Type="Embed" ProgID="Equation.DSMT4" ShapeID="_x0000_i1025" DrawAspect="Content" ObjectID="_1479758590" r:id="rId18"/>
         </w:object>
       </w:r>
       <w:r>
@@ -9701,8 +9869,6 @@
       <w:r>
         <w:tab/>
       </w:r>
-      <w:bookmarkStart w:id="13" w:name="_GoBack"/>
-      <w:bookmarkEnd w:id="13"/>
       <w:r>
         <w:tab/>
       </w:r>
@@ -9718,7 +9884,11 @@
         <w:t>W</w:t>
       </w:r>
       <w:r>
-        <w:t>here P</w:t>
+        <w:t xml:space="preserve">here </w:t>
+      </w:r>
+      <w:proofErr w:type="spellStart"/>
+      <w:r>
+        <w:t>P</w:t>
       </w:r>
       <w:r>
         <w:rPr>
@@ -9726,8 +9896,13 @@
         </w:rPr>
         <w:t>cap</w:t>
       </w:r>
-      <w:r>
-        <w:t xml:space="preserve"> is the pressure on the cap side of the cylinder, A</w:t>
+      <w:proofErr w:type="spellEnd"/>
+      <w:r>
+        <w:t xml:space="preserve"> is the pressure on the cap side of the cylinder, </w:t>
+      </w:r>
+      <w:proofErr w:type="spellStart"/>
+      <w:r>
+        <w:t>A</w:t>
       </w:r>
       <w:r>
         <w:rPr>
@@ -9735,6 +9910,7 @@
         </w:rPr>
         <w:t>cap</w:t>
       </w:r>
+      <w:proofErr w:type="spellEnd"/>
       <w:r>
         <w:t xml:space="preserve"> is the area of the piston head, P</w:t>
       </w:r>
@@ -9745,7 +9921,11 @@
         <w:t>rod</w:t>
       </w:r>
       <w:r>
-        <w:t xml:space="preserve"> is the pressure on the rod side of the cylinder, and A</w:t>
+        <w:t xml:space="preserve"> is the pressure on the rod side of the cylinder, and </w:t>
+      </w:r>
+      <w:proofErr w:type="spellStart"/>
+      <w:r>
+        <w:t>A</w:t>
       </w:r>
       <w:r>
         <w:rPr>
@@ -9753,8 +9933,21 @@
         </w:rPr>
         <w:t>rod</w:t>
       </w:r>
-      <w:r>
-        <w:t xml:space="preserve"> is the surface area of the piston head on the rod side.  In addition to finding the possible force output of the cylinder, it is also important to be aware of its efficiency.  The cylinders efficiency can be influenced by a number of factors such as seal friction, viscous friction, leakages, and fluid compressibility, which can all contribute to the cylinders energy losses.  The efficiency of the cylinder is determined using the equation</w:t>
+      <w:proofErr w:type="spellEnd"/>
+      <w:r>
+        <w:t xml:space="preserve"> is the surface area of the piston head on the </w:t>
+      </w:r>
+      <w:proofErr w:type="spellStart"/>
+      <w:r>
+        <w:t>rod</w:t>
+      </w:r>
+      <w:proofErr w:type="spellEnd"/>
+      <w:r>
+        <w:t xml:space="preserve"> side.  In addition to finding the possible force output of the cylinder, it is also important to be aware of its efficiency.  The cylinders efficiency can be influenced by a number of factors such as seal friction, viscous </w:t>
+      </w:r>
+      <w:r>
+        <w:lastRenderedPageBreak/>
+        <w:t>friction, leakages, and fluid compressibility, which can all contribute to the cylinders energy losses.  The efficiency of the cylinder is determined using the equation</w:t>
       </w:r>
       <w:r>
         <w:t>:</w:t>
@@ -9778,7 +9971,7 @@
           <v:shape id="_x0000_i1026" type="#_x0000_t75" style="width:81pt;height:34.2pt" o:ole="">
             <v:imagedata r:id="rId19" o:title=""/>
           </v:shape>
-          <o:OLEObject Type="Embed" ProgID="Equation.DSMT4" ShapeID="_x0000_i1026" DrawAspect="Content" ObjectID="_1478097546" r:id="rId20"/>
+          <o:OLEObject Type="Embed" ProgID="Equation.DSMT4" ShapeID="_x0000_i1026" DrawAspect="Content" ObjectID="_1479758591" r:id="rId20"/>
         </w:object>
       </w:r>
       <w:r>
@@ -9847,8 +10040,8 @@
           <w:bCs w:val="0"/>
         </w:rPr>
       </w:pPr>
-      <w:bookmarkStart w:id="14" w:name="_Toc404342160"/>
-      <w:bookmarkStart w:id="15" w:name="_Toc404354212"/>
+      <w:bookmarkStart w:id="13" w:name="_Toc404342160"/>
+      <w:bookmarkStart w:id="14" w:name="_Toc404354212"/>
       <w:r>
         <w:rPr>
           <w:rStyle w:val="Strong"/>
@@ -9865,7 +10058,7 @@
         </w:rPr>
         <w:t>Tank</w:t>
       </w:r>
-      <w:bookmarkEnd w:id="14"/>
+      <w:bookmarkEnd w:id="13"/>
       <w:r>
         <w:rPr>
           <w:rStyle w:val="Strong"/>
@@ -9874,7 +10067,7 @@
         </w:rPr>
         <w:t>/Accumulators</w:t>
       </w:r>
-      <w:bookmarkEnd w:id="15"/>
+      <w:bookmarkEnd w:id="14"/>
     </w:p>
     <w:p>
       <w:r>
@@ -9896,7 +10089,7 @@
           <v:shape id="_x0000_i1027" type="#_x0000_t75" style="width:81pt;height:54pt" o:ole="">
             <v:imagedata r:id="rId21" o:title=""/>
           </v:shape>
-          <o:OLEObject Type="Embed" ProgID="Equation.DSMT4" ShapeID="_x0000_i1027" DrawAspect="Content" ObjectID="_1478097547" r:id="rId22"/>
+          <o:OLEObject Type="Embed" ProgID="Equation.DSMT4" ShapeID="_x0000_i1027" DrawAspect="Content" ObjectID="_1479758592" r:id="rId22"/>
         </w:object>
       </w:r>
       <w:r>
@@ -9933,10 +10126,10 @@
           <w:position w:val="-50"/>
         </w:rPr>
         <w:object w:dxaOrig="3140" w:dyaOrig="1120">
-          <v:shape id="_x0000_i1028" type="#_x0000_t75" style="width:157.2pt;height:55.8pt" o:ole="">
+          <v:shape id="_x0000_i1028" type="#_x0000_t75" style="width:157.15pt;height:55.8pt" o:ole="">
             <v:imagedata r:id="rId23" o:title=""/>
           </v:shape>
-          <o:OLEObject Type="Embed" ProgID="Equation.DSMT4" ShapeID="_x0000_i1028" DrawAspect="Content" ObjectID="_1478097548" r:id="rId24"/>
+          <o:OLEObject Type="Embed" ProgID="Equation.DSMT4" ShapeID="_x0000_i1028" DrawAspect="Content" ObjectID="_1479758593" r:id="rId24"/>
         </w:object>
       </w:r>
       <w:r>
@@ -9960,7 +10153,6 @@
     </w:p>
     <w:p>
       <w:r>
-        <w:lastRenderedPageBreak/>
         <w:t>In both cases, P is the pressure in the accumulator, V is the volume of the tank, and v</w:t>
       </w:r>
       <w:r>
@@ -10046,23 +10238,41 @@
         <w:pStyle w:val="Caption"/>
         <w:jc w:val="center"/>
       </w:pPr>
-      <w:bookmarkStart w:id="16" w:name="_Toc404354258"/>
+      <w:bookmarkStart w:id="15" w:name="_Toc404354258"/>
       <w:r>
         <w:t xml:space="preserve">Figure </w:t>
       </w:r>
-      <w:fldSimple w:instr=" SEQ Figure \* ARABIC ">
-        <w:r>
-          <w:rPr>
-            <w:noProof/>
-          </w:rPr>
-          <w:t>5</w:t>
-        </w:r>
-      </w:fldSimple>
+      <w:r>
+        <w:fldChar w:fldCharType="begin"/>
+      </w:r>
+      <w:r>
+        <w:instrText xml:space="preserve"> SEQ Figure \* ARABIC </w:instrText>
+      </w:r>
+      <w:r>
+        <w:fldChar w:fldCharType="separate"/>
+      </w:r>
+      <w:r>
+        <w:rPr>
+          <w:noProof/>
+        </w:rPr>
+        <w:t>5</w:t>
+      </w:r>
+      <w:r>
+        <w:rPr>
+          <w:noProof/>
+        </w:rPr>
+        <w:fldChar w:fldCharType="end"/>
+      </w:r>
       <w:r>
         <w:t xml:space="preserve">: </w:t>
       </w:r>
-      <w:r>
-        <w:t>Smittybilt 99210-2 2.5 Gallon Air Tank</w:t>
+      <w:proofErr w:type="spellStart"/>
+      <w:r>
+        <w:t>Smittybilt</w:t>
+      </w:r>
+      <w:proofErr w:type="spellEnd"/>
+      <w:r>
+        <w:t xml:space="preserve"> 99210-2 2.5 Gallon Air Tank</w:t>
       </w:r>
       <w:sdt>
         <w:sdtPr>
@@ -10097,7 +10307,7 @@
           </w:r>
         </w:sdtContent>
       </w:sdt>
-      <w:bookmarkEnd w:id="16"/>
+      <w:bookmarkEnd w:id="15"/>
     </w:p>
     <w:p>
       <w:pPr>
@@ -10108,7 +10318,7 @@
           <w:bCs w:val="0"/>
         </w:rPr>
       </w:pPr>
-      <w:bookmarkStart w:id="17" w:name="_Toc404354213"/>
+      <w:bookmarkStart w:id="16" w:name="_Toc404354213"/>
       <w:r>
         <w:rPr>
           <w:rStyle w:val="Strong"/>
@@ -10117,11 +10327,15 @@
         </w:rPr>
         <w:t>Compressor</w:t>
       </w:r>
-      <w:bookmarkEnd w:id="17"/>
-    </w:p>
-    <w:p>
-      <w:r>
-        <w:t>Compressors draw in air from the outside, and pressurize it by compressing it using either a small engine or an electric motor.  The compressor feeds the pressurized air into an accumulator to store the pressurized air until it is needed and also to eliminate the pressure fluctuations produced before they are put into the system.   Compressors suffer from a number of inefficiencies resulting in energy loss.  A typical equation to find the efficiency of an air comp</w:t>
+      <w:bookmarkEnd w:id="16"/>
+    </w:p>
+    <w:p>
+      <w:r>
+        <w:t xml:space="preserve">Compressors draw in air from the outside, and pressurize it by compressing it using either a small engine or an electric motor.  The compressor feeds the pressurized air into an accumulator to store the </w:t>
+      </w:r>
+      <w:r>
+        <w:lastRenderedPageBreak/>
+        <w:t>pressurized air until it is needed and also to eliminate the pressure fluctuations produced before they are put into the system.   Compressors suffer from a number of inefficiencies resulting in energy loss.  A typical equation to find the efficiency of an air comp</w:t>
       </w:r>
       <w:r>
         <w:t>ressor is:</w:t>
@@ -10142,7 +10356,7 @@
           <v:shape id="_x0000_i1029" type="#_x0000_t75" style="width:94.8pt;height:1in" o:ole="">
             <v:imagedata r:id="rId26" o:title=""/>
           </v:shape>
-          <o:OLEObject Type="Embed" ProgID="Equation.DSMT4" ShapeID="_x0000_i1029" DrawAspect="Content" ObjectID="_1478097549" r:id="rId27"/>
+          <o:OLEObject Type="Embed" ProgID="Equation.DSMT4" ShapeID="_x0000_i1029" DrawAspect="Content" ObjectID="_1479758594" r:id="rId27"/>
         </w:object>
       </w:r>
       <w:r>
@@ -10174,6 +10388,7 @@
       <w:r>
         <w:t xml:space="preserve">here </w:t>
       </w:r>
+      <w:proofErr w:type="spellStart"/>
       <w:r>
         <w:rPr>
           <w:rFonts w:cstheme="minorHAnsi"/>
@@ -10186,6 +10401,7 @@
         </w:rPr>
         <w:t>C</w:t>
       </w:r>
+      <w:proofErr w:type="spellEnd"/>
       <w:r>
         <w:t xml:space="preserve"> is the compressors efficiency, P</w:t>
       </w:r>
@@ -10291,23 +10507,41 @@
         <w:pStyle w:val="Caption"/>
         <w:jc w:val="center"/>
       </w:pPr>
-      <w:bookmarkStart w:id="18" w:name="_Toc404354259"/>
+      <w:bookmarkStart w:id="17" w:name="_Toc404354259"/>
       <w:r>
         <w:t xml:space="preserve">Figure </w:t>
       </w:r>
-      <w:fldSimple w:instr=" SEQ Figure \* ARABIC ">
-        <w:r>
-          <w:rPr>
-            <w:noProof/>
-          </w:rPr>
-          <w:t>6</w:t>
-        </w:r>
-      </w:fldSimple>
+      <w:r>
+        <w:fldChar w:fldCharType="begin"/>
+      </w:r>
+      <w:r>
+        <w:instrText xml:space="preserve"> SEQ Figure \* ARABIC </w:instrText>
+      </w:r>
+      <w:r>
+        <w:fldChar w:fldCharType="separate"/>
+      </w:r>
+      <w:r>
+        <w:rPr>
+          <w:noProof/>
+        </w:rPr>
+        <w:t>6</w:t>
+      </w:r>
+      <w:r>
+        <w:rPr>
+          <w:noProof/>
+        </w:rPr>
+        <w:fldChar w:fldCharType="end"/>
+      </w:r>
       <w:r>
         <w:t xml:space="preserve">: </w:t>
       </w:r>
-      <w:r>
-        <w:t>Speedaire Air Compressor, 0.9 HP, 120V, 115 psi</w:t>
+      <w:proofErr w:type="spellStart"/>
+      <w:r>
+        <w:t>Speedaire</w:t>
+      </w:r>
+      <w:proofErr w:type="spellEnd"/>
+      <w:r>
+        <w:t xml:space="preserve"> Air Compressor, 0.9 HP, 120V, 115 psi</w:t>
       </w:r>
       <w:sdt>
         <w:sdtPr>
@@ -10342,7 +10576,7 @@
           </w:r>
         </w:sdtContent>
       </w:sdt>
-      <w:bookmarkEnd w:id="18"/>
+      <w:bookmarkEnd w:id="17"/>
     </w:p>
     <w:p>
       <w:pPr>
@@ -10353,7 +10587,7 @@
           <w:bCs w:val="0"/>
         </w:rPr>
       </w:pPr>
-      <w:bookmarkStart w:id="19" w:name="_Toc404354214"/>
+      <w:bookmarkStart w:id="18" w:name="_Toc404354214"/>
       <w:r>
         <w:rPr>
           <w:rStyle w:val="Strong"/>
@@ -10362,7 +10596,7 @@
         </w:rPr>
         <w:t>Air Reservoir Cartridge</w:t>
       </w:r>
-      <w:bookmarkEnd w:id="19"/>
+      <w:bookmarkEnd w:id="18"/>
     </w:p>
     <w:p>
       <w:r>
@@ -10387,14 +10621,13 @@
           <w:bCs w:val="0"/>
         </w:rPr>
       </w:pPr>
-      <w:bookmarkStart w:id="20" w:name="_Toc404354215"/>
+      <w:bookmarkStart w:id="19" w:name="_Toc404354215"/>
       <w:r>
         <w:rPr>
           <w:rStyle w:val="Strong"/>
           <w:b w:val="0"/>
           <w:bCs w:val="0"/>
         </w:rPr>
-        <w:lastRenderedPageBreak/>
         <w:t>Valve</w:t>
       </w:r>
       <w:r>
@@ -10405,7 +10638,7 @@
         </w:rPr>
         <w:t>s</w:t>
       </w:r>
-      <w:bookmarkEnd w:id="20"/>
+      <w:bookmarkEnd w:id="19"/>
     </w:p>
     <w:p>
       <w:pPr>
@@ -10488,11 +10721,12 @@
         <w:keepNext/>
         <w:jc w:val="center"/>
       </w:pPr>
-      <w:bookmarkStart w:id="21" w:name="_Toc402972232"/>
+      <w:bookmarkStart w:id="20" w:name="_Toc402972232"/>
       <w:r>
         <w:rPr>
           <w:noProof/>
         </w:rPr>
+        <w:lastRenderedPageBreak/>
         <w:drawing>
           <wp:inline distT="0" distB="0" distL="0" distR="0" wp14:anchorId="45497C7D" wp14:editId="2F39AF30">
             <wp:extent cx="1127760" cy="1186615"/>
@@ -10553,18 +10787,31 @@
           <w:noProof/>
         </w:rPr>
       </w:pPr>
-      <w:bookmarkStart w:id="22" w:name="_Toc404354260"/>
+      <w:bookmarkStart w:id="21" w:name="_Toc404354260"/>
       <w:r>
         <w:t xml:space="preserve">Figure </w:t>
       </w:r>
-      <w:fldSimple w:instr=" SEQ Figure \* ARABIC ">
-        <w:r>
-          <w:rPr>
-            <w:noProof/>
-          </w:rPr>
-          <w:t>7</w:t>
-        </w:r>
-      </w:fldSimple>
+      <w:r>
+        <w:fldChar w:fldCharType="begin"/>
+      </w:r>
+      <w:r>
+        <w:instrText xml:space="preserve"> SEQ Figure \* ARABIC </w:instrText>
+      </w:r>
+      <w:r>
+        <w:fldChar w:fldCharType="separate"/>
+      </w:r>
+      <w:r>
+        <w:rPr>
+          <w:noProof/>
+        </w:rPr>
+        <w:t>7</w:t>
+      </w:r>
+      <w:r>
+        <w:rPr>
+          <w:noProof/>
+        </w:rPr>
+        <w:fldChar w:fldCharType="end"/>
+      </w:r>
       <w:r>
         <w:t xml:space="preserve">: </w:t>
       </w:r>
@@ -10636,7 +10883,7 @@
           </w:r>
         </w:sdtContent>
       </w:sdt>
-      <w:bookmarkEnd w:id="22"/>
+      <w:bookmarkEnd w:id="21"/>
     </w:p>
     <w:p>
       <w:pPr>
@@ -10702,31 +10949,18 @@
         <w:pStyle w:val="Caption"/>
         <w:jc w:val="center"/>
       </w:pPr>
-      <w:bookmarkStart w:id="23" w:name="_Toc404354261"/>
+      <w:bookmarkStart w:id="22" w:name="_Toc404354261"/>
       <w:r>
         <w:t xml:space="preserve">Figure </w:t>
       </w:r>
-      <w:r>
-        <w:fldChar w:fldCharType="begin"/>
-      </w:r>
-      <w:r>
-        <w:instrText xml:space="preserve"> SEQ Figure \* ARABIC </w:instrText>
-      </w:r>
-      <w:r>
-        <w:fldChar w:fldCharType="separate"/>
-      </w:r>
-      <w:r>
-        <w:rPr>
-          <w:noProof/>
-        </w:rPr>
-        <w:t>8</w:t>
-      </w:r>
-      <w:r>
-        <w:rPr>
-          <w:noProof/>
-        </w:rPr>
-        <w:fldChar w:fldCharType="end"/>
-      </w:r>
+      <w:fldSimple w:instr=" SEQ Figure \* ARABIC ">
+        <w:r>
+          <w:rPr>
+            <w:noProof/>
+          </w:rPr>
+          <w:t>8</w:t>
+        </w:r>
+      </w:fldSimple>
       <w:r>
         <w:t xml:space="preserve">: </w:t>
       </w:r>
@@ -10763,15 +10997,15 @@
           </w:r>
         </w:sdtContent>
       </w:sdt>
-      <w:bookmarkEnd w:id="23"/>
+      <w:bookmarkEnd w:id="22"/>
     </w:p>
     <w:p>
       <w:pPr>
         <w:keepNext/>
         <w:jc w:val="center"/>
       </w:pPr>
-      <w:bookmarkStart w:id="24" w:name="_Toc402972233"/>
-      <w:bookmarkEnd w:id="21"/>
+      <w:bookmarkStart w:id="23" w:name="_Toc402972233"/>
+      <w:bookmarkEnd w:id="20"/>
       <w:r>
         <w:rPr>
           <w:b/>
@@ -10826,30 +11060,48 @@
           </wp:inline>
         </w:drawing>
       </w:r>
-      <w:bookmarkEnd w:id="24"/>
+      <w:bookmarkEnd w:id="23"/>
     </w:p>
     <w:p>
       <w:pPr>
         <w:pStyle w:val="Caption"/>
         <w:jc w:val="center"/>
       </w:pPr>
-      <w:bookmarkStart w:id="25" w:name="_Toc404354262"/>
+      <w:bookmarkStart w:id="24" w:name="_Toc404354262"/>
       <w:r>
         <w:t xml:space="preserve">Figure </w:t>
       </w:r>
-      <w:fldSimple w:instr=" SEQ Figure \* ARABIC ">
-        <w:r>
-          <w:rPr>
-            <w:noProof/>
-          </w:rPr>
-          <w:t>9</w:t>
-        </w:r>
-      </w:fldSimple>
+      <w:r>
+        <w:fldChar w:fldCharType="begin"/>
+      </w:r>
+      <w:r>
+        <w:instrText xml:space="preserve"> SEQ Figure \* ARABIC </w:instrText>
+      </w:r>
+      <w:r>
+        <w:fldChar w:fldCharType="separate"/>
+      </w:r>
+      <w:r>
+        <w:rPr>
+          <w:noProof/>
+        </w:rPr>
+        <w:t>9</w:t>
+      </w:r>
+      <w:r>
+        <w:rPr>
+          <w:noProof/>
+        </w:rPr>
+        <w:fldChar w:fldCharType="end"/>
+      </w:r>
       <w:r>
         <w:t xml:space="preserve">: </w:t>
       </w:r>
-      <w:r>
-        <w:t>Numatics Mark 3, SPA 3, and PA 3 Series Valve</w:t>
+      <w:proofErr w:type="spellStart"/>
+      <w:r>
+        <w:t>Numatics</w:t>
+      </w:r>
+      <w:proofErr w:type="spellEnd"/>
+      <w:r>
+        <w:t xml:space="preserve"> Mark 3, SPA 3, and PA 3 Series Valve</w:t>
       </w:r>
       <w:sdt>
         <w:sdtPr>
@@ -10884,7 +11136,7 @@
           </w:r>
         </w:sdtContent>
       </w:sdt>
-      <w:bookmarkEnd w:id="25"/>
+      <w:bookmarkEnd w:id="24"/>
     </w:p>
     <w:p>
       <w:pPr>
@@ -10895,7 +11147,6 @@
         <w:rPr>
           <w:noProof/>
         </w:rPr>
-        <w:lastRenderedPageBreak/>
         <w:drawing>
           <wp:inline distT="0" distB="0" distL="0" distR="0" wp14:anchorId="246FE2DE" wp14:editId="735F211B">
             <wp:extent cx="3524250" cy="1507788"/>
@@ -10951,31 +11202,18 @@
         <w:pStyle w:val="Caption"/>
         <w:jc w:val="center"/>
       </w:pPr>
-      <w:bookmarkStart w:id="26" w:name="_Toc404354263"/>
+      <w:bookmarkStart w:id="25" w:name="_Toc404354263"/>
       <w:r>
         <w:t xml:space="preserve">Figure </w:t>
       </w:r>
-      <w:r>
-        <w:fldChar w:fldCharType="begin"/>
-      </w:r>
-      <w:r>
-        <w:instrText xml:space="preserve"> SEQ Figure \* ARABIC </w:instrText>
-      </w:r>
-      <w:r>
-        <w:fldChar w:fldCharType="separate"/>
-      </w:r>
-      <w:r>
-        <w:rPr>
-          <w:noProof/>
-        </w:rPr>
-        <w:t>10</w:t>
-      </w:r>
-      <w:r>
-        <w:rPr>
-          <w:noProof/>
-        </w:rPr>
-        <w:fldChar w:fldCharType="end"/>
-      </w:r>
+      <w:fldSimple w:instr=" SEQ Figure \* ARABIC ">
+        <w:r>
+          <w:rPr>
+            <w:noProof/>
+          </w:rPr>
+          <w:t>10</w:t>
+        </w:r>
+      </w:fldSimple>
       <w:r>
         <w:t xml:space="preserve">: </w:t>
       </w:r>
@@ -11012,7 +11250,7 @@
           </w:r>
         </w:sdtContent>
       </w:sdt>
-      <w:bookmarkEnd w:id="26"/>
+      <w:bookmarkEnd w:id="25"/>
     </w:p>
     <w:p>
       <w:r>
@@ -11022,7 +11260,11 @@
         <w:t>to allow flow in two directions allowing the cylinder to extend and contract</w:t>
       </w:r>
       <w:r>
-        <w:t>. A 4/2 DCV means that there are 4 ports and 2 switch positions, as can be seen in Figure 10.  Depending on the position, supply air will either go to port A or B, while the other port is connected to the exhaust line, allowing the cylinder to move in both directions.</w:t>
+        <w:t xml:space="preserve">. A 4/2 DCV means that there are 4 ports and 2 switch positions, as can </w:t>
+      </w:r>
+      <w:r>
+        <w:lastRenderedPageBreak/>
+        <w:t>be seen in Figure 10.  Depending on the position, supply air will either go to port A or B, while the other port is connected to the exhaust line, allowing the cylinder to move in both directions.</w:t>
       </w:r>
     </w:p>
     <w:p>
@@ -11089,23 +11331,57 @@
         <w:pStyle w:val="Caption"/>
         <w:jc w:val="center"/>
       </w:pPr>
-      <w:bookmarkStart w:id="27" w:name="_Toc404354264"/>
+      <w:bookmarkStart w:id="26" w:name="_Toc404354264"/>
       <w:r>
         <w:t xml:space="preserve">Figure </w:t>
       </w:r>
-      <w:fldSimple w:instr=" SEQ Figure \* ARABIC ">
-        <w:r>
-          <w:rPr>
-            <w:noProof/>
-          </w:rPr>
-          <w:t>11</w:t>
-        </w:r>
-      </w:fldSimple>
+      <w:r>
+        <w:fldChar w:fldCharType="begin"/>
+      </w:r>
+      <w:r>
+        <w:instrText xml:space="preserve"> SEQ Figure \* ARABIC </w:instrText>
+      </w:r>
+      <w:r>
+        <w:fldChar w:fldCharType="separate"/>
+      </w:r>
+      <w:r>
+        <w:rPr>
+          <w:noProof/>
+        </w:rPr>
+        <w:t>11</w:t>
+      </w:r>
+      <w:r>
+        <w:rPr>
+          <w:noProof/>
+        </w:rPr>
+        <w:fldChar w:fldCharType="end"/>
+      </w:r>
       <w:r>
         <w:t xml:space="preserve">: </w:t>
       </w:r>
-      <w:r>
-        <w:t>Belimo B208B : 2-Way 1/2" Brass .46 Cv Control Valve</w:t>
+      <w:proofErr w:type="spellStart"/>
+      <w:r>
+        <w:t>Belimo</w:t>
+      </w:r>
+      <w:proofErr w:type="spellEnd"/>
+      <w:r>
+        <w:t xml:space="preserve"> </w:t>
+      </w:r>
+      <w:proofErr w:type="gramStart"/>
+      <w:r>
+        <w:t>B208B :</w:t>
+      </w:r>
+      <w:proofErr w:type="gramEnd"/>
+      <w:r>
+        <w:t xml:space="preserve"> 2-Way 1/2" Brass .46 </w:t>
+      </w:r>
+      <w:proofErr w:type="spellStart"/>
+      <w:r>
+        <w:t>Cv</w:t>
+      </w:r>
+      <w:proofErr w:type="spellEnd"/>
+      <w:r>
+        <w:t xml:space="preserve"> Control Valve</w:t>
       </w:r>
       <w:sdt>
         <w:sdtPr>
@@ -11140,7 +11416,7 @@
           </w:r>
         </w:sdtContent>
       </w:sdt>
-      <w:bookmarkEnd w:id="27"/>
+      <w:bookmarkEnd w:id="26"/>
     </w:p>
     <w:p>
       <w:r>
@@ -11163,10 +11439,10 @@
           <w:noProof/>
         </w:rPr>
         <w:drawing>
-          <wp:inline distT="0" distB="0" distL="0" distR="0" wp14:anchorId="4082E87A" wp14:editId="791D59F9">
-            <wp:extent cx="4168140" cy="1987882"/>
-            <wp:effectExtent l="0" t="0" r="3810" b="0"/>
-            <wp:docPr id="357" name="Picture 357" descr="D:\MyDocs\Documents\Senior Design\Research\Pneumatic Circuits\Sample Circuit.png"/>
+          <wp:inline distT="0" distB="0" distL="0" distR="0">
+            <wp:extent cx="3483077" cy="1661160"/>
+            <wp:effectExtent l="0" t="0" r="3175" b="0"/>
+            <wp:docPr id="370" name="Picture 370" descr="D:\MyDocs\Documents\Classes\AgileRoboticControls\Research\Pneumatic Circuits\Sample Circuit.png"/>
             <wp:cNvGraphicFramePr>
               <a:graphicFrameLocks xmlns:a="http://schemas.openxmlformats.org/drawingml/2006/main" noChangeAspect="1"/>
             </wp:cNvGraphicFramePr>
@@ -11174,7 +11450,7 @@
               <a:graphicData uri="http://schemas.openxmlformats.org/drawingml/2006/picture">
                 <pic:pic xmlns:pic="http://schemas.openxmlformats.org/drawingml/2006/picture">
                   <pic:nvPicPr>
-                    <pic:cNvPr id="0" name="Picture 2" descr="D:\MyDocs\Documents\Senior Design\Research\Pneumatic Circuits\Sample Circuit.png"/>
+                    <pic:cNvPr id="0" name="Picture 8" descr="D:\MyDocs\Documents\Classes\AgileRoboticControls\Research\Pneumatic Circuits\Sample Circuit.png"/>
                     <pic:cNvPicPr>
                       <a:picLocks noChangeAspect="1" noChangeArrowheads="1"/>
                     </pic:cNvPicPr>
@@ -11195,7 +11471,7 @@
                   <pic:spPr bwMode="auto">
                     <a:xfrm>
                       <a:off x="0" y="0"/>
-                      <a:ext cx="4168140" cy="1987882"/>
+                      <a:ext cx="3491935" cy="1665385"/>
                     </a:xfrm>
                     <a:prstGeom prst="rect">
                       <a:avLst/>
@@ -11211,6 +11487,8 @@
           </wp:inline>
         </w:drawing>
       </w:r>
+      <w:bookmarkStart w:id="27" w:name="_GoBack"/>
+      <w:bookmarkEnd w:id="27"/>
     </w:p>
     <w:p>
       <w:pPr>
@@ -11224,14 +11502,27 @@
       <w:r>
         <w:t xml:space="preserve">Figure </w:t>
       </w:r>
-      <w:fldSimple w:instr=" SEQ Figure \* ARABIC ">
-        <w:r>
-          <w:rPr>
-            <w:noProof/>
-          </w:rPr>
-          <w:t>12</w:t>
-        </w:r>
-      </w:fldSimple>
+      <w:r>
+        <w:fldChar w:fldCharType="begin"/>
+      </w:r>
+      <w:r>
+        <w:instrText xml:space="preserve"> SEQ Figure \* ARABIC </w:instrText>
+      </w:r>
+      <w:r>
+        <w:fldChar w:fldCharType="separate"/>
+      </w:r>
+      <w:r>
+        <w:rPr>
+          <w:noProof/>
+        </w:rPr>
+        <w:t>12</w:t>
+      </w:r>
+      <w:r>
+        <w:rPr>
+          <w:noProof/>
+        </w:rPr>
+        <w:fldChar w:fldCharType="end"/>
+      </w:r>
       <w:r>
         <w:t>: Sample pneumatic circuit for motion actuation</w:t>
       </w:r>
@@ -11251,7 +11542,7 @@
           <w:b w:val="0"/>
           <w:bCs w:val="0"/>
         </w:rPr>
-        <w:t xml:space="preserve">Figure 9 shows an example pneumatic circuit for one robotic leg. The compressor, pressure relief valve, and accumulator are tethered to the robot using a high pressure line. The compressor takes air and pushes it into the accumulator tank to ensure a steady air supply during operation. The pressure relief </w:t>
+        <w:t>Figure 9 shows an example pneumatic circuit for one robotic leg. The compressor, pressure relief valve, and accumulator are tethered to the robot using a high pressure line. The compressor takes air and pushes it into the accumulator tank to ensure a steady air supply during operation. The pressure relief valve opens if the system pressure is too high. The solenoid valve is electronically controlled by the robot’s processor and turns flow into the robot on and off. The electronic 4/2 valve is actuated by the microprocessor to control the position of a dual acting cylinder. Each electronic valve is setup in parallel to actuate the dual acting cylinders attached to each leg.</w:t>
       </w:r>
       <w:r>
         <w:rPr>
@@ -11259,8 +11550,7 @@
           <w:b w:val="0"/>
           <w:bCs w:val="0"/>
         </w:rPr>
-        <w:lastRenderedPageBreak/>
-        <w:t>valve opens if the system pressure is too high. The solenoid valve is electronically controlled by the robot’s processor and turns flow into the robot on and off. The electronic 4/2 valve is actuated by the microprocessor to control the position of a dual acting cylinder. Each electronic valve is setup in parallel to actuate the dual acting cylinders attached to each leg.</w:t>
+        <w:t xml:space="preserve"> </w:t>
       </w:r>
       <w:r>
         <w:rPr>
@@ -11268,38 +11558,30 @@
           <w:b w:val="0"/>
           <w:bCs w:val="0"/>
         </w:rPr>
-        <w:t xml:space="preserve"> </w:t>
-      </w:r>
-      <w:r>
+        <w:t>The high pressure gas then leaves the system through an exhaust port in the robot.</w:t>
+      </w:r>
+    </w:p>
+    <w:p>
+      <w:pPr>
+        <w:pStyle w:val="Heading3"/>
         <w:rPr>
           <w:rStyle w:val="Strong"/>
           <w:b w:val="0"/>
           <w:bCs w:val="0"/>
         </w:rPr>
-        <w:t>The high pressure gas then leaves the system through an exhaust port in the robot.</w:t>
-      </w:r>
+      </w:pPr>
     </w:p>
     <w:p>
       <w:pPr>
         <w:pStyle w:val="Heading3"/>
+      </w:pPr>
+      <w:bookmarkStart w:id="29" w:name="_Toc404354216"/>
+      <w:r>
         <w:rPr>
           <w:rStyle w:val="Strong"/>
           <w:b w:val="0"/>
           <w:bCs w:val="0"/>
         </w:rPr>
-      </w:pPr>
-    </w:p>
-    <w:p>
-      <w:pPr>
-        <w:pStyle w:val="Heading3"/>
-      </w:pPr>
-      <w:bookmarkStart w:id="29" w:name="_Toc404354216"/>
-      <w:r>
-        <w:rPr>
-          <w:rStyle w:val="Strong"/>
-          <w:b w:val="0"/>
-          <w:bCs w:val="0"/>
-        </w:rPr>
         <w:t>Similar robots to our specifications</w:t>
       </w:r>
       <w:bookmarkEnd w:id="29"/>
@@ -11320,6 +11602,7 @@
     </w:p>
     <w:p>
       <w:r>
+        <w:lastRenderedPageBreak/>
         <w:t>The Cheetah-Cub robot is one example of a mammal quadruped.  Produced by the Swiss Federal Institute of Technology in Lausanne</w:t>
       </w:r>
       <w:r>
@@ -11404,14 +11687,27 @@
       <w:r>
         <w:t xml:space="preserve">Table </w:t>
       </w:r>
-      <w:fldSimple w:instr=" SEQ Table \* ARABIC ">
-        <w:r>
-          <w:rPr>
-            <w:noProof/>
-          </w:rPr>
-          <w:t>2</w:t>
-        </w:r>
-      </w:fldSimple>
+      <w:r>
+        <w:fldChar w:fldCharType="begin"/>
+      </w:r>
+      <w:r>
+        <w:instrText xml:space="preserve"> SEQ Table \* ARABIC </w:instrText>
+      </w:r>
+      <w:r>
+        <w:fldChar w:fldCharType="separate"/>
+      </w:r>
+      <w:r>
+        <w:rPr>
+          <w:noProof/>
+        </w:rPr>
+        <w:t>2</w:t>
+      </w:r>
+      <w:r>
+        <w:rPr>
+          <w:noProof/>
+        </w:rPr>
+        <w:fldChar w:fldCharType="end"/>
+      </w:r>
       <w:r>
         <w:t xml:space="preserve">: </w:t>
       </w:r>
@@ -12040,16 +12336,7 @@
                 <w:bCs/>
                 <w:color w:val="000000"/>
               </w:rPr>
-              <w:t xml:space="preserve">Pneumatics should have an electrical panel to debug the electrical </w:t>
-            </w:r>
-            <w:r>
-              <w:rPr>
-                <w:rFonts w:ascii="Calibri" w:hAnsi="Calibri" w:cs="Calibri"/>
-                <w:bCs/>
-                <w:color w:val="000000"/>
-              </w:rPr>
-              <w:lastRenderedPageBreak/>
-              <w:t>signals</w:t>
+              <w:t>Pneumatics should have an electrical panel to debug the electrical signals</w:t>
             </w:r>
           </w:p>
         </w:tc>
@@ -12077,7 +12364,6 @@
                 <w:bCs/>
                 <w:color w:val="000000"/>
               </w:rPr>
-              <w:lastRenderedPageBreak/>
               <w:t>Robot walks backward</w:t>
             </w:r>
           </w:p>
@@ -12180,14 +12466,27 @@
       <w:r>
         <w:t xml:space="preserve">Table </w:t>
       </w:r>
-      <w:fldSimple w:instr=" SEQ Table \* ARABIC ">
-        <w:r>
-          <w:rPr>
-            <w:noProof/>
-          </w:rPr>
-          <w:t>3</w:t>
-        </w:r>
-      </w:fldSimple>
+      <w:r>
+        <w:fldChar w:fldCharType="begin"/>
+      </w:r>
+      <w:r>
+        <w:instrText xml:space="preserve"> SEQ Table \* ARABIC </w:instrText>
+      </w:r>
+      <w:r>
+        <w:fldChar w:fldCharType="separate"/>
+      </w:r>
+      <w:r>
+        <w:rPr>
+          <w:noProof/>
+        </w:rPr>
+        <w:t>3</w:t>
+      </w:r>
+      <w:r>
+        <w:rPr>
+          <w:noProof/>
+        </w:rPr>
+        <w:fldChar w:fldCharType="end"/>
+      </w:r>
       <w:r>
         <w:t xml:space="preserve">: </w:t>
       </w:r>
@@ -12740,6 +13039,7 @@
                 <w:rFonts w:ascii="Calibri" w:hAnsi="Calibri" w:cs="Calibri"/>
                 <w:color w:val="000000"/>
               </w:rPr>
+              <w:lastRenderedPageBreak/>
               <w:t>Battery Life Microcontroller</w:t>
             </w:r>
           </w:p>
@@ -12950,7 +13250,6 @@
           <w:b w:val="0"/>
           <w:bCs w:val="0"/>
         </w:rPr>
-        <w:lastRenderedPageBreak/>
         <w:t>Electrical Signal Components and Debugging Panel</w:t>
       </w:r>
       <w:bookmarkEnd w:id="37"/>
@@ -13012,6 +13311,7 @@
         </w:rPr>
       </w:pPr>
       <w:bookmarkStart w:id="38" w:name="_Toc404354223"/>
+      <w:proofErr w:type="spellStart"/>
       <w:r>
         <w:rPr>
           <w:rStyle w:val="Strong"/>
@@ -13028,6 +13328,7 @@
         </w:rPr>
         <w:t>s</w:t>
       </w:r>
+      <w:proofErr w:type="spellEnd"/>
       <w:r>
         <w:rPr>
           <w:rStyle w:val="Strong"/>
@@ -13126,6 +13427,7 @@
         <w:rPr>
           <w:noProof/>
         </w:rPr>
+        <w:lastRenderedPageBreak/>
         <w:drawing>
           <wp:inline distT="0" distB="0" distL="0" distR="0" wp14:anchorId="7611947F" wp14:editId="1B7AD3AF">
             <wp:extent cx="2407920" cy="2122235"/>
@@ -13185,14 +13487,27 @@
       <w:r>
         <w:t xml:space="preserve">Figure </w:t>
       </w:r>
-      <w:fldSimple w:instr=" SEQ Figure \* ARABIC ">
-        <w:r>
-          <w:rPr>
-            <w:noProof/>
-          </w:rPr>
-          <w:t>13</w:t>
-        </w:r>
-      </w:fldSimple>
+      <w:r>
+        <w:fldChar w:fldCharType="begin"/>
+      </w:r>
+      <w:r>
+        <w:instrText xml:space="preserve"> SEQ Figure \* ARABIC </w:instrText>
+      </w:r>
+      <w:r>
+        <w:fldChar w:fldCharType="separate"/>
+      </w:r>
+      <w:r>
+        <w:rPr>
+          <w:noProof/>
+        </w:rPr>
+        <w:t>13</w:t>
+      </w:r>
+      <w:r>
+        <w:rPr>
+          <w:noProof/>
+        </w:rPr>
+        <w:fldChar w:fldCharType="end"/>
+      </w:r>
       <w:r>
         <w:t>: Statically stable leg configuration for a quadruped robot</w:t>
       </w:r>
@@ -13284,7 +13599,6 @@
         <w:rPr>
           <w:noProof/>
         </w:rPr>
-        <w:lastRenderedPageBreak/>
         <w:drawing>
           <wp:inline distT="0" distB="0" distL="0" distR="0" wp14:anchorId="5217AAAD" wp14:editId="70FBA156">
             <wp:extent cx="4914900" cy="1722120"/>
@@ -13344,18 +13658,31 @@
       <w:r>
         <w:t xml:space="preserve">Figure </w:t>
       </w:r>
-      <w:fldSimple w:instr=" SEQ Figure \* ARABIC ">
-        <w:r>
-          <w:rPr>
-            <w:noProof/>
-          </w:rPr>
-          <w:t>14</w:t>
-        </w:r>
-      </w:fldSimple>
+      <w:r>
+        <w:fldChar w:fldCharType="begin"/>
+      </w:r>
+      <w:r>
+        <w:instrText xml:space="preserve"> SEQ Figure \* ARABIC </w:instrText>
+      </w:r>
+      <w:r>
+        <w:fldChar w:fldCharType="separate"/>
+      </w:r>
       <w:r>
         <w:rPr>
           <w:noProof/>
         </w:rPr>
+        <w:t>14</w:t>
+      </w:r>
+      <w:r>
+        <w:rPr>
+          <w:noProof/>
+        </w:rPr>
+        <w:fldChar w:fldCharType="end"/>
+      </w:r>
+      <w:r>
+        <w:rPr>
+          <w:noProof/>
+        </w:rPr>
         <w:t>:</w:t>
       </w:r>
       <w:r>
@@ -13380,6 +13707,7 @@
     </w:p>
     <w:p>
       <w:r>
+        <w:lastRenderedPageBreak/>
         <w:t>Due to the small control complexity and statically stable nature of the crawl gait it will be the primary gait developed for the project. Given only one leg is actuated at a time for the crawl gait, it will be the fastest to implement in order to test the control software. Due to the static nature of the gait it can also be assumed that the robot is always in a stable configuration during initial development.</w:t>
       </w:r>
     </w:p>
@@ -13451,7 +13779,15 @@
         <w:t xml:space="preserve">.  </w:t>
       </w:r>
       <w:r>
-        <w:t xml:space="preserve">For example the robot BigDog from Boston Dynamics </w:t>
+        <w:t xml:space="preserve">For example the robot </w:t>
+      </w:r>
+      <w:proofErr w:type="spellStart"/>
+      <w:r>
+        <w:t>BigDog</w:t>
+      </w:r>
+      <w:proofErr w:type="spellEnd"/>
+      <w:r>
+        <w:t xml:space="preserve"> from Boston Dynamics </w:t>
       </w:r>
       <w:r>
         <w:t>is abou</w:t>
@@ -13466,11 +13802,7 @@
         <w:t xml:space="preserve"> tall. This robot is</w:t>
       </w:r>
       <w:r>
-        <w:t xml:space="preserve"> </w:t>
-      </w:r>
-      <w:r>
-        <w:lastRenderedPageBreak/>
-        <w:t>intended to be a pack-mule robot, carrying supp</w:t>
+        <w:t xml:space="preserve"> intended to be a pack-mule robot, carrying supp</w:t>
       </w:r>
       <w:r>
         <w:t>lies through precarious terrain</w:t>
@@ -13554,8 +13886,13 @@
         <w:t xml:space="preserve">ength of </w:t>
       </w:r>
       <w:r>
-        <w:t>276 MPa</w:t>
-      </w:r>
+        <w:t xml:space="preserve">276 </w:t>
+      </w:r>
+      <w:proofErr w:type="spellStart"/>
+      <w:r>
+        <w:t>MPa</w:t>
+      </w:r>
+      <w:proofErr w:type="spellEnd"/>
       <w:r>
         <w:t xml:space="preserve"> </w:t>
       </w:r>
@@ -13694,16 +14031,30 @@
       </w:pPr>
       <w:bookmarkStart w:id="44" w:name="_Toc404354248"/>
       <w:r>
+        <w:lastRenderedPageBreak/>
         <w:t xml:space="preserve">Table </w:t>
       </w:r>
-      <w:fldSimple w:instr=" SEQ Table \* ARABIC ">
-        <w:r>
-          <w:rPr>
-            <w:noProof/>
-          </w:rPr>
-          <w:t>4</w:t>
-        </w:r>
-      </w:fldSimple>
+      <w:r>
+        <w:fldChar w:fldCharType="begin"/>
+      </w:r>
+      <w:r>
+        <w:instrText xml:space="preserve"> SEQ Table \* ARABIC </w:instrText>
+      </w:r>
+      <w:r>
+        <w:fldChar w:fldCharType="separate"/>
+      </w:r>
+      <w:r>
+        <w:rPr>
+          <w:noProof/>
+        </w:rPr>
+        <w:t>4</w:t>
+      </w:r>
+      <w:r>
+        <w:rPr>
+          <w:noProof/>
+        </w:rPr>
+        <w:fldChar w:fldCharType="end"/>
+      </w:r>
       <w:r>
         <w:t>: Quadruped Robot Walking Speeds</w:t>
       </w:r>
@@ -13842,7 +14193,23 @@
         <w:t>were analyzed the</w:t>
       </w:r>
       <w:r>
-        <w:t xml:space="preserve"> Arduino, Raspberry Pi, Beagleboard, and Tiva. Important factors in deciding the microcontroller </w:t>
+        <w:t xml:space="preserve"> Arduino, Raspberry Pi, </w:t>
+      </w:r>
+      <w:proofErr w:type="spellStart"/>
+      <w:r>
+        <w:t>Beagleboard</w:t>
+      </w:r>
+      <w:proofErr w:type="spellEnd"/>
+      <w:r>
+        <w:t xml:space="preserve">, and </w:t>
+      </w:r>
+      <w:proofErr w:type="spellStart"/>
+      <w:r>
+        <w:t>Tiva</w:t>
+      </w:r>
+      <w:proofErr w:type="spellEnd"/>
+      <w:r>
+        <w:t xml:space="preserve">. Important factors in deciding the microcontroller </w:t>
       </w:r>
       <w:r>
         <w:t>were</w:t>
@@ -13903,17 +14270,29 @@
       </w:pPr>
       <w:bookmarkStart w:id="46" w:name="_Toc404354249"/>
       <w:r>
-        <w:lastRenderedPageBreak/>
         <w:t xml:space="preserve">Table </w:t>
       </w:r>
-      <w:fldSimple w:instr=" SEQ Table \* ARABIC ">
-        <w:r>
-          <w:rPr>
-            <w:noProof/>
-          </w:rPr>
-          <w:t>5</w:t>
-        </w:r>
-      </w:fldSimple>
+      <w:r>
+        <w:fldChar w:fldCharType="begin"/>
+      </w:r>
+      <w:r>
+        <w:instrText xml:space="preserve"> SEQ Table \* ARABIC </w:instrText>
+      </w:r>
+      <w:r>
+        <w:fldChar w:fldCharType="separate"/>
+      </w:r>
+      <w:r>
+        <w:rPr>
+          <w:noProof/>
+        </w:rPr>
+        <w:t>5</w:t>
+      </w:r>
+      <w:r>
+        <w:rPr>
+          <w:noProof/>
+        </w:rPr>
+        <w:fldChar w:fldCharType="end"/>
+      </w:r>
       <w:r>
         <w:t>: Microcontroller Choice Matrix</w:t>
       </w:r>
@@ -14014,8 +14393,13 @@
       <w:r>
         <w:t xml:space="preserve"> the </w:t>
       </w:r>
-      <w:r>
-        <w:t>Tiva series controller from Texas Instruments with a score of 3.7</w:t>
+      <w:proofErr w:type="spellStart"/>
+      <w:r>
+        <w:t>Tiva</w:t>
+      </w:r>
+      <w:proofErr w:type="spellEnd"/>
+      <w:r>
+        <w:t xml:space="preserve"> series controller from Texas Instruments with a score of 3.7</w:t>
       </w:r>
       <w:r>
         <w:t xml:space="preserve">. </w:t>
@@ -14072,7 +14456,11 @@
         <w:t xml:space="preserve"> needed for signal conditioning or analysis.</w:t>
       </w:r>
       <w:r>
-        <w:t xml:space="preserve"> Each pneumatic valve is controlled by an analog signal. Assuming two valves per leg there will be eight valves or eight analog signals. The microcontroller uses digital signals, so the digital signal will have to be converted in one of two ways. The first way would be to use a DAC package. The secon</w:t>
+        <w:t xml:space="preserve"> Each pneumatic </w:t>
+      </w:r>
+      <w:r>
+        <w:lastRenderedPageBreak/>
+        <w:t>valve is controlled by an analog signal. Assuming two valves per leg there will be eight valves or eight analog signals. The microcontroller uses digital signals, so the digital signal will have to be converted in one of two ways. The first way would be to use a DAC package. The secon</w:t>
       </w:r>
       <w:r>
         <w:t>d solution would be to take a pulse width modulated (PWM)</w:t>
@@ -14112,7 +14500,31 @@
     </w:p>
     <w:p>
       <w:r>
-        <w:t>In addition to any signal conditioning, there must be a wireless communications channel to allow a user to interact with the robot remotely. This communications channel will be added to the custom motherboard and interface with the microcontroller. Choosing the communications system is difficult given the multitude of options. Two capable communication systems work on the Bluetooth standard specified by the Institute of Electrical and Electronics Engineers (IEEE) 802.15.1 and the Zigbee standard specified by IEEE 802.15.4. Bluetooth has the advantages of being higher speed and has the capability to have multiple master slave relationships. The Zigbee standard is the lower power solution which is favorable in remote applications where high data rates are not needed. A disadvantage of the Zigbee standard is a limitation to only one master device, but for this application only one master device</w:t>
+        <w:t xml:space="preserve">In addition to any signal conditioning, there must be a wireless communications channel to allow a user to interact with the robot remotely. This communications channel will be added to the custom motherboard and interface with the microcontroller. Choosing the communications system is difficult given the multitude of options. Two capable communication systems work on the Bluetooth standard specified by the Institute of Electrical and Electronics Engineers (IEEE) 802.15.1 and the </w:t>
+      </w:r>
+      <w:proofErr w:type="spellStart"/>
+      <w:r>
+        <w:t>Zigbee</w:t>
+      </w:r>
+      <w:proofErr w:type="spellEnd"/>
+      <w:r>
+        <w:t xml:space="preserve"> standard specified by IEEE 802.15.4. Bluetooth has the advantages of being higher speed and has the capability to have multiple master slave relationships. The </w:t>
+      </w:r>
+      <w:proofErr w:type="spellStart"/>
+      <w:r>
+        <w:t>Zigbee</w:t>
+      </w:r>
+      <w:proofErr w:type="spellEnd"/>
+      <w:r>
+        <w:t xml:space="preserve"> standard is the lower power solution which is favorable in remote applications where high data rates are not needed. A disadvantage of the </w:t>
+      </w:r>
+      <w:proofErr w:type="spellStart"/>
+      <w:r>
+        <w:t>Zigbee</w:t>
+      </w:r>
+      <w:proofErr w:type="spellEnd"/>
+      <w:r>
+        <w:t xml:space="preserve"> standard is a limitation to only one master device, but for this application only one master device</w:t>
       </w:r>
       <w:sdt>
         <w:sdtPr>
@@ -14181,7 +14593,15 @@
         </w:sdtContent>
       </w:sdt>
       <w:r>
-        <w:t>. Given the listed advantages and disadvantages, the Zigbee IEEE 802.15.4 standard is the leading choice for a communication system.</w:t>
+        <w:t xml:space="preserve">. Given the listed advantages and disadvantages, the </w:t>
+      </w:r>
+      <w:proofErr w:type="spellStart"/>
+      <w:r>
+        <w:t>Zigbee</w:t>
+      </w:r>
+      <w:proofErr w:type="spellEnd"/>
+      <w:r>
+        <w:t xml:space="preserve"> IEEE 802.15.4 standard is the leading choice for a communication system.</w:t>
       </w:r>
     </w:p>
     <w:p>
@@ -14342,77 +14762,69 @@
           <w:rStyle w:val="Strong"/>
           <w:b w:val="0"/>
         </w:rPr>
-        <w:t xml:space="preserve"> </w:t>
+        <w:t xml:space="preserve"> controller executing on the hardware. This technique would be </w:t>
       </w:r>
       <w:r>
         <w:rPr>
           <w:rStyle w:val="Strong"/>
           <w:b w:val="0"/>
         </w:rPr>
-        <w:lastRenderedPageBreak/>
-        <w:t xml:space="preserve">controller executing on the hardware. This technique would be </w:t>
+        <w:t>a</w:t>
       </w:r>
       <w:r>
         <w:rPr>
           <w:rStyle w:val="Strong"/>
           <w:b w:val="0"/>
         </w:rPr>
-        <w:t>a</w:t>
+        <w:t xml:space="preserve"> simple solution to reduce the processing demand on the main microcontroller</w:t>
       </w:r>
       <w:r>
         <w:rPr>
           <w:rStyle w:val="Strong"/>
           <w:b w:val="0"/>
         </w:rPr>
-        <w:t xml:space="preserve"> simple solution to reduce the processing demand on the main microcontroller</w:t>
+        <w:t xml:space="preserve"> driving the robot and its movements.</w:t>
       </w:r>
       <w:r>
         <w:rPr>
           <w:rStyle w:val="Strong"/>
           <w:b w:val="0"/>
         </w:rPr>
-        <w:t xml:space="preserve"> driving the robot and its movements.</w:t>
+        <w:t xml:space="preserve"> It would also increase the responsiveness of the robot due to the faster leg control update tame.</w:t>
       </w:r>
       <w:r>
         <w:rPr>
           <w:rStyle w:val="Strong"/>
           <w:b w:val="0"/>
         </w:rPr>
-        <w:t xml:space="preserve"> It would also increase the responsiveness of the robot due to the faster leg control update tame.</w:t>
+        <w:t xml:space="preserve"> It is important to note that these smaller dedicated con</w:t>
       </w:r>
       <w:r>
         <w:rPr>
           <w:rStyle w:val="Strong"/>
           <w:b w:val="0"/>
         </w:rPr>
-        <w:t xml:space="preserve"> It is important to note that these smaller dedicated con</w:t>
+        <w:t>trol loop microcontrollers may</w:t>
       </w:r>
       <w:r>
         <w:rPr>
           <w:rStyle w:val="Strong"/>
           <w:b w:val="0"/>
         </w:rPr>
-        <w:t>trol loop microcontrollers may</w:t>
+        <w:t xml:space="preserve"> not be needed. However, at this stage in the project the necessity </w:t>
       </w:r>
       <w:r>
         <w:rPr>
           <w:rStyle w:val="Strong"/>
           <w:b w:val="0"/>
         </w:rPr>
-        <w:t xml:space="preserve"> not be needed. However, at this stage in the project the necessity </w:t>
+        <w:t>of the extra dedicated microcontrollers cannot be</w:t>
       </w:r>
       <w:r>
         <w:rPr>
           <w:rStyle w:val="Strong"/>
           <w:b w:val="0"/>
         </w:rPr>
-        <w:t>of the extra dedicated microcontrollers cannot be</w:t>
-      </w:r>
-      <w:r>
-        <w:rPr>
-          <w:rStyle w:val="Strong"/>
-          <w:b w:val="0"/>
-        </w:rPr>
         <w:t xml:space="preserve"> determined.</w:t>
       </w:r>
     </w:p>
@@ -14439,6 +14851,7 @@
         <w:rPr>
           <w:noProof/>
         </w:rPr>
+        <w:lastRenderedPageBreak/>
         <w:drawing>
           <wp:inline distT="0" distB="0" distL="0" distR="0" wp14:anchorId="571AF388" wp14:editId="3FFD96A0">
             <wp:extent cx="5692140" cy="2895600"/>
@@ -14498,14 +14911,27 @@
       <w:r>
         <w:t xml:space="preserve">Figure </w:t>
       </w:r>
-      <w:fldSimple w:instr=" SEQ Figure \* ARABIC ">
-        <w:r>
-          <w:rPr>
-            <w:noProof/>
-          </w:rPr>
-          <w:t>15</w:t>
-        </w:r>
-      </w:fldSimple>
+      <w:r>
+        <w:fldChar w:fldCharType="begin"/>
+      </w:r>
+      <w:r>
+        <w:instrText xml:space="preserve"> SEQ Figure \* ARABIC </w:instrText>
+      </w:r>
+      <w:r>
+        <w:fldChar w:fldCharType="separate"/>
+      </w:r>
+      <w:r>
+        <w:rPr>
+          <w:noProof/>
+        </w:rPr>
+        <w:t>15</w:t>
+      </w:r>
+      <w:r>
+        <w:rPr>
+          <w:noProof/>
+        </w:rPr>
+        <w:fldChar w:fldCharType="end"/>
+      </w:r>
       <w:r>
         <w:t>: Motherboard Sketch</w:t>
       </w:r>
@@ -14527,18 +14953,22 @@
         <w:pStyle w:val="Heading3"/>
       </w:pPr>
       <w:bookmarkStart w:id="54" w:name="_Toc404354234"/>
+      <w:proofErr w:type="spellStart"/>
       <w:r>
         <w:t>Arachnea</w:t>
       </w:r>
       <w:bookmarkEnd w:id="54"/>
-    </w:p>
-    <w:p>
+      <w:proofErr w:type="spellEnd"/>
+    </w:p>
+    <w:p>
+      <w:proofErr w:type="spellStart"/>
       <w:r>
         <w:rPr>
           <w:i/>
         </w:rPr>
         <w:t>Arachnea</w:t>
       </w:r>
+      <w:proofErr w:type="spellEnd"/>
       <w:r>
         <w:t xml:space="preserve"> is another spider style robot. It utilizes vertical servo shoulders to rotate the legs and attached pneumatic cyl</w:t>
       </w:r>
@@ -14735,7 +15165,7 @@
           </mc:Choice>
           <mc:Fallback>
             <w:pict>
-              <v:shapetype w14:anchorId="7F0E4615" id="_x0000_t32" coordsize="21600,21600" o:spt="32" o:oned="t" path="m,l21600,21600e" filled="f">
+              <v:shapetype w14:anchorId="2E84C751" id="_x0000_t32" coordsize="21600,21600" o:spt="32" o:oned="t" path="m,l21600,21600e" filled="f">
                 <v:path arrowok="t" fillok="f" o:connecttype="none"/>
                 <o:lock v:ext="edit" shapetype="t"/>
               </v:shapetype>
@@ -15127,13 +15557,23 @@
                                 <w:szCs w:val="16"/>
                               </w:rPr>
                             </w:pPr>
+                            <w:proofErr w:type="gramStart"/>
                             <w:r>
                               <w:rPr>
                                 <w:b/>
                                 <w:sz w:val="16"/>
                                 <w:szCs w:val="16"/>
                               </w:rPr>
-                              <w:t>Internal  Electrical Components</w:t>
+                              <w:t>Internal  Electrical</w:t>
+                            </w:r>
+                            <w:proofErr w:type="gramEnd"/>
+                            <w:r>
+                              <w:rPr>
+                                <w:b/>
+                                <w:sz w:val="16"/>
+                                <w:szCs w:val="16"/>
+                              </w:rPr>
+                              <w:t xml:space="preserve"> Components</w:t>
                             </w:r>
                           </w:p>
                         </w:txbxContent>
@@ -15166,13 +15606,23 @@
                           <w:szCs w:val="16"/>
                         </w:rPr>
                       </w:pPr>
+                      <w:proofErr w:type="gramStart"/>
                       <w:r>
                         <w:rPr>
                           <w:b/>
                           <w:sz w:val="16"/>
                           <w:szCs w:val="16"/>
                         </w:rPr>
-                        <w:t>Internal  Electrical Components</w:t>
+                        <w:t>Internal  Electrical</w:t>
+                      </w:r>
+                      <w:proofErr w:type="gramEnd"/>
+                      <w:r>
+                        <w:rPr>
+                          <w:b/>
+                          <w:sz w:val="16"/>
+                          <w:szCs w:val="16"/>
+                        </w:rPr>
+                        <w:t xml:space="preserve"> Components</w:t>
                       </w:r>
                     </w:p>
                   </w:txbxContent>
@@ -15250,7 +15700,7 @@
           </mc:Choice>
           <mc:Fallback>
             <w:pict>
-              <v:shape w14:anchorId="6DCA986C" id="Straight Arrow Connector 305" o:spid="_x0000_s1026" type="#_x0000_t32" style="position:absolute;margin-left:111.6pt;margin-top:87.5pt;width:79.8pt;height:28.2pt;z-index:251616256;visibility:visible;mso-wrap-style:square;mso-width-percent:0;mso-height-percent:0;mso-wrap-distance-left:9pt;mso-wrap-distance-top:0;mso-wrap-distance-right:9pt;mso-wrap-distance-bottom:0;mso-position-horizontal:absolute;mso-position-horizontal-relative:text;mso-position-vertical:absolute;mso-position-vertical-relative:text;mso-width-percent:0;mso-height-percent:0;mso-width-relative:margin;mso-height-relative:margin" o:gfxdata="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" strokecolor="black [3213]" strokeweight="1.5pt">
+              <v:shape w14:anchorId="56553849" id="Straight Arrow Connector 305" o:spid="_x0000_s1026" type="#_x0000_t32" style="position:absolute;margin-left:111.6pt;margin-top:87.5pt;width:79.8pt;height:28.2pt;z-index:251616256;visibility:visible;mso-wrap-style:square;mso-width-percent:0;mso-height-percent:0;mso-wrap-distance-left:9pt;mso-wrap-distance-top:0;mso-wrap-distance-right:9pt;mso-wrap-distance-bottom:0;mso-position-horizontal:absolute;mso-position-horizontal-relative:text;mso-position-vertical:absolute;mso-position-vertical-relative:text;mso-width-percent:0;mso-height-percent:0;mso-width-relative:margin;mso-height-relative:margin" o:gfxdata="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" strokecolor="black [3213]" strokeweight="1.5pt">
                 <v:stroke endarrow="open"/>
               </v:shape>
             </w:pict>
@@ -15325,7 +15775,7 @@
           </mc:Choice>
           <mc:Fallback>
             <w:pict>
-              <v:shape w14:anchorId="406CD14E" id="Straight Arrow Connector 304" o:spid="_x0000_s1026" type="#_x0000_t32" style="position:absolute;margin-left:107.4pt;margin-top:115.7pt;width:103.8pt;height:13.8pt;z-index:251612160;visibility:visible;mso-wrap-style:square;mso-width-percent:0;mso-height-percent:0;mso-wrap-distance-left:9pt;mso-wrap-distance-top:0;mso-wrap-distance-right:9pt;mso-wrap-distance-bottom:0;mso-position-horizontal:absolute;mso-position-horizontal-relative:text;mso-position-vertical:absolute;mso-position-vertical-relative:text;mso-width-percent:0;mso-height-percent:0;mso-width-relative:margin;mso-height-relative:margin" o:gfxdata="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" strokecolor="black [3213]" strokeweight="1.5pt">
+              <v:shape w14:anchorId="150B95F5" id="Straight Arrow Connector 304" o:spid="_x0000_s1026" type="#_x0000_t32" style="position:absolute;margin-left:107.4pt;margin-top:115.7pt;width:103.8pt;height:13.8pt;z-index:251612160;visibility:visible;mso-wrap-style:square;mso-width-percent:0;mso-height-percent:0;mso-wrap-distance-left:9pt;mso-wrap-distance-top:0;mso-wrap-distance-right:9pt;mso-wrap-distance-bottom:0;mso-position-horizontal:absolute;mso-position-horizontal-relative:text;mso-position-vertical:absolute;mso-position-vertical-relative:text;mso-width-percent:0;mso-height-percent:0;mso-width-relative:margin;mso-height-relative:margin" o:gfxdata="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" strokecolor="black [3213]" strokeweight="1.5pt">
                 <v:stroke endarrow="open"/>
               </v:shape>
             </w:pict>
@@ -15400,7 +15850,7 @@
           </mc:Choice>
           <mc:Fallback>
             <w:pict>
-              <v:shape w14:anchorId="4F18B673" id="Straight Arrow Connector 306" o:spid="_x0000_s1026" type="#_x0000_t32" style="position:absolute;margin-left:211.8pt;margin-top:172.1pt;width:60.6pt;height:20.4pt;flip:y;z-index:251620352;visibility:visible;mso-wrap-style:square;mso-width-percent:0;mso-height-percent:0;mso-wrap-distance-left:9pt;mso-wrap-distance-top:0;mso-wrap-distance-right:9pt;mso-wrap-distance-bottom:0;mso-position-horizontal:absolute;mso-position-horizontal-relative:text;mso-position-vertical:absolute;mso-position-vertical-relative:text;mso-width-percent:0;mso-height-percent:0;mso-width-relative:margin;mso-height-relative:margin" o:gfxdata="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" strokecolor="black [3213]" strokeweight="1.5pt">
+              <v:shape w14:anchorId="121B33F9" id="Straight Arrow Connector 306" o:spid="_x0000_s1026" type="#_x0000_t32" style="position:absolute;margin-left:211.8pt;margin-top:172.1pt;width:60.6pt;height:20.4pt;flip:y;z-index:251620352;visibility:visible;mso-wrap-style:square;mso-width-percent:0;mso-height-percent:0;mso-wrap-distance-left:9pt;mso-wrap-distance-top:0;mso-wrap-distance-right:9pt;mso-wrap-distance-bottom:0;mso-position-horizontal:absolute;mso-position-horizontal-relative:text;mso-position-vertical:absolute;mso-position-vertical-relative:text;mso-width-percent:0;mso-height-percent:0;mso-width-relative:margin;mso-height-relative:margin" o:gfxdata="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" strokecolor="black [3213]" strokeweight="1.5pt">
                 <v:stroke endarrow="open"/>
               </v:shape>
             </w:pict>
@@ -15584,7 +16034,7 @@
           </mc:Choice>
           <mc:Fallback>
             <w:pict>
-              <v:shape w14:anchorId="17F33E15" id="Straight Arrow Connector 308" o:spid="_x0000_s1026" type="#_x0000_t32" style="position:absolute;margin-left:365.95pt;margin-top:74.9pt;width:3.55pt;height:47.4pt;flip:x;z-index:251624448;visibility:visible;mso-wrap-style:square;mso-width-percent:0;mso-height-percent:0;mso-wrap-distance-left:9pt;mso-wrap-distance-top:0;mso-wrap-distance-right:9pt;mso-wrap-distance-bottom:0;mso-position-horizontal:absolute;mso-position-horizontal-relative:text;mso-position-vertical:absolute;mso-position-vertical-relative:text;mso-width-percent:0;mso-height-percent:0;mso-width-relative:margin;mso-height-relative:margin" o:gfxdata="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" strokecolor="black [3213]" strokeweight="1.5pt">
+              <v:shape w14:anchorId="374E03F8" id="Straight Arrow Connector 308" o:spid="_x0000_s1026" type="#_x0000_t32" style="position:absolute;margin-left:365.95pt;margin-top:74.9pt;width:3.55pt;height:47.4pt;flip:x;z-index:251624448;visibility:visible;mso-wrap-style:square;mso-width-percent:0;mso-height-percent:0;mso-wrap-distance-left:9pt;mso-wrap-distance-top:0;mso-wrap-distance-right:9pt;mso-wrap-distance-bottom:0;mso-position-horizontal:absolute;mso-position-horizontal-relative:text;mso-position-vertical:absolute;mso-position-vertical-relative:text;mso-width-percent:0;mso-height-percent:0;mso-width-relative:margin;mso-height-relative:margin" o:gfxdata="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" strokecolor="black [3213]" strokeweight="1.5pt">
                 <v:stroke endarrow="open"/>
               </v:shape>
             </w:pict>
@@ -15659,7 +16109,7 @@
           </mc:Choice>
           <mc:Fallback>
             <w:pict>
-              <v:shape w14:anchorId="7205DA46" id="Straight Arrow Connector 309" o:spid="_x0000_s1026" type="#_x0000_t32" style="position:absolute;margin-left:362.4pt;margin-top:166.1pt;width:48.6pt;height:9.6pt;flip:x y;z-index:251628544;visibility:visible;mso-wrap-style:square;mso-width-percent:0;mso-height-percent:0;mso-wrap-distance-left:9pt;mso-wrap-distance-top:0;mso-wrap-distance-right:9pt;mso-wrap-distance-bottom:0;mso-position-horizontal:absolute;mso-position-horizontal-relative:text;mso-position-vertical:absolute;mso-position-vertical-relative:text;mso-width-percent:0;mso-height-percent:0;mso-width-relative:margin;mso-height-relative:margin" o:gfxdata="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" strokecolor="black [3213]" strokeweight="1.5pt">
+              <v:shape w14:anchorId="17EA5AAA" id="Straight Arrow Connector 309" o:spid="_x0000_s1026" type="#_x0000_t32" style="position:absolute;margin-left:362.4pt;margin-top:166.1pt;width:48.6pt;height:9.6pt;flip:x y;z-index:251628544;visibility:visible;mso-wrap-style:square;mso-width-percent:0;mso-height-percent:0;mso-wrap-distance-left:9pt;mso-wrap-distance-top:0;mso-wrap-distance-right:9pt;mso-wrap-distance-bottom:0;mso-position-horizontal:absolute;mso-position-horizontal-relative:text;mso-position-vertical:absolute;mso-position-vertical-relative:text;mso-width-percent:0;mso-height-percent:0;mso-width-relative:margin;mso-height-relative:margin" o:gfxdata="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" strokecolor="black [3213]" strokeweight="1.5pt">
                 <v:stroke endarrow="open"/>
               </v:shape>
             </w:pict>
@@ -15733,18 +16183,36 @@
       <w:r>
         <w:t xml:space="preserve">Figure </w:t>
       </w:r>
-      <w:fldSimple w:instr=" SEQ Figure \* ARABIC ">
-        <w:r>
-          <w:rPr>
-            <w:noProof/>
-          </w:rPr>
-          <w:t>16</w:t>
-        </w:r>
-      </w:fldSimple>
-      <w:r>
-        <w:t>: Arachnae</w:t>
+      <w:r>
+        <w:fldChar w:fldCharType="begin"/>
+      </w:r>
+      <w:r>
+        <w:instrText xml:space="preserve"> SEQ Figure \* ARABIC </w:instrText>
+      </w:r>
+      <w:r>
+        <w:fldChar w:fldCharType="separate"/>
+      </w:r>
+      <w:r>
+        <w:rPr>
+          <w:noProof/>
+        </w:rPr>
+        <w:t>16</w:t>
+      </w:r>
+      <w:r>
+        <w:rPr>
+          <w:noProof/>
+        </w:rPr>
+        <w:fldChar w:fldCharType="end"/>
+      </w:r>
+      <w:r>
+        <w:t xml:space="preserve">: </w:t>
+      </w:r>
+      <w:proofErr w:type="spellStart"/>
+      <w:r>
+        <w:t>Arachnae</w:t>
       </w:r>
       <w:bookmarkEnd w:id="55"/>
+      <w:proofErr w:type="spellEnd"/>
     </w:p>
     <w:p>
       <w:r>
@@ -15858,6 +16326,7 @@
         <w:pStyle w:val="Heading3"/>
       </w:pPr>
       <w:bookmarkStart w:id="56" w:name="_Toc404354235"/>
+      <w:proofErr w:type="spellStart"/>
       <w:r>
         <w:t>Hex</w:t>
       </w:r>
@@ -15868,11 +16337,13 @@
         <w:t>bot</w:t>
       </w:r>
       <w:bookmarkEnd w:id="56"/>
+      <w:proofErr w:type="spellEnd"/>
     </w:p>
     <w:p>
       <w:r>
         <w:t xml:space="preserve">The </w:t>
       </w:r>
+      <w:proofErr w:type="spellStart"/>
       <w:r>
         <w:rPr>
           <w:i/>
@@ -15891,9 +16362,11 @@
         </w:rPr>
         <w:t>bot</w:t>
       </w:r>
+      <w:proofErr w:type="spellEnd"/>
       <w:r>
         <w:t xml:space="preserve"> design is influenced by a spiders shape. The name </w:t>
       </w:r>
+      <w:proofErr w:type="spellStart"/>
       <w:r>
         <w:rPr>
           <w:i/>
@@ -15912,6 +16385,7 @@
         </w:rPr>
         <w:t>bot</w:t>
       </w:r>
+      <w:proofErr w:type="spellEnd"/>
       <w:r>
         <w:t xml:space="preserve"> is given due to the hexagonal chassis design.  The legs are positioned along the sides of the hexagon chassis and have three degrees of freedom. Two </w:t>
       </w:r>
@@ -16494,7 +16968,7 @@
           </mc:Choice>
           <mc:Fallback>
             <w:pict>
-              <v:shape w14:anchorId="2C3A3388" id="Straight Arrow Connector 31" o:spid="_x0000_s1026" type="#_x0000_t32" style="position:absolute;margin-left:156pt;margin-top:65.75pt;width:63pt;height:4.8pt;z-index:251706368;visibility:visible;mso-wrap-style:square;mso-width-percent:0;mso-height-percent:0;mso-wrap-distance-left:9pt;mso-wrap-distance-top:0;mso-wrap-distance-right:9pt;mso-wrap-distance-bottom:0;mso-position-horizontal:absolute;mso-position-horizontal-relative:text;mso-position-vertical:absolute;mso-position-vertical-relative:text;mso-width-percent:0;mso-height-percent:0;mso-width-relative:margin;mso-height-relative:margin" o:gfxdata="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" strokecolor="black [3213]" strokeweight="1.5pt">
+              <v:shape w14:anchorId="2A42DD12" id="Straight Arrow Connector 31" o:spid="_x0000_s1026" type="#_x0000_t32" style="position:absolute;margin-left:156pt;margin-top:65.75pt;width:63pt;height:4.8pt;z-index:251706368;visibility:visible;mso-wrap-style:square;mso-width-percent:0;mso-height-percent:0;mso-wrap-distance-left:9pt;mso-wrap-distance-top:0;mso-wrap-distance-right:9pt;mso-wrap-distance-bottom:0;mso-position-horizontal:absolute;mso-position-horizontal-relative:text;mso-position-vertical:absolute;mso-position-vertical-relative:text;mso-width-percent:0;mso-height-percent:0;mso-width-relative:margin;mso-height-relative:margin" o:gfxdata="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" strokecolor="black [3213]" strokeweight="1.5pt">
                 <v:stroke endarrow="open"/>
               </v:shape>
             </w:pict>
@@ -16678,7 +17152,7 @@
           </mc:Choice>
           <mc:Fallback>
             <w:pict>
-              <v:shape w14:anchorId="2369A7B5" id="Straight Arrow Connector 293" o:spid="_x0000_s1026" type="#_x0000_t32" style="position:absolute;margin-left:310.2pt;margin-top:171.95pt;width:22.2pt;height:0;z-index:251726848;visibility:visible;mso-wrap-style:square;mso-width-percent:0;mso-height-percent:0;mso-wrap-distance-left:9pt;mso-wrap-distance-top:0;mso-wrap-distance-right:9pt;mso-wrap-distance-bottom:0;mso-position-horizontal:absolute;mso-position-horizontal-relative:text;mso-position-vertical:absolute;mso-position-vertical-relative:text;mso-width-percent:0;mso-height-percent:0;mso-width-relative:margin;mso-height-relative:margin" o:gfxdata="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" strokecolor="black [3213]" strokeweight="1.5pt">
+              <v:shape w14:anchorId="6064CE23" id="Straight Arrow Connector 293" o:spid="_x0000_s1026" type="#_x0000_t32" style="position:absolute;margin-left:310.2pt;margin-top:171.95pt;width:22.2pt;height:0;z-index:251726848;visibility:visible;mso-wrap-style:square;mso-width-percent:0;mso-height-percent:0;mso-wrap-distance-left:9pt;mso-wrap-distance-top:0;mso-wrap-distance-right:9pt;mso-wrap-distance-bottom:0;mso-position-horizontal:absolute;mso-position-horizontal-relative:text;mso-position-vertical:absolute;mso-position-vertical-relative:text;mso-width-percent:0;mso-height-percent:0;mso-width-relative:margin;mso-height-relative:margin" o:gfxdata="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" strokecolor="black [3213]" strokeweight="1.5pt">
                 <v:stroke endarrow="open"/>
               </v:shape>
             </w:pict>
@@ -16971,7 +17445,7 @@
           </mc:Choice>
           <mc:Fallback>
             <w:pict>
-              <v:shape w14:anchorId="076334EB" id="Straight Arrow Connector 292" o:spid="_x0000_s1026" type="#_x0000_t32" style="position:absolute;margin-left:297pt;margin-top:141.95pt;width:22.2pt;height:6.6pt;flip:y;z-index:251722752;visibility:visible;mso-wrap-style:square;mso-width-percent:0;mso-height-percent:0;mso-wrap-distance-left:9pt;mso-wrap-distance-top:0;mso-wrap-distance-right:9pt;mso-wrap-distance-bottom:0;mso-position-horizontal:absolute;mso-position-horizontal-relative:text;mso-position-vertical:absolute;mso-position-vertical-relative:text;mso-width-percent:0;mso-height-percent:0;mso-width-relative:margin;mso-height-relative:margin" o:gfxdata="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" strokecolor="black [3213]" strokeweight="1.5pt">
+              <v:shape w14:anchorId="62E82772" id="Straight Arrow Connector 292" o:spid="_x0000_s1026" type="#_x0000_t32" style="position:absolute;margin-left:297pt;margin-top:141.95pt;width:22.2pt;height:6.6pt;flip:y;z-index:251722752;visibility:visible;mso-wrap-style:square;mso-width-percent:0;mso-height-percent:0;mso-wrap-distance-left:9pt;mso-wrap-distance-top:0;mso-wrap-distance-right:9pt;mso-wrap-distance-bottom:0;mso-position-horizontal:absolute;mso-position-horizontal-relative:text;mso-position-vertical:absolute;mso-position-vertical-relative:text;mso-width-percent:0;mso-height-percent:0;mso-width-relative:margin;mso-height-relative:margin" o:gfxdata="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" strokecolor="black [3213]" strokeweight="1.5pt">
                 <v:stroke endarrow="open"/>
               </v:shape>
             </w:pict>
@@ -17046,7 +17520,7 @@
           </mc:Choice>
           <mc:Fallback>
             <w:pict>
-              <v:shape w14:anchorId="0F2F2549" id="Straight Arrow Connector 291" o:spid="_x0000_s1026" type="#_x0000_t32" style="position:absolute;margin-left:274.2pt;margin-top:128.15pt;width:22.2pt;height:6.6pt;flip:y;z-index:251718656;visibility:visible;mso-wrap-style:square;mso-width-percent:0;mso-height-percent:0;mso-wrap-distance-left:9pt;mso-wrap-distance-top:0;mso-wrap-distance-right:9pt;mso-wrap-distance-bottom:0;mso-position-horizontal:absolute;mso-position-horizontal-relative:text;mso-position-vertical:absolute;mso-position-vertical-relative:text;mso-width-percent:0;mso-height-percent:0;mso-width-relative:margin;mso-height-relative:margin" o:gfxdata="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" strokecolor="black [3213]" strokeweight="1.5pt">
+              <v:shape w14:anchorId="73E1430F" id="Straight Arrow Connector 291" o:spid="_x0000_s1026" type="#_x0000_t32" style="position:absolute;margin-left:274.2pt;margin-top:128.15pt;width:22.2pt;height:6.6pt;flip:y;z-index:251718656;visibility:visible;mso-wrap-style:square;mso-width-percent:0;mso-height-percent:0;mso-wrap-distance-left:9pt;mso-wrap-distance-top:0;mso-wrap-distance-right:9pt;mso-wrap-distance-bottom:0;mso-position-horizontal:absolute;mso-position-horizontal-relative:text;mso-position-vertical:absolute;mso-position-vertical-relative:text;mso-width-percent:0;mso-height-percent:0;mso-width-relative:margin;mso-height-relative:margin" o:gfxdata="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" strokecolor="black [3213]" strokeweight="1.5pt">
                 <v:stroke endarrow="open"/>
               </v:shape>
             </w:pict>
@@ -17121,7 +17595,7 @@
           </mc:Choice>
           <mc:Fallback>
             <w:pict>
-              <v:shape w14:anchorId="35B67DD7" id="Straight Arrow Connector 290" o:spid="_x0000_s1026" type="#_x0000_t32" style="position:absolute;margin-left:215.4pt;margin-top:113.15pt;width:40.8pt;height:15pt;flip:y;z-index:251714560;visibility:visible;mso-wrap-style:square;mso-width-percent:0;mso-height-percent:0;mso-wrap-distance-left:9pt;mso-wrap-distance-top:0;mso-wrap-distance-right:9pt;mso-wrap-distance-bottom:0;mso-position-horizontal:absolute;mso-position-horizontal-relative:text;mso-position-vertical:absolute;mso-position-vertical-relative:text;mso-width-percent:0;mso-height-percent:0;mso-width-relative:margin;mso-height-relative:margin" o:gfxdata="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" strokecolor="black [3213]" strokeweight="1.5pt">
+              <v:shape w14:anchorId="404BC0BD" id="Straight Arrow Connector 290" o:spid="_x0000_s1026" type="#_x0000_t32" style="position:absolute;margin-left:215.4pt;margin-top:113.15pt;width:40.8pt;height:15pt;flip:y;z-index:251714560;visibility:visible;mso-wrap-style:square;mso-width-percent:0;mso-height-percent:0;mso-wrap-distance-left:9pt;mso-wrap-distance-top:0;mso-wrap-distance-right:9pt;mso-wrap-distance-bottom:0;mso-position-horizontal:absolute;mso-position-horizontal-relative:text;mso-position-vertical:absolute;mso-position-vertical-relative:text;mso-width-percent:0;mso-height-percent:0;mso-width-relative:margin;mso-height-relative:margin" o:gfxdata="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" strokecolor="black [3213]" strokeweight="1.5pt">
                 <v:stroke endarrow="open"/>
               </v:shape>
             </w:pict>
@@ -17196,7 +17670,7 @@
           </mc:Choice>
           <mc:Fallback>
             <w:pict>
-              <v:shape w14:anchorId="58F73CDE" id="Straight Arrow Connector 288" o:spid="_x0000_s1026" type="#_x0000_t32" style="position:absolute;margin-left:297.6pt;margin-top:77.15pt;width:24.6pt;height:0;flip:x;z-index:251710464;visibility:visible;mso-wrap-style:square;mso-width-percent:0;mso-height-percent:0;mso-wrap-distance-left:9pt;mso-wrap-distance-top:0;mso-wrap-distance-right:9pt;mso-wrap-distance-bottom:0;mso-position-horizontal:absolute;mso-position-horizontal-relative:text;mso-position-vertical:absolute;mso-position-vertical-relative:text;mso-width-percent:0;mso-height-percent:0;mso-width-relative:margin;mso-height-relative:margin" o:gfxdata="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" strokecolor="black [3213]" strokeweight="1.5pt">
+              <v:shape w14:anchorId="1F8C29C5" id="Straight Arrow Connector 288" o:spid="_x0000_s1026" type="#_x0000_t32" style="position:absolute;margin-left:297.6pt;margin-top:77.15pt;width:24.6pt;height:0;flip:x;z-index:251710464;visibility:visible;mso-wrap-style:square;mso-width-percent:0;mso-height-percent:0;mso-wrap-distance-left:9pt;mso-wrap-distance-top:0;mso-wrap-distance-right:9pt;mso-wrap-distance-bottom:0;mso-position-horizontal:absolute;mso-position-horizontal-relative:text;mso-position-vertical:absolute;mso-position-vertical-relative:text;mso-width-percent:0;mso-height-percent:0;mso-width-relative:margin;mso-height-relative:margin" o:gfxdata="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" strokecolor="black [3213]" strokeweight="1.5pt">
                 <v:stroke endarrow="open"/>
               </v:shape>
             </w:pict>
@@ -17257,13 +17731,23 @@
                                 <w:szCs w:val="16"/>
                               </w:rPr>
                             </w:pPr>
+                            <w:proofErr w:type="gramStart"/>
                             <w:r>
                               <w:rPr>
                                 <w:b/>
                                 <w:sz w:val="16"/>
                                 <w:szCs w:val="16"/>
                               </w:rPr>
-                              <w:t>Internal  Electrical Components</w:t>
+                              <w:t>Internal  Electrical</w:t>
+                            </w:r>
+                            <w:proofErr w:type="gramEnd"/>
+                            <w:r>
+                              <w:rPr>
+                                <w:b/>
+                                <w:sz w:val="16"/>
+                                <w:szCs w:val="16"/>
+                              </w:rPr>
+                              <w:t xml:space="preserve"> Components</w:t>
                             </w:r>
                           </w:p>
                         </w:txbxContent>
@@ -17296,13 +17780,23 @@
                           <w:szCs w:val="16"/>
                         </w:rPr>
                       </w:pPr>
+                      <w:proofErr w:type="gramStart"/>
                       <w:r>
                         <w:rPr>
                           <w:b/>
                           <w:sz w:val="16"/>
                           <w:szCs w:val="16"/>
                         </w:rPr>
-                        <w:t>Internal  Electrical Components</w:t>
+                        <w:t>Internal  Electrical</w:t>
+                      </w:r>
+                      <w:proofErr w:type="gramEnd"/>
+                      <w:r>
+                        <w:rPr>
+                          <w:b/>
+                          <w:sz w:val="16"/>
+                          <w:szCs w:val="16"/>
+                        </w:rPr>
+                        <w:t xml:space="preserve"> Components</w:t>
                       </w:r>
                     </w:p>
                   </w:txbxContent>
@@ -17485,17 +17979,31 @@
       <w:r>
         <w:t xml:space="preserve">Figure </w:t>
       </w:r>
-      <w:fldSimple w:instr=" SEQ Figure \* ARABIC ">
-        <w:r>
-          <w:rPr>
-            <w:noProof/>
-          </w:rPr>
-          <w:t>17</w:t>
-        </w:r>
-      </w:fldSimple>
+      <w:r>
+        <w:fldChar w:fldCharType="begin"/>
+      </w:r>
+      <w:r>
+        <w:instrText xml:space="preserve"> SEQ Figure \* ARABIC </w:instrText>
+      </w:r>
+      <w:r>
+        <w:fldChar w:fldCharType="separate"/>
+      </w:r>
+      <w:r>
+        <w:rPr>
+          <w:noProof/>
+        </w:rPr>
+        <w:t>17</w:t>
+      </w:r>
+      <w:r>
+        <w:rPr>
+          <w:noProof/>
+        </w:rPr>
+        <w:fldChar w:fldCharType="end"/>
+      </w:r>
       <w:r>
         <w:t xml:space="preserve">: </w:t>
       </w:r>
+      <w:proofErr w:type="spellStart"/>
       <w:r>
         <w:t>Hex</w:t>
       </w:r>
@@ -17506,6 +18014,7 @@
         <w:t>bot</w:t>
       </w:r>
       <w:bookmarkEnd w:id="57"/>
+      <w:proofErr w:type="spellEnd"/>
     </w:p>
     <w:p>
       <w:r>
@@ -17663,31 +18172,37 @@
         <w:pStyle w:val="Heading3"/>
       </w:pPr>
       <w:bookmarkStart w:id="58" w:name="_Toc404354236"/>
+      <w:proofErr w:type="spellStart"/>
       <w:r>
         <w:lastRenderedPageBreak/>
         <w:t>Boxxy</w:t>
       </w:r>
       <w:bookmarkEnd w:id="58"/>
+      <w:proofErr w:type="spellEnd"/>
     </w:p>
     <w:p>
       <w:r>
         <w:t xml:space="preserve">The </w:t>
       </w:r>
+      <w:proofErr w:type="spellStart"/>
       <w:r>
         <w:rPr>
           <w:i/>
         </w:rPr>
         <w:t>Boxxy</w:t>
       </w:r>
+      <w:proofErr w:type="spellEnd"/>
       <w:r>
         <w:t xml:space="preserve"> design is influenced by the simplicity of an open box. The name </w:t>
       </w:r>
+      <w:proofErr w:type="spellStart"/>
       <w:r>
         <w:rPr>
           <w:i/>
         </w:rPr>
         <w:t>Boxxy</w:t>
       </w:r>
+      <w:proofErr w:type="spellEnd"/>
       <w:r>
         <w:t xml:space="preserve"> is given due to the resemblance to an open box. The legs are attached directly to the side of the chassis to </w:t>
       </w:r>
@@ -17882,7 +18397,7 @@
           </mc:Choice>
           <mc:Fallback>
             <w:pict>
-              <v:shape w14:anchorId="74D11B66" id="Straight Arrow Connector 355" o:spid="_x0000_s1026" type="#_x0000_t32" style="position:absolute;margin-left:155.4pt;margin-top:91.15pt;width:52.8pt;height:55.2pt;flip:y;z-index:251677696;visibility:visible;mso-wrap-style:square;mso-width-percent:0;mso-height-percent:0;mso-wrap-distance-left:9pt;mso-wrap-distance-top:0;mso-wrap-distance-right:9pt;mso-wrap-distance-bottom:0;mso-position-horizontal:absolute;mso-position-horizontal-relative:text;mso-position-vertical:absolute;mso-position-vertical-relative:text;mso-width-percent:0;mso-height-percent:0;mso-width-relative:margin;mso-height-relative:margin" o:gfxdata="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" strokecolor="black [3213]" strokeweight="1.5pt">
+              <v:shape w14:anchorId="3364794B" id="Straight Arrow Connector 355" o:spid="_x0000_s1026" type="#_x0000_t32" style="position:absolute;margin-left:155.4pt;margin-top:91.15pt;width:52.8pt;height:55.2pt;flip:y;z-index:251677696;visibility:visible;mso-wrap-style:square;mso-width-percent:0;mso-height-percent:0;mso-wrap-distance-left:9pt;mso-wrap-distance-top:0;mso-wrap-distance-right:9pt;mso-wrap-distance-bottom:0;mso-position-horizontal:absolute;mso-position-horizontal-relative:text;mso-position-vertical:absolute;mso-position-vertical-relative:text;mso-width-percent:0;mso-height-percent:0;mso-width-relative:margin;mso-height-relative:margin" o:gfxdata="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" strokecolor="black [3213]" strokeweight="1.5pt">
                 <v:stroke endarrow="open"/>
               </v:shape>
             </w:pict>
@@ -18175,7 +18690,7 @@
           </mc:Choice>
           <mc:Fallback>
             <w:pict>
-              <v:shape w14:anchorId="19A9352E" id="Straight Arrow Connector 319" o:spid="_x0000_s1026" type="#_x0000_t32" style="position:absolute;margin-left:339pt;margin-top:145.7pt;width:48.6pt;height:9.6pt;flip:x y;z-index:251661312;visibility:visible;mso-wrap-style:square;mso-width-percent:0;mso-height-percent:0;mso-wrap-distance-left:9pt;mso-wrap-distance-top:0;mso-wrap-distance-right:9pt;mso-wrap-distance-bottom:0;mso-position-horizontal:absolute;mso-position-horizontal-relative:text;mso-position-vertical:absolute;mso-position-vertical-relative:text;mso-width-percent:0;mso-height-percent:0;mso-width-relative:margin;mso-height-relative:margin" o:gfxdata="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" strokecolor="black [3213]" strokeweight="1.5pt">
+              <v:shape w14:anchorId="3254D01A" id="Straight Arrow Connector 319" o:spid="_x0000_s1026" type="#_x0000_t32" style="position:absolute;margin-left:339pt;margin-top:145.7pt;width:48.6pt;height:9.6pt;flip:x y;z-index:251661312;visibility:visible;mso-wrap-style:square;mso-width-percent:0;mso-height-percent:0;mso-wrap-distance-left:9pt;mso-wrap-distance-top:0;mso-wrap-distance-right:9pt;mso-wrap-distance-bottom:0;mso-position-horizontal:absolute;mso-position-horizontal-relative:text;mso-position-vertical:absolute;mso-position-vertical-relative:text;mso-width-percent:0;mso-height-percent:0;mso-width-relative:margin;mso-height-relative:margin" o:gfxdata="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" strokecolor="black [3213]" strokeweight="1.5pt">
                 <v:stroke endarrow="open"/>
               </v:shape>
             </w:pict>
@@ -18250,7 +18765,7 @@
           </mc:Choice>
           <mc:Fallback>
             <w:pict>
-              <v:shape w14:anchorId="66A540B0" id="Straight Arrow Connector 318" o:spid="_x0000_s1026" type="#_x0000_t32" style="position:absolute;margin-left:337.75pt;margin-top:71.3pt;width:3.55pt;height:47.4pt;flip:x;z-index:251657216;visibility:visible;mso-wrap-style:square;mso-width-percent:0;mso-height-percent:0;mso-wrap-distance-left:9pt;mso-wrap-distance-top:0;mso-wrap-distance-right:9pt;mso-wrap-distance-bottom:0;mso-position-horizontal:absolute;mso-position-horizontal-relative:text;mso-position-vertical:absolute;mso-position-vertical-relative:text;mso-width-percent:0;mso-height-percent:0;mso-width-relative:margin;mso-height-relative:margin" o:gfxdata="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" strokecolor="black [3213]" strokeweight="1.5pt">
+              <v:shape w14:anchorId="7C279C03" id="Straight Arrow Connector 318" o:spid="_x0000_s1026" type="#_x0000_t32" style="position:absolute;margin-left:337.75pt;margin-top:71.3pt;width:3.55pt;height:47.4pt;flip:x;z-index:251657216;visibility:visible;mso-wrap-style:square;mso-width-percent:0;mso-height-percent:0;mso-wrap-distance-left:9pt;mso-wrap-distance-top:0;mso-wrap-distance-right:9pt;mso-wrap-distance-bottom:0;mso-position-horizontal:absolute;mso-position-horizontal-relative:text;mso-position-vertical:absolute;mso-position-vertical-relative:text;mso-width-percent:0;mso-height-percent:0;mso-width-relative:margin;mso-height-relative:margin" o:gfxdata="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" strokecolor="black [3213]" strokeweight="1.5pt">
                 <v:stroke endarrow="open"/>
               </v:shape>
             </w:pict>
@@ -18434,7 +18949,7 @@
           </mc:Choice>
           <mc:Fallback>
             <w:pict>
-              <v:shape w14:anchorId="5F6E4510" id="Straight Arrow Connector 315" o:spid="_x0000_s1026" type="#_x0000_t32" style="position:absolute;margin-left:206.4pt;margin-top:.55pt;width:46.8pt;height:74.4pt;z-index:251649024;visibility:visible;mso-wrap-style:square;mso-width-percent:0;mso-height-percent:0;mso-wrap-distance-left:9pt;mso-wrap-distance-top:0;mso-wrap-distance-right:9pt;mso-wrap-distance-bottom:0;mso-position-horizontal:absolute;mso-position-horizontal-relative:text;mso-position-vertical:absolute;mso-position-vertical-relative:text;mso-width-percent:0;mso-height-percent:0;mso-width-relative:margin;mso-height-relative:margin" o:gfxdata="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" strokecolor="black [3213]" strokeweight="1.5pt">
+              <v:shape w14:anchorId="17651637" id="Straight Arrow Connector 315" o:spid="_x0000_s1026" type="#_x0000_t32" style="position:absolute;margin-left:206.4pt;margin-top:.55pt;width:46.8pt;height:74.4pt;z-index:251649024;visibility:visible;mso-wrap-style:square;mso-width-percent:0;mso-height-percent:0;mso-wrap-distance-left:9pt;mso-wrap-distance-top:0;mso-wrap-distance-right:9pt;mso-wrap-distance-bottom:0;mso-position-horizontal:absolute;mso-position-horizontal-relative:text;mso-position-vertical:absolute;mso-position-vertical-relative:text;mso-width-percent:0;mso-height-percent:0;mso-width-relative:margin;mso-height-relative:margin" o:gfxdata="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" strokecolor="black [3213]" strokeweight="1.5pt">
                 <v:stroke endarrow="open"/>
               </v:shape>
             </w:pict>
@@ -18618,7 +19133,7 @@
           </mc:Choice>
           <mc:Fallback>
             <w:pict>
-              <v:shape w14:anchorId="33DD07AC" id="Straight Arrow Connector 316" o:spid="_x0000_s1026" type="#_x0000_t32" style="position:absolute;margin-left:95.4pt;margin-top:59.9pt;width:79.8pt;height:28.2pt;z-index:251653120;visibility:visible;mso-wrap-style:square;mso-width-percent:0;mso-height-percent:0;mso-wrap-distance-left:9pt;mso-wrap-distance-top:0;mso-wrap-distance-right:9pt;mso-wrap-distance-bottom:0;mso-position-horizontal:absolute;mso-position-horizontal-relative:text;mso-position-vertical:absolute;mso-position-vertical-relative:text;mso-width-percent:0;mso-height-percent:0;mso-width-relative:margin;mso-height-relative:margin" o:gfxdata="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" strokecolor="black [3213]" strokeweight="1.5pt">
+              <v:shape w14:anchorId="44904526" id="Straight Arrow Connector 316" o:spid="_x0000_s1026" type="#_x0000_t32" style="position:absolute;margin-left:95.4pt;margin-top:59.9pt;width:79.8pt;height:28.2pt;z-index:251653120;visibility:visible;mso-wrap-style:square;mso-width-percent:0;mso-height-percent:0;mso-wrap-distance-left:9pt;mso-wrap-distance-top:0;mso-wrap-distance-right:9pt;mso-wrap-distance-bottom:0;mso-position-horizontal:absolute;mso-position-horizontal-relative:text;mso-position-vertical:absolute;mso-position-vertical-relative:text;mso-width-percent:0;mso-height-percent:0;mso-width-relative:margin;mso-height-relative:margin" o:gfxdata="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" strokecolor="black [3213]" strokeweight="1.5pt">
                 <v:stroke endarrow="open"/>
               </v:shape>
             </w:pict>
@@ -18689,18 +19204,36 @@
       <w:r>
         <w:t xml:space="preserve">Figure </w:t>
       </w:r>
-      <w:fldSimple w:instr=" SEQ Figure \* ARABIC ">
-        <w:r>
-          <w:rPr>
-            <w:noProof/>
-          </w:rPr>
-          <w:t>18</w:t>
-        </w:r>
-      </w:fldSimple>
-      <w:r>
-        <w:t>: Boxxy</w:t>
+      <w:r>
+        <w:fldChar w:fldCharType="begin"/>
+      </w:r>
+      <w:r>
+        <w:instrText xml:space="preserve"> SEQ Figure \* ARABIC </w:instrText>
+      </w:r>
+      <w:r>
+        <w:fldChar w:fldCharType="separate"/>
+      </w:r>
+      <w:r>
+        <w:rPr>
+          <w:noProof/>
+        </w:rPr>
+        <w:t>18</w:t>
+      </w:r>
+      <w:r>
+        <w:rPr>
+          <w:noProof/>
+        </w:rPr>
+        <w:fldChar w:fldCharType="end"/>
+      </w:r>
+      <w:r>
+        <w:t xml:space="preserve">: </w:t>
+      </w:r>
+      <w:proofErr w:type="spellStart"/>
+      <w:r>
+        <w:t>Boxxy</w:t>
       </w:r>
       <w:bookmarkEnd w:id="59"/>
+      <w:proofErr w:type="spellEnd"/>
     </w:p>
     <w:p>
       <w:r>
@@ -18829,21 +19362,25 @@
         <w:pStyle w:val="Heading3"/>
       </w:pPr>
       <w:bookmarkStart w:id="60" w:name="_Toc404354237"/>
+      <w:proofErr w:type="spellStart"/>
       <w:r>
         <w:t>DogeBot</w:t>
       </w:r>
       <w:bookmarkEnd w:id="60"/>
+      <w:proofErr w:type="spellEnd"/>
     </w:p>
     <w:p>
       <w:r>
         <w:t xml:space="preserve">The </w:t>
       </w:r>
+      <w:proofErr w:type="spellStart"/>
       <w:r>
         <w:rPr>
           <w:i/>
         </w:rPr>
         <w:t>DogeBot</w:t>
       </w:r>
+      <w:proofErr w:type="spellEnd"/>
       <w:r>
         <w:t xml:space="preserve"> design is based off a four legged mammal, more specifically a dog. The legs bend at the knee and the hip using pneumatic</w:t>
       </w:r>
@@ -18919,18 +19456,36 @@
       <w:r>
         <w:t xml:space="preserve">Figure </w:t>
       </w:r>
-      <w:fldSimple w:instr=" SEQ Figure \* ARABIC ">
-        <w:r>
-          <w:rPr>
-            <w:noProof/>
-          </w:rPr>
-          <w:t>19</w:t>
-        </w:r>
-      </w:fldSimple>
-      <w:r>
-        <w:t>: DogeBot</w:t>
+      <w:r>
+        <w:fldChar w:fldCharType="begin"/>
+      </w:r>
+      <w:r>
+        <w:instrText xml:space="preserve"> SEQ Figure \* ARABIC </w:instrText>
+      </w:r>
+      <w:r>
+        <w:fldChar w:fldCharType="separate"/>
+      </w:r>
+      <w:r>
+        <w:rPr>
+          <w:noProof/>
+        </w:rPr>
+        <w:t>19</w:t>
+      </w:r>
+      <w:r>
+        <w:rPr>
+          <w:noProof/>
+        </w:rPr>
+        <w:fldChar w:fldCharType="end"/>
+      </w:r>
+      <w:r>
+        <w:t xml:space="preserve">: </w:t>
+      </w:r>
+      <w:proofErr w:type="spellStart"/>
+      <w:r>
+        <w:t>DogeBot</w:t>
       </w:r>
       <w:bookmarkEnd w:id="61"/>
+      <w:proofErr w:type="spellEnd"/>
     </w:p>
     <w:p>
       <w:r>
@@ -19075,14 +19630,27 @@
       <w:r>
         <w:t xml:space="preserve">Table </w:t>
       </w:r>
-      <w:fldSimple w:instr=" SEQ Table \* ARABIC ">
-        <w:r>
-          <w:rPr>
-            <w:noProof/>
-          </w:rPr>
-          <w:t>6</w:t>
-        </w:r>
-      </w:fldSimple>
+      <w:r>
+        <w:fldChar w:fldCharType="begin"/>
+      </w:r>
+      <w:r>
+        <w:instrText xml:space="preserve"> SEQ Table \* ARABIC </w:instrText>
+      </w:r>
+      <w:r>
+        <w:fldChar w:fldCharType="separate"/>
+      </w:r>
+      <w:r>
+        <w:rPr>
+          <w:noProof/>
+        </w:rPr>
+        <w:t>6</w:t>
+      </w:r>
+      <w:r>
+        <w:rPr>
+          <w:noProof/>
+        </w:rPr>
+        <w:fldChar w:fldCharType="end"/>
+      </w:r>
       <w:r>
         <w:t>: Design Decision Matrix</w:t>
       </w:r>
@@ -19175,7 +19743,15 @@
     </w:p>
     <w:p>
       <w:r>
-        <w:t>The chosen preliminary design was DogeBot due to its overall highest score, shown in Table 6. This high score was due to the overall aesthetic appeal of the robot, the easy accessibility of internal components and the debugging panel, and easy to manufacture legs and chassis when compared to other proposed designs.</w:t>
+        <w:t xml:space="preserve">The chosen preliminary design was </w:t>
+      </w:r>
+      <w:proofErr w:type="spellStart"/>
+      <w:r>
+        <w:t>DogeBot</w:t>
+      </w:r>
+      <w:proofErr w:type="spellEnd"/>
+      <w:r>
+        <w:t xml:space="preserve"> due to its overall highest score, shown in Table 6. This high score was due to the overall aesthetic appeal of the robot, the easy accessibility of internal components and the debugging panel, and easy to manufacture legs and chassis when compared to other proposed designs.</w:t>
       </w:r>
     </w:p>
     <w:p>
@@ -19186,14 +19762,27 @@
       <w:r>
         <w:t xml:space="preserve">Table </w:t>
       </w:r>
-      <w:fldSimple w:instr=" SEQ Table \* ARABIC ">
-        <w:r>
-          <w:rPr>
-            <w:noProof/>
-          </w:rPr>
-          <w:t>7</w:t>
-        </w:r>
-      </w:fldSimple>
+      <w:r>
+        <w:fldChar w:fldCharType="begin"/>
+      </w:r>
+      <w:r>
+        <w:instrText xml:space="preserve"> SEQ Table \* ARABIC </w:instrText>
+      </w:r>
+      <w:r>
+        <w:fldChar w:fldCharType="separate"/>
+      </w:r>
+      <w:r>
+        <w:rPr>
+          <w:noProof/>
+        </w:rPr>
+        <w:t>7</w:t>
+      </w:r>
+      <w:r>
+        <w:rPr>
+          <w:noProof/>
+        </w:rPr>
+        <w:fldChar w:fldCharType="end"/>
+      </w:r>
       <w:r>
         <w:t>: Scores of Preliminary Designs</w:t>
       </w:r>
@@ -19249,12 +19838,14 @@
                 <w:b/>
               </w:rPr>
             </w:pPr>
+            <w:proofErr w:type="spellStart"/>
             <w:r>
               <w:rPr>
                 <w:b/>
               </w:rPr>
               <w:t>Arachne</w:t>
             </w:r>
+            <w:proofErr w:type="spellEnd"/>
           </w:p>
         </w:tc>
         <w:tc>
@@ -19285,6 +19876,7 @@
                 <w:b/>
               </w:rPr>
             </w:pPr>
+            <w:proofErr w:type="spellStart"/>
             <w:r>
               <w:rPr>
                 <w:b/>
@@ -19303,6 +19895,7 @@
               </w:rPr>
               <w:t>bot</w:t>
             </w:r>
+            <w:proofErr w:type="spellEnd"/>
           </w:p>
         </w:tc>
         <w:tc>
@@ -19330,12 +19923,14 @@
                 <w:b/>
               </w:rPr>
             </w:pPr>
+            <w:proofErr w:type="spellStart"/>
             <w:r>
               <w:rPr>
                 <w:b/>
               </w:rPr>
               <w:t>Boxxy</w:t>
             </w:r>
+            <w:proofErr w:type="spellEnd"/>
           </w:p>
         </w:tc>
         <w:tc>
@@ -19363,12 +19958,14 @@
                 <w:b/>
               </w:rPr>
             </w:pPr>
+            <w:proofErr w:type="spellStart"/>
             <w:r>
               <w:rPr>
                 <w:b/>
               </w:rPr>
               <w:t>DogeBot</w:t>
             </w:r>
+            <w:proofErr w:type="spellEnd"/>
           </w:p>
         </w:tc>
         <w:tc>
@@ -19411,7 +20008,17 @@
     </w:p>
     <w:p>
       <w:r>
-        <w:t>A project management strategy will be used to ensure full and punctual completion of the project. The following timeline, gantt chart, and budget are the preliminary tools synthesized to keep the project on track throughout the year.</w:t>
+        <w:t xml:space="preserve">A project management strategy will be used to ensure full and punctual completion of the project. The following timeline, </w:t>
+      </w:r>
+      <w:proofErr w:type="spellStart"/>
+      <w:proofErr w:type="gramStart"/>
+      <w:r>
+        <w:t>gantt</w:t>
+      </w:r>
+      <w:proofErr w:type="spellEnd"/>
+      <w:proofErr w:type="gramEnd"/>
+      <w:r>
+        <w:t xml:space="preserve"> chart, and budget are the preliminary tools synthesized to keep the project on track throughout the year.</w:t>
       </w:r>
     </w:p>
     <w:p>
@@ -19738,18 +20345,36 @@
         <w:lastRenderedPageBreak/>
         <w:t xml:space="preserve">Table </w:t>
       </w:r>
-      <w:fldSimple w:instr=" SEQ Table \* ARABIC ">
-        <w:r>
-          <w:rPr>
-            <w:noProof/>
-          </w:rPr>
-          <w:t>8</w:t>
-        </w:r>
-      </w:fldSimple>
-      <w:r>
-        <w:t>: Gantt Chart</w:t>
+      <w:r>
+        <w:fldChar w:fldCharType="begin"/>
+      </w:r>
+      <w:r>
+        <w:instrText xml:space="preserve"> SEQ Table \* ARABIC </w:instrText>
+      </w:r>
+      <w:r>
+        <w:fldChar w:fldCharType="separate"/>
+      </w:r>
+      <w:r>
+        <w:rPr>
+          <w:noProof/>
+        </w:rPr>
+        <w:t>8</w:t>
+      </w:r>
+      <w:r>
+        <w:rPr>
+          <w:noProof/>
+        </w:rPr>
+        <w:fldChar w:fldCharType="end"/>
+      </w:r>
+      <w:r>
+        <w:t xml:space="preserve">: Gantt </w:t>
+      </w:r>
+      <w:proofErr w:type="gramStart"/>
+      <w:r>
+        <w:t>Chart</w:t>
       </w:r>
       <w:bookmarkEnd w:id="69"/>
+      <w:proofErr w:type="gramEnd"/>
     </w:p>
     <w:p>
       <w:pPr>
@@ -19837,14 +20462,27 @@
       <w:r>
         <w:t xml:space="preserve">Table </w:t>
       </w:r>
-      <w:fldSimple w:instr=" SEQ Table \* ARABIC ">
-        <w:r>
-          <w:rPr>
-            <w:noProof/>
-          </w:rPr>
-          <w:t>9</w:t>
-        </w:r>
-      </w:fldSimple>
+      <w:r>
+        <w:fldChar w:fldCharType="begin"/>
+      </w:r>
+      <w:r>
+        <w:instrText xml:space="preserve"> SEQ Table \* ARABIC </w:instrText>
+      </w:r>
+      <w:r>
+        <w:fldChar w:fldCharType="separate"/>
+      </w:r>
+      <w:r>
+        <w:rPr>
+          <w:noProof/>
+        </w:rPr>
+        <w:t>9</w:t>
+      </w:r>
+      <w:r>
+        <w:rPr>
+          <w:noProof/>
+        </w:rPr>
+        <w:fldChar w:fldCharType="end"/>
+      </w:r>
       <w:r>
         <w:t>: Initial Project Budget</w:t>
       </w:r>
@@ -20178,7 +20816,15 @@
         <w:t xml:space="preserve"> project include the National Fluid Power Association (NFPA), MSOE’s Fluid Power department, Johnson Controls Inc., </w:t>
       </w:r>
       <w:r>
-        <w:t xml:space="preserve">Joy Global Inc., and Numatics. </w:t>
+        <w:t xml:space="preserve">Joy Global Inc., and </w:t>
+      </w:r>
+      <w:proofErr w:type="spellStart"/>
+      <w:r>
+        <w:t>Numatics</w:t>
+      </w:r>
+      <w:proofErr w:type="spellEnd"/>
+      <w:r>
+        <w:t xml:space="preserve">. </w:t>
       </w:r>
       <w:r>
         <w:t>NFPA offers grants for e</w:t>
@@ -20211,8 +20857,13 @@
         <w:t xml:space="preserve"> and electronic systems used in robotics, and are also motivated by the positive public relations that come with helping to fund a senior design project</w:t>
       </w:r>
       <w:r>
-        <w:t>.  Numatics</w:t>
-      </w:r>
+        <w:t xml:space="preserve">.  </w:t>
+      </w:r>
+      <w:proofErr w:type="spellStart"/>
+      <w:r>
+        <w:t>Numatics</w:t>
+      </w:r>
+      <w:proofErr w:type="spellEnd"/>
       <w:r>
         <w:t xml:space="preserve"> is</w:t>
       </w:r>
@@ -21929,7 +22580,7 @@
           <w:rPr>
             <w:noProof/>
           </w:rPr>
-          <w:t>12</w:t>
+          <w:t>15</w:t>
         </w:r>
         <w:r>
           <w:rPr>
@@ -25089,7 +25740,7 @@
 </file>
 
 <file path=customXml/itemProps1.xml><?xml version="1.0" encoding="utf-8"?>
-<ds:datastoreItem xmlns:ds="http://schemas.openxmlformats.org/officeDocument/2006/customXml" ds:itemID="{FECADFD8-1A97-4760-9C15-B2D5CC8E0425}">
+<ds:datastoreItem xmlns:ds="http://schemas.openxmlformats.org/officeDocument/2006/customXml" ds:itemID="{C86F790F-E883-4927-97A2-9955890085FB}">
   <ds:schemaRefs>
     <ds:schemaRef ds:uri="http://schemas.openxmlformats.org/officeDocument/2006/bibliography"/>
   </ds:schemaRefs>

</xml_diff>

<commit_message>
Added conclusion to Design Proposal Draft
A conclusion was added to the Design Proposal Draft and the Table of
Contents was updated to reflect this change.. I think
</commit_message>
<xml_diff>
--- a/Documentation/Design Proposal Report/Design Proposal Draft.docx
+++ b/Documentation/Design Proposal Report/Design Proposal Draft.docx
@@ -17,7 +17,6 @@
           <w:color w:val="EEECE1" w:themeColor="background2"/>
           <w:sz w:val="32"/>
           <w:szCs w:val="32"/>
-          <w:lang w:eastAsia="zh-CN"/>
         </w:rPr>
         <mc:AlternateContent>
           <mc:Choice Requires="wpg">
@@ -141,7 +140,6 @@
           <w:color w:val="EEECE1" w:themeColor="background2"/>
           <w:sz w:val="32"/>
           <w:szCs w:val="32"/>
-          <w:lang w:eastAsia="zh-CN"/>
         </w:rPr>
         <w:drawing>
           <wp:anchor distT="0" distB="0" distL="114300" distR="114300" simplePos="0" relativeHeight="251669504" behindDoc="0" locked="0" layoutInCell="1" allowOverlap="1" wp14:anchorId="01CA22AB" wp14:editId="7A098743">
@@ -259,7 +257,6 @@
           <w:color w:val="000000" w:themeColor="text1"/>
           <w:sz w:val="32"/>
           <w:szCs w:val="32"/>
-          <w:lang w:eastAsia="zh-CN"/>
         </w:rPr>
         <mc:AlternateContent>
           <mc:Choice Requires="wps">
@@ -307,7 +304,6 @@
                             <w:r>
                               <w:rPr>
                                 <w:noProof/>
-                                <w:lang w:eastAsia="zh-CN"/>
                               </w:rPr>
                               <w:drawing>
                                 <wp:inline distT="0" distB="0" distL="0" distR="0" wp14:anchorId="1C4A5F78" wp14:editId="6C3D3D02">
@@ -389,7 +385,6 @@
                       <w:r>
                         <w:rPr>
                           <w:noProof/>
-                          <w:lang w:eastAsia="zh-CN"/>
                         </w:rPr>
                         <w:drawing>
                           <wp:inline distT="0" distB="0" distL="0" distR="0" wp14:anchorId="1C4A5F78" wp14:editId="6C3D3D02">
@@ -454,7 +449,6 @@
           <w:color w:val="000000" w:themeColor="text1"/>
           <w:sz w:val="32"/>
           <w:szCs w:val="32"/>
-          <w:lang w:eastAsia="zh-CN"/>
         </w:rPr>
         <mc:AlternateContent>
           <mc:Choice Requires="wps">
@@ -508,7 +502,6 @@
                                 <w:color w:val="000000" w:themeColor="text1"/>
                                 <w:sz w:val="32"/>
                                 <w:szCs w:val="32"/>
-                                <w:lang w:eastAsia="zh-CN"/>
                               </w:rPr>
                               <w:drawing>
                                 <wp:inline distT="0" distB="0" distL="0" distR="0" wp14:anchorId="045A5B55" wp14:editId="196E8B0C">
@@ -601,7 +594,6 @@
                           <w:color w:val="000000" w:themeColor="text1"/>
                           <w:sz w:val="32"/>
                           <w:szCs w:val="32"/>
-                          <w:lang w:eastAsia="zh-CN"/>
                         </w:rPr>
                         <w:drawing>
                           <wp:inline distT="0" distB="0" distL="0" distR="0" wp14:anchorId="045A5B55" wp14:editId="196E8B0C">
@@ -748,7 +740,6 @@
               <w:color w:val="000000" w:themeColor="text1"/>
               <w:sz w:val="32"/>
               <w:szCs w:val="32"/>
-              <w:lang w:eastAsia="zh-CN"/>
             </w:rPr>
             <mc:AlternateContent>
               <mc:Choice Requires="wps">
@@ -867,7 +858,6 @@
               <w:color w:val="EEECE1" w:themeColor="background2"/>
               <w:sz w:val="32"/>
               <w:szCs w:val="32"/>
-              <w:lang w:eastAsia="zh-CN"/>
             </w:rPr>
             <mc:AlternateContent>
               <mc:Choice Requires="wps">
@@ -1194,7 +1184,6 @@
           <w:color w:val="000000" w:themeColor="text1"/>
           <w:sz w:val="32"/>
           <w:szCs w:val="32"/>
-          <w:lang w:eastAsia="zh-CN"/>
         </w:rPr>
         <mc:AlternateContent>
           <mc:Choice Requires="wpg">
@@ -1429,7 +1418,7 @@
                                     <w:sz w:val="36"/>
                                     <w:szCs w:val="36"/>
                                   </w:rPr>
-                                  <w:t>December 17, 2014</w:t>
+                                  <w:t>December 19, 2014</w:t>
                                 </w:r>
                                 <w:r>
                                   <w:rPr>
@@ -1588,7 +1577,7 @@
                               <w:sz w:val="36"/>
                               <w:szCs w:val="36"/>
                             </w:rPr>
-                            <w:t>December 17, 2014</w:t>
+                            <w:t>December 19, 2014</w:t>
                           </w:r>
                           <w:r>
                             <w:rPr>
@@ -1614,7 +1603,6 @@
           <w:color w:val="000000" w:themeColor="text1"/>
           <w:sz w:val="32"/>
           <w:szCs w:val="32"/>
-          <w:lang w:eastAsia="zh-CN"/>
         </w:rPr>
         <mc:AlternateContent>
           <mc:Choice Requires="wps">
@@ -1772,7 +1760,6 @@
             <w:rPr>
               <w:rFonts w:eastAsiaTheme="minorEastAsia"/>
               <w:noProof/>
-              <w:lang w:eastAsia="zh-CN"/>
             </w:rPr>
           </w:pPr>
           <w:r>
@@ -1784,7 +1771,7 @@
           <w:r>
             <w:fldChar w:fldCharType="separate"/>
           </w:r>
-          <w:hyperlink w:anchor="_Toc406571146" w:history="1">
+          <w:hyperlink w:anchor="_Toc406768315" w:history="1">
             <w:r>
               <w:rPr>
                 <w:rStyle w:val="Hyperlink"/>
@@ -1811,7 +1798,7 @@
                 <w:noProof/>
                 <w:webHidden/>
               </w:rPr>
-              <w:instrText xml:space="preserve"> PAGEREF _Toc406571146 \h </w:instrText>
+              <w:instrText xml:space="preserve"> PAGEREF _Toc406768315 \h </w:instrText>
             </w:r>
             <w:r>
               <w:rPr>
@@ -1848,10 +1835,9 @@
             <w:rPr>
               <w:rFonts w:eastAsiaTheme="minorEastAsia"/>
               <w:noProof/>
-              <w:lang w:eastAsia="zh-CN"/>
             </w:rPr>
           </w:pPr>
-          <w:hyperlink w:anchor="_Toc406571147" w:history="1">
+          <w:hyperlink w:anchor="_Toc406768316" w:history="1">
             <w:r>
               <w:rPr>
                 <w:rStyle w:val="Hyperlink"/>
@@ -1878,7 +1864,7 @@
                 <w:noProof/>
                 <w:webHidden/>
               </w:rPr>
-              <w:instrText xml:space="preserve"> PAGEREF _Toc406571147 \h </w:instrText>
+              <w:instrText xml:space="preserve"> PAGEREF _Toc406768316 \h </w:instrText>
             </w:r>
             <w:r>
               <w:rPr>
@@ -1915,10 +1901,9 @@
             <w:rPr>
               <w:rFonts w:eastAsiaTheme="minorEastAsia"/>
               <w:noProof/>
-              <w:lang w:eastAsia="zh-CN"/>
             </w:rPr>
           </w:pPr>
-          <w:hyperlink w:anchor="_Toc406571148" w:history="1">
+          <w:hyperlink w:anchor="_Toc406768317" w:history="1">
             <w:r>
               <w:rPr>
                 <w:rStyle w:val="Hyperlink"/>
@@ -1945,7 +1930,7 @@
                 <w:noProof/>
                 <w:webHidden/>
               </w:rPr>
-              <w:instrText xml:space="preserve"> PAGEREF _Toc406571148 \h </w:instrText>
+              <w:instrText xml:space="preserve"> PAGEREF _Toc406768317 \h </w:instrText>
             </w:r>
             <w:r>
               <w:rPr>
@@ -1981,10 +1966,10 @@
             <w:pStyle w:val="TOC3"/>
             <w:rPr>
               <w:noProof/>
-              <w:lang w:eastAsia="zh-CN"/>
+              <w:lang w:eastAsia="en-US"/>
             </w:rPr>
           </w:pPr>
-          <w:hyperlink w:anchor="_Toc406571149" w:history="1">
+          <w:hyperlink w:anchor="_Toc406768318" w:history="1">
             <w:r>
               <w:rPr>
                 <w:rStyle w:val="Hyperlink"/>
@@ -2011,7 +1996,7 @@
                 <w:noProof/>
                 <w:webHidden/>
               </w:rPr>
-              <w:instrText xml:space="preserve"> PAGEREF _Toc406571149 \h </w:instrText>
+              <w:instrText xml:space="preserve"> PAGEREF _Toc406768318 \h </w:instrText>
             </w:r>
             <w:r>
               <w:rPr>
@@ -2047,10 +2032,10 @@
             <w:pStyle w:val="TOC3"/>
             <w:rPr>
               <w:noProof/>
-              <w:lang w:eastAsia="zh-CN"/>
+              <w:lang w:eastAsia="en-US"/>
             </w:rPr>
           </w:pPr>
-          <w:hyperlink w:anchor="_Toc406571150" w:history="1">
+          <w:hyperlink w:anchor="_Toc406768319" w:history="1">
             <w:r>
               <w:rPr>
                 <w:rStyle w:val="Hyperlink"/>
@@ -2077,7 +2062,7 @@
                 <w:noProof/>
                 <w:webHidden/>
               </w:rPr>
-              <w:instrText xml:space="preserve"> PAGEREF _Toc406571150 \h </w:instrText>
+              <w:instrText xml:space="preserve"> PAGEREF _Toc406768319 \h </w:instrText>
             </w:r>
             <w:r>
               <w:rPr>
@@ -2113,10 +2098,10 @@
             <w:pStyle w:val="TOC3"/>
             <w:rPr>
               <w:noProof/>
-              <w:lang w:eastAsia="zh-CN"/>
+              <w:lang w:eastAsia="en-US"/>
             </w:rPr>
           </w:pPr>
-          <w:hyperlink w:anchor="_Toc406571151" w:history="1">
+          <w:hyperlink w:anchor="_Toc406768320" w:history="1">
             <w:r>
               <w:rPr>
                 <w:rStyle w:val="Hyperlink"/>
@@ -2143,7 +2128,7 @@
                 <w:noProof/>
                 <w:webHidden/>
               </w:rPr>
-              <w:instrText xml:space="preserve"> PAGEREF _Toc406571151 \h </w:instrText>
+              <w:instrText xml:space="preserve"> PAGEREF _Toc406768320 \h </w:instrText>
             </w:r>
             <w:r>
               <w:rPr>
@@ -2179,10 +2164,10 @@
             <w:pStyle w:val="TOC3"/>
             <w:rPr>
               <w:noProof/>
-              <w:lang w:eastAsia="zh-CN"/>
+              <w:lang w:eastAsia="en-US"/>
             </w:rPr>
           </w:pPr>
-          <w:hyperlink w:anchor="_Toc406571152" w:history="1">
+          <w:hyperlink w:anchor="_Toc406768321" w:history="1">
             <w:r>
               <w:rPr>
                 <w:rStyle w:val="Hyperlink"/>
@@ -2209,7 +2194,7 @@
                 <w:noProof/>
                 <w:webHidden/>
               </w:rPr>
-              <w:instrText xml:space="preserve"> PAGEREF _Toc406571152 \h </w:instrText>
+              <w:instrText xml:space="preserve"> PAGEREF _Toc406768321 \h </w:instrText>
             </w:r>
             <w:r>
               <w:rPr>
@@ -2245,10 +2230,10 @@
             <w:pStyle w:val="TOC3"/>
             <w:rPr>
               <w:noProof/>
-              <w:lang w:eastAsia="zh-CN"/>
+              <w:lang w:eastAsia="en-US"/>
             </w:rPr>
           </w:pPr>
-          <w:hyperlink w:anchor="_Toc406571153" w:history="1">
+          <w:hyperlink w:anchor="_Toc406768322" w:history="1">
             <w:r>
               <w:rPr>
                 <w:rStyle w:val="Hyperlink"/>
@@ -2275,7 +2260,7 @@
                 <w:noProof/>
                 <w:webHidden/>
               </w:rPr>
-              <w:instrText xml:space="preserve"> PAGEREF _Toc406571153 \h </w:instrText>
+              <w:instrText xml:space="preserve"> PAGEREF _Toc406768322 \h </w:instrText>
             </w:r>
             <w:r>
               <w:rPr>
@@ -2311,10 +2296,10 @@
             <w:pStyle w:val="TOC3"/>
             <w:rPr>
               <w:noProof/>
-              <w:lang w:eastAsia="zh-CN"/>
+              <w:lang w:eastAsia="en-US"/>
             </w:rPr>
           </w:pPr>
-          <w:hyperlink w:anchor="_Toc406571154" w:history="1">
+          <w:hyperlink w:anchor="_Toc406768323" w:history="1">
             <w:r>
               <w:rPr>
                 <w:rStyle w:val="Hyperlink"/>
@@ -2341,7 +2326,7 @@
                 <w:noProof/>
                 <w:webHidden/>
               </w:rPr>
-              <w:instrText xml:space="preserve"> PAGEREF _Toc406571154 \h </w:instrText>
+              <w:instrText xml:space="preserve"> PAGEREF _Toc406768323 \h </w:instrText>
             </w:r>
             <w:r>
               <w:rPr>
@@ -2377,10 +2362,10 @@
             <w:pStyle w:val="TOC3"/>
             <w:rPr>
               <w:noProof/>
-              <w:lang w:eastAsia="zh-CN"/>
+              <w:lang w:eastAsia="en-US"/>
             </w:rPr>
           </w:pPr>
-          <w:hyperlink w:anchor="_Toc406571155" w:history="1">
+          <w:hyperlink w:anchor="_Toc406768324" w:history="1">
             <w:r>
               <w:rPr>
                 <w:rStyle w:val="Hyperlink"/>
@@ -2407,7 +2392,7 @@
                 <w:noProof/>
                 <w:webHidden/>
               </w:rPr>
-              <w:instrText xml:space="preserve"> PAGEREF _Toc406571155 \h </w:instrText>
+              <w:instrText xml:space="preserve"> PAGEREF _Toc406768324 \h </w:instrText>
             </w:r>
             <w:r>
               <w:rPr>
@@ -2443,10 +2428,10 @@
             <w:pStyle w:val="TOC3"/>
             <w:rPr>
               <w:noProof/>
-              <w:lang w:eastAsia="zh-CN"/>
+              <w:lang w:eastAsia="en-US"/>
             </w:rPr>
           </w:pPr>
-          <w:hyperlink w:anchor="_Toc406571156" w:history="1">
+          <w:hyperlink w:anchor="_Toc406768325" w:history="1">
             <w:r>
               <w:rPr>
                 <w:rStyle w:val="Hyperlink"/>
@@ -2473,7 +2458,7 @@
                 <w:noProof/>
                 <w:webHidden/>
               </w:rPr>
-              <w:instrText xml:space="preserve"> PAGEREF _Toc406571156 \h </w:instrText>
+              <w:instrText xml:space="preserve"> PAGEREF _Toc406768325 \h </w:instrText>
             </w:r>
             <w:r>
               <w:rPr>
@@ -2509,10 +2494,10 @@
             <w:pStyle w:val="TOC3"/>
             <w:rPr>
               <w:noProof/>
-              <w:lang w:eastAsia="zh-CN"/>
+              <w:lang w:eastAsia="en-US"/>
             </w:rPr>
           </w:pPr>
-          <w:hyperlink w:anchor="_Toc406571157" w:history="1">
+          <w:hyperlink w:anchor="_Toc406768326" w:history="1">
             <w:r>
               <w:rPr>
                 <w:rStyle w:val="Hyperlink"/>
@@ -2539,7 +2524,7 @@
                 <w:noProof/>
                 <w:webHidden/>
               </w:rPr>
-              <w:instrText xml:space="preserve"> PAGEREF _Toc406571157 \h </w:instrText>
+              <w:instrText xml:space="preserve"> PAGEREF _Toc406768326 \h </w:instrText>
             </w:r>
             <w:r>
               <w:rPr>
@@ -2575,10 +2560,10 @@
             <w:pStyle w:val="TOC3"/>
             <w:rPr>
               <w:noProof/>
-              <w:lang w:eastAsia="zh-CN"/>
+              <w:lang w:eastAsia="en-US"/>
             </w:rPr>
           </w:pPr>
-          <w:hyperlink w:anchor="_Toc406571158" w:history="1">
+          <w:hyperlink w:anchor="_Toc406768327" w:history="1">
             <w:r>
               <w:rPr>
                 <w:rStyle w:val="Hyperlink"/>
@@ -2605,7 +2590,7 @@
                 <w:noProof/>
                 <w:webHidden/>
               </w:rPr>
-              <w:instrText xml:space="preserve"> PAGEREF _Toc406571158 \h </w:instrText>
+              <w:instrText xml:space="preserve"> PAGEREF _Toc406768327 \h </w:instrText>
             </w:r>
             <w:r>
               <w:rPr>
@@ -2641,10 +2626,10 @@
             <w:pStyle w:val="TOC3"/>
             <w:rPr>
               <w:noProof/>
-              <w:lang w:eastAsia="zh-CN"/>
+              <w:lang w:eastAsia="en-US"/>
             </w:rPr>
           </w:pPr>
-          <w:hyperlink w:anchor="_Toc406571159" w:history="1">
+          <w:hyperlink w:anchor="_Toc406768328" w:history="1">
             <w:r>
               <w:rPr>
                 <w:rStyle w:val="Hyperlink"/>
@@ -2671,7 +2656,7 @@
                 <w:noProof/>
                 <w:webHidden/>
               </w:rPr>
-              <w:instrText xml:space="preserve"> PAGEREF _Toc406571159 \h </w:instrText>
+              <w:instrText xml:space="preserve"> PAGEREF _Toc406768328 \h </w:instrText>
             </w:r>
             <w:r>
               <w:rPr>
@@ -2708,10 +2693,9 @@
             <w:rPr>
               <w:rFonts w:eastAsiaTheme="minorEastAsia"/>
               <w:noProof/>
-              <w:lang w:eastAsia="zh-CN"/>
             </w:rPr>
           </w:pPr>
-          <w:hyperlink w:anchor="_Toc406571160" w:history="1">
+          <w:hyperlink w:anchor="_Toc406768329" w:history="1">
             <w:r>
               <w:rPr>
                 <w:rStyle w:val="Hyperlink"/>
@@ -2738,7 +2722,7 @@
                 <w:noProof/>
                 <w:webHidden/>
               </w:rPr>
-              <w:instrText xml:space="preserve"> PAGEREF _Toc406571160 \h </w:instrText>
+              <w:instrText xml:space="preserve"> PAGEREF _Toc406768329 \h </w:instrText>
             </w:r>
             <w:r>
               <w:rPr>
@@ -2775,10 +2759,9 @@
             <w:rPr>
               <w:rFonts w:eastAsiaTheme="minorEastAsia"/>
               <w:noProof/>
-              <w:lang w:eastAsia="zh-CN"/>
             </w:rPr>
           </w:pPr>
-          <w:hyperlink w:anchor="_Toc406571161" w:history="1">
+          <w:hyperlink w:anchor="_Toc406768330" w:history="1">
             <w:r>
               <w:rPr>
                 <w:rStyle w:val="Hyperlink"/>
@@ -2805,7 +2788,7 @@
                 <w:noProof/>
                 <w:webHidden/>
               </w:rPr>
-              <w:instrText xml:space="preserve"> PAGEREF _Toc406571161 \h </w:instrText>
+              <w:instrText xml:space="preserve"> PAGEREF _Toc406768330 \h </w:instrText>
             </w:r>
             <w:r>
               <w:rPr>
@@ -2841,10 +2824,10 @@
             <w:pStyle w:val="TOC3"/>
             <w:rPr>
               <w:noProof/>
-              <w:lang w:eastAsia="zh-CN"/>
+              <w:lang w:eastAsia="en-US"/>
             </w:rPr>
           </w:pPr>
-          <w:hyperlink w:anchor="_Toc406571162" w:history="1">
+          <w:hyperlink w:anchor="_Toc406768331" w:history="1">
             <w:r>
               <w:rPr>
                 <w:rStyle w:val="Hyperlink"/>
@@ -2871,7 +2854,7 @@
                 <w:noProof/>
                 <w:webHidden/>
               </w:rPr>
-              <w:instrText xml:space="preserve"> PAGEREF _Toc406571162 \h </w:instrText>
+              <w:instrText xml:space="preserve"> PAGEREF _Toc406768331 \h </w:instrText>
             </w:r>
             <w:r>
               <w:rPr>
@@ -2907,10 +2890,10 @@
             <w:pStyle w:val="TOC3"/>
             <w:rPr>
               <w:noProof/>
-              <w:lang w:eastAsia="zh-CN"/>
+              <w:lang w:eastAsia="en-US"/>
             </w:rPr>
           </w:pPr>
-          <w:hyperlink w:anchor="_Toc406571163" w:history="1">
+          <w:hyperlink w:anchor="_Toc406768332" w:history="1">
             <w:r>
               <w:rPr>
                 <w:rStyle w:val="Hyperlink"/>
@@ -2937,7 +2920,7 @@
                 <w:noProof/>
                 <w:webHidden/>
               </w:rPr>
-              <w:instrText xml:space="preserve"> PAGEREF _Toc406571163 \h </w:instrText>
+              <w:instrText xml:space="preserve"> PAGEREF _Toc406768332 \h </w:instrText>
             </w:r>
             <w:r>
               <w:rPr>
@@ -2973,10 +2956,10 @@
             <w:pStyle w:val="TOC3"/>
             <w:rPr>
               <w:noProof/>
-              <w:lang w:eastAsia="zh-CN"/>
+              <w:lang w:eastAsia="en-US"/>
             </w:rPr>
           </w:pPr>
-          <w:hyperlink w:anchor="_Toc406571164" w:history="1">
+          <w:hyperlink w:anchor="_Toc406768333" w:history="1">
             <w:r>
               <w:rPr>
                 <w:rStyle w:val="Hyperlink"/>
@@ -3003,7 +2986,7 @@
                 <w:noProof/>
                 <w:webHidden/>
               </w:rPr>
-              <w:instrText xml:space="preserve"> PAGEREF _Toc406571164 \h </w:instrText>
+              <w:instrText xml:space="preserve"> PAGEREF _Toc406768333 \h </w:instrText>
             </w:r>
             <w:r>
               <w:rPr>
@@ -3039,10 +3022,10 @@
             <w:pStyle w:val="TOC3"/>
             <w:rPr>
               <w:noProof/>
-              <w:lang w:eastAsia="zh-CN"/>
+              <w:lang w:eastAsia="en-US"/>
             </w:rPr>
           </w:pPr>
-          <w:hyperlink w:anchor="_Toc406571165" w:history="1">
+          <w:hyperlink w:anchor="_Toc406768334" w:history="1">
             <w:r>
               <w:rPr>
                 <w:rStyle w:val="Hyperlink"/>
@@ -3069,7 +3052,7 @@
                 <w:noProof/>
                 <w:webHidden/>
               </w:rPr>
-              <w:instrText xml:space="preserve"> PAGEREF _Toc406571165 \h </w:instrText>
+              <w:instrText xml:space="preserve"> PAGEREF _Toc406768334 \h </w:instrText>
             </w:r>
             <w:r>
               <w:rPr>
@@ -3105,10 +3088,10 @@
             <w:pStyle w:val="TOC3"/>
             <w:rPr>
               <w:noProof/>
-              <w:lang w:eastAsia="zh-CN"/>
+              <w:lang w:eastAsia="en-US"/>
             </w:rPr>
           </w:pPr>
-          <w:hyperlink w:anchor="_Toc406571166" w:history="1">
+          <w:hyperlink w:anchor="_Toc406768335" w:history="1">
             <w:r>
               <w:rPr>
                 <w:rStyle w:val="Hyperlink"/>
@@ -3135,7 +3118,7 @@
                 <w:noProof/>
                 <w:webHidden/>
               </w:rPr>
-              <w:instrText xml:space="preserve"> PAGEREF _Toc406571166 \h </w:instrText>
+              <w:instrText xml:space="preserve"> PAGEREF _Toc406768335 \h </w:instrText>
             </w:r>
             <w:r>
               <w:rPr>
@@ -3171,10 +3154,10 @@
             <w:pStyle w:val="TOC3"/>
             <w:rPr>
               <w:noProof/>
-              <w:lang w:eastAsia="zh-CN"/>
+              <w:lang w:eastAsia="en-US"/>
             </w:rPr>
           </w:pPr>
-          <w:hyperlink w:anchor="_Toc406571167" w:history="1">
+          <w:hyperlink w:anchor="_Toc406768336" w:history="1">
             <w:r>
               <w:rPr>
                 <w:rStyle w:val="Hyperlink"/>
@@ -3201,7 +3184,7 @@
                 <w:noProof/>
                 <w:webHidden/>
               </w:rPr>
-              <w:instrText xml:space="preserve"> PAGEREF _Toc406571167 \h </w:instrText>
+              <w:instrText xml:space="preserve"> PAGEREF _Toc406768336 \h </w:instrText>
             </w:r>
             <w:r>
               <w:rPr>
@@ -3237,10 +3220,10 @@
             <w:pStyle w:val="TOC3"/>
             <w:rPr>
               <w:noProof/>
-              <w:lang w:eastAsia="zh-CN"/>
+              <w:lang w:eastAsia="en-US"/>
             </w:rPr>
           </w:pPr>
-          <w:hyperlink w:anchor="_Toc406571168" w:history="1">
+          <w:hyperlink w:anchor="_Toc406768337" w:history="1">
             <w:r>
               <w:rPr>
                 <w:rStyle w:val="Hyperlink"/>
@@ -3267,7 +3250,7 @@
                 <w:noProof/>
                 <w:webHidden/>
               </w:rPr>
-              <w:instrText xml:space="preserve"> PAGEREF _Toc406571168 \h </w:instrText>
+              <w:instrText xml:space="preserve"> PAGEREF _Toc406768337 \h </w:instrText>
             </w:r>
             <w:r>
               <w:rPr>
@@ -3303,10 +3286,10 @@
             <w:pStyle w:val="TOC3"/>
             <w:rPr>
               <w:noProof/>
-              <w:lang w:eastAsia="zh-CN"/>
+              <w:lang w:eastAsia="en-US"/>
             </w:rPr>
           </w:pPr>
-          <w:hyperlink w:anchor="_Toc406571169" w:history="1">
+          <w:hyperlink w:anchor="_Toc406768338" w:history="1">
             <w:r>
               <w:rPr>
                 <w:rStyle w:val="Hyperlink"/>
@@ -3333,7 +3316,7 @@
                 <w:noProof/>
                 <w:webHidden/>
               </w:rPr>
-              <w:instrText xml:space="preserve"> PAGEREF _Toc406571169 \h </w:instrText>
+              <w:instrText xml:space="preserve"> PAGEREF _Toc406768338 \h </w:instrText>
             </w:r>
             <w:r>
               <w:rPr>
@@ -3370,10 +3353,9 @@
             <w:rPr>
               <w:rFonts w:eastAsiaTheme="minorEastAsia"/>
               <w:noProof/>
-              <w:lang w:eastAsia="zh-CN"/>
             </w:rPr>
           </w:pPr>
-          <w:hyperlink w:anchor="_Toc406571170" w:history="1">
+          <w:hyperlink w:anchor="_Toc406768339" w:history="1">
             <w:r>
               <w:rPr>
                 <w:rStyle w:val="Hyperlink"/>
@@ -3401,7 +3383,7 @@
                 <w:noProof/>
                 <w:webHidden/>
               </w:rPr>
-              <w:instrText xml:space="preserve"> PAGEREF _Toc406571170 \h </w:instrText>
+              <w:instrText xml:space="preserve"> PAGEREF _Toc406768339 \h </w:instrText>
             </w:r>
             <w:r>
               <w:rPr>
@@ -3438,10 +3420,9 @@
             <w:rPr>
               <w:rFonts w:eastAsiaTheme="minorEastAsia"/>
               <w:noProof/>
-              <w:lang w:eastAsia="zh-CN"/>
             </w:rPr>
           </w:pPr>
-          <w:hyperlink w:anchor="_Toc406571171" w:history="1">
+          <w:hyperlink w:anchor="_Toc406768340" w:history="1">
             <w:r>
               <w:rPr>
                 <w:rStyle w:val="Hyperlink"/>
@@ -3468,7 +3449,7 @@
                 <w:noProof/>
                 <w:webHidden/>
               </w:rPr>
-              <w:instrText xml:space="preserve"> PAGEREF _Toc406571171 \h </w:instrText>
+              <w:instrText xml:space="preserve"> PAGEREF _Toc406768340 \h </w:instrText>
             </w:r>
             <w:r>
               <w:rPr>
@@ -3504,10 +3485,10 @@
             <w:pStyle w:val="TOC3"/>
             <w:rPr>
               <w:noProof/>
-              <w:lang w:eastAsia="zh-CN"/>
+              <w:lang w:eastAsia="en-US"/>
             </w:rPr>
           </w:pPr>
-          <w:hyperlink w:anchor="_Toc406571172" w:history="1">
+          <w:hyperlink w:anchor="_Toc406768341" w:history="1">
             <w:r>
               <w:rPr>
                 <w:rStyle w:val="Hyperlink"/>
@@ -3534,7 +3515,7 @@
                 <w:noProof/>
                 <w:webHidden/>
               </w:rPr>
-              <w:instrText xml:space="preserve"> PAGEREF _Toc406571172 \h </w:instrText>
+              <w:instrText xml:space="preserve"> PAGEREF _Toc406768341 \h </w:instrText>
             </w:r>
             <w:r>
               <w:rPr>
@@ -3570,10 +3551,10 @@
             <w:pStyle w:val="TOC3"/>
             <w:rPr>
               <w:noProof/>
-              <w:lang w:eastAsia="zh-CN"/>
+              <w:lang w:eastAsia="en-US"/>
             </w:rPr>
           </w:pPr>
-          <w:hyperlink w:anchor="_Toc406571173" w:history="1">
+          <w:hyperlink w:anchor="_Toc406768342" w:history="1">
             <w:r>
               <w:rPr>
                 <w:rStyle w:val="Hyperlink"/>
@@ -3600,7 +3581,7 @@
                 <w:noProof/>
                 <w:webHidden/>
               </w:rPr>
-              <w:instrText xml:space="preserve"> PAGEREF _Toc406571173 \h </w:instrText>
+              <w:instrText xml:space="preserve"> PAGEREF _Toc406768342 \h </w:instrText>
             </w:r>
             <w:r>
               <w:rPr>
@@ -3636,10 +3617,10 @@
             <w:pStyle w:val="TOC3"/>
             <w:rPr>
               <w:noProof/>
-              <w:lang w:eastAsia="zh-CN"/>
+              <w:lang w:eastAsia="en-US"/>
             </w:rPr>
           </w:pPr>
-          <w:hyperlink w:anchor="_Toc406571174" w:history="1">
+          <w:hyperlink w:anchor="_Toc406768343" w:history="1">
             <w:r>
               <w:rPr>
                 <w:rStyle w:val="Hyperlink"/>
@@ -3666,7 +3647,7 @@
                 <w:noProof/>
                 <w:webHidden/>
               </w:rPr>
-              <w:instrText xml:space="preserve"> PAGEREF _Toc406571174 \h </w:instrText>
+              <w:instrText xml:space="preserve"> PAGEREF _Toc406768343 \h </w:instrText>
             </w:r>
             <w:r>
               <w:rPr>
@@ -3702,10 +3683,10 @@
             <w:pStyle w:val="TOC3"/>
             <w:rPr>
               <w:noProof/>
-              <w:lang w:eastAsia="zh-CN"/>
+              <w:lang w:eastAsia="en-US"/>
             </w:rPr>
           </w:pPr>
-          <w:hyperlink w:anchor="_Toc406571175" w:history="1">
+          <w:hyperlink w:anchor="_Toc406768344" w:history="1">
             <w:r>
               <w:rPr>
                 <w:rStyle w:val="Hyperlink"/>
@@ -3732,7 +3713,7 @@
                 <w:noProof/>
                 <w:webHidden/>
               </w:rPr>
-              <w:instrText xml:space="preserve"> PAGEREF _Toc406571175 \h </w:instrText>
+              <w:instrText xml:space="preserve"> PAGEREF _Toc406768344 \h </w:instrText>
             </w:r>
             <w:r>
               <w:rPr>
@@ -3769,10 +3750,9 @@
             <w:rPr>
               <w:rFonts w:eastAsiaTheme="minorEastAsia"/>
               <w:noProof/>
-              <w:lang w:eastAsia="zh-CN"/>
             </w:rPr>
           </w:pPr>
-          <w:hyperlink w:anchor="_Toc406571176" w:history="1">
+          <w:hyperlink w:anchor="_Toc406768345" w:history="1">
             <w:r>
               <w:rPr>
                 <w:rStyle w:val="Hyperlink"/>
@@ -3799,7 +3779,7 @@
                 <w:noProof/>
                 <w:webHidden/>
               </w:rPr>
-              <w:instrText xml:space="preserve"> PAGEREF _Toc406571176 \h </w:instrText>
+              <w:instrText xml:space="preserve"> PAGEREF _Toc406768345 \h </w:instrText>
             </w:r>
             <w:r>
               <w:rPr>
@@ -3835,10 +3815,10 @@
             <w:pStyle w:val="TOC3"/>
             <w:rPr>
               <w:noProof/>
-              <w:lang w:eastAsia="zh-CN"/>
+              <w:lang w:eastAsia="en-US"/>
             </w:rPr>
           </w:pPr>
-          <w:hyperlink w:anchor="_Toc406571177" w:history="1">
+          <w:hyperlink w:anchor="_Toc406768346" w:history="1">
             <w:r>
               <w:rPr>
                 <w:rStyle w:val="Hyperlink"/>
@@ -3865,7 +3845,7 @@
                 <w:noProof/>
                 <w:webHidden/>
               </w:rPr>
-              <w:instrText xml:space="preserve"> PAGEREF _Toc406571177 \h </w:instrText>
+              <w:instrText xml:space="preserve"> PAGEREF _Toc406768346 \h </w:instrText>
             </w:r>
             <w:r>
               <w:rPr>
@@ -3901,10 +3881,10 @@
             <w:pStyle w:val="TOC3"/>
             <w:rPr>
               <w:noProof/>
-              <w:lang w:eastAsia="zh-CN"/>
+              <w:lang w:eastAsia="en-US"/>
             </w:rPr>
           </w:pPr>
-          <w:hyperlink w:anchor="_Toc406571178" w:history="1">
+          <w:hyperlink w:anchor="_Toc406768347" w:history="1">
             <w:r>
               <w:rPr>
                 <w:rStyle w:val="Hyperlink"/>
@@ -3931,7 +3911,7 @@
                 <w:noProof/>
                 <w:webHidden/>
               </w:rPr>
-              <w:instrText xml:space="preserve"> PAGEREF _Toc406571178 \h </w:instrText>
+              <w:instrText xml:space="preserve"> PAGEREF _Toc406768347 \h </w:instrText>
             </w:r>
             <w:r>
               <w:rPr>
@@ -3967,10 +3947,10 @@
             <w:pStyle w:val="TOC3"/>
             <w:rPr>
               <w:noProof/>
-              <w:lang w:eastAsia="zh-CN"/>
+              <w:lang w:eastAsia="en-US"/>
             </w:rPr>
           </w:pPr>
-          <w:hyperlink w:anchor="_Toc406571179" w:history="1">
+          <w:hyperlink w:anchor="_Toc406768348" w:history="1">
             <w:r>
               <w:rPr>
                 <w:rStyle w:val="Hyperlink"/>
@@ -3997,7 +3977,7 @@
                 <w:noProof/>
                 <w:webHidden/>
               </w:rPr>
-              <w:instrText xml:space="preserve"> PAGEREF _Toc406571179 \h </w:instrText>
+              <w:instrText xml:space="preserve"> PAGEREF _Toc406768348 \h </w:instrText>
             </w:r>
             <w:r>
               <w:rPr>
@@ -4033,10 +4013,10 @@
             <w:pStyle w:val="TOC3"/>
             <w:rPr>
               <w:noProof/>
-              <w:lang w:eastAsia="zh-CN"/>
+              <w:lang w:eastAsia="en-US"/>
             </w:rPr>
           </w:pPr>
-          <w:hyperlink w:anchor="_Toc406571180" w:history="1">
+          <w:hyperlink w:anchor="_Toc406768349" w:history="1">
             <w:r>
               <w:rPr>
                 <w:rStyle w:val="Hyperlink"/>
@@ -4063,7 +4043,7 @@
                 <w:noProof/>
                 <w:webHidden/>
               </w:rPr>
-              <w:instrText xml:space="preserve"> PAGEREF _Toc406571180 \h </w:instrText>
+              <w:instrText xml:space="preserve"> PAGEREF _Toc406768349 \h </w:instrText>
             </w:r>
             <w:r>
               <w:rPr>
@@ -4100,10 +4080,9 @@
             <w:rPr>
               <w:rFonts w:eastAsiaTheme="minorEastAsia"/>
               <w:noProof/>
-              <w:lang w:eastAsia="zh-CN"/>
             </w:rPr>
           </w:pPr>
-          <w:hyperlink w:anchor="_Toc406571181" w:history="1">
+          <w:hyperlink w:anchor="_Toc406768350" w:history="1">
             <w:r>
               <w:rPr>
                 <w:rStyle w:val="Hyperlink"/>
@@ -4130,7 +4109,7 @@
                 <w:noProof/>
                 <w:webHidden/>
               </w:rPr>
-              <w:instrText xml:space="preserve"> PAGEREF _Toc406571181 \h </w:instrText>
+              <w:instrText xml:space="preserve"> PAGEREF _Toc406768350 \h </w:instrText>
             </w:r>
             <w:r>
               <w:rPr>
@@ -4167,10 +4146,9 @@
             <w:rPr>
               <w:rFonts w:eastAsiaTheme="minorEastAsia"/>
               <w:noProof/>
-              <w:lang w:eastAsia="zh-CN"/>
             </w:rPr>
           </w:pPr>
-          <w:hyperlink w:anchor="_Toc406571182" w:history="1">
+          <w:hyperlink w:anchor="_Toc406768351" w:history="1">
             <w:r>
               <w:rPr>
                 <w:rStyle w:val="Hyperlink"/>
@@ -4197,7 +4175,7 @@
                 <w:noProof/>
                 <w:webHidden/>
               </w:rPr>
-              <w:instrText xml:space="preserve"> PAGEREF _Toc406571182 \h </w:instrText>
+              <w:instrText xml:space="preserve"> PAGEREF _Toc406768351 \h </w:instrText>
             </w:r>
             <w:r>
               <w:rPr>
@@ -4233,10 +4211,10 @@
             <w:pStyle w:val="TOC3"/>
             <w:rPr>
               <w:noProof/>
-              <w:lang w:eastAsia="zh-CN"/>
+              <w:lang w:eastAsia="en-US"/>
             </w:rPr>
           </w:pPr>
-          <w:hyperlink w:anchor="_Toc406571183" w:history="1">
+          <w:hyperlink w:anchor="_Toc406768352" w:history="1">
             <w:r>
               <w:rPr>
                 <w:rStyle w:val="Hyperlink"/>
@@ -4263,7 +4241,7 @@
                 <w:noProof/>
                 <w:webHidden/>
               </w:rPr>
-              <w:instrText xml:space="preserve"> PAGEREF _Toc406571183 \h </w:instrText>
+              <w:instrText xml:space="preserve"> PAGEREF _Toc406768352 \h </w:instrText>
             </w:r>
             <w:r>
               <w:rPr>
@@ -4299,10 +4277,10 @@
             <w:pStyle w:val="TOC3"/>
             <w:rPr>
               <w:noProof/>
-              <w:lang w:eastAsia="zh-CN"/>
+              <w:lang w:eastAsia="en-US"/>
             </w:rPr>
           </w:pPr>
-          <w:hyperlink w:anchor="_Toc406571184" w:history="1">
+          <w:hyperlink w:anchor="_Toc406768353" w:history="1">
             <w:r>
               <w:rPr>
                 <w:rStyle w:val="Hyperlink"/>
@@ -4329,7 +4307,7 @@
                 <w:noProof/>
                 <w:webHidden/>
               </w:rPr>
-              <w:instrText xml:space="preserve"> PAGEREF _Toc406571184 \h </w:instrText>
+              <w:instrText xml:space="preserve"> PAGEREF _Toc406768353 \h </w:instrText>
             </w:r>
             <w:r>
               <w:rPr>
@@ -4365,10 +4343,10 @@
             <w:pStyle w:val="TOC3"/>
             <w:rPr>
               <w:noProof/>
-              <w:lang w:eastAsia="zh-CN"/>
+              <w:lang w:eastAsia="en-US"/>
             </w:rPr>
           </w:pPr>
-          <w:hyperlink w:anchor="_Toc406571185" w:history="1">
+          <w:hyperlink w:anchor="_Toc406768354" w:history="1">
             <w:r>
               <w:rPr>
                 <w:rStyle w:val="Hyperlink"/>
@@ -4395,7 +4373,7 @@
                 <w:noProof/>
                 <w:webHidden/>
               </w:rPr>
-              <w:instrText xml:space="preserve"> PAGEREF _Toc406571185 \h </w:instrText>
+              <w:instrText xml:space="preserve"> PAGEREF _Toc406768354 \h </w:instrText>
             </w:r>
             <w:r>
               <w:rPr>
@@ -4432,10 +4410,9 @@
             <w:rPr>
               <w:rFonts w:eastAsiaTheme="minorEastAsia"/>
               <w:noProof/>
-              <w:lang w:eastAsia="zh-CN"/>
             </w:rPr>
           </w:pPr>
-          <w:hyperlink w:anchor="_Toc406571186" w:history="1">
+          <w:hyperlink w:anchor="_Toc406768355" w:history="1">
             <w:r>
               <w:rPr>
                 <w:rStyle w:val="Hyperlink"/>
@@ -4462,7 +4439,7 @@
                 <w:noProof/>
                 <w:webHidden/>
               </w:rPr>
-              <w:instrText xml:space="preserve"> PAGEREF _Toc406571186 \h </w:instrText>
+              <w:instrText xml:space="preserve"> PAGEREF _Toc406768355 \h </w:instrText>
             </w:r>
             <w:r>
               <w:rPr>
@@ -4499,15 +4476,80 @@
             <w:rPr>
               <w:rFonts w:eastAsiaTheme="minorEastAsia"/>
               <w:noProof/>
-              <w:lang w:eastAsia="zh-CN"/>
             </w:rPr>
           </w:pPr>
-          <w:hyperlink w:anchor="_Toc406571187" w:history="1">
+          <w:hyperlink w:anchor="_Toc406768356" w:history="1">
             <w:r>
               <w:rPr>
                 <w:rStyle w:val="Hyperlink"/>
                 <w:noProof/>
               </w:rPr>
+              <w:t>Conclusion</w:t>
+            </w:r>
+            <w:r>
+              <w:rPr>
+                <w:noProof/>
+                <w:webHidden/>
+              </w:rPr>
+              <w:tab/>
+            </w:r>
+            <w:r>
+              <w:rPr>
+                <w:noProof/>
+                <w:webHidden/>
+              </w:rPr>
+              <w:fldChar w:fldCharType="begin"/>
+            </w:r>
+            <w:r>
+              <w:rPr>
+                <w:noProof/>
+                <w:webHidden/>
+              </w:rPr>
+              <w:instrText xml:space="preserve"> PAGEREF _Toc406768356 \h </w:instrText>
+            </w:r>
+            <w:r>
+              <w:rPr>
+                <w:noProof/>
+                <w:webHidden/>
+              </w:rPr>
+            </w:r>
+            <w:r>
+              <w:rPr>
+                <w:noProof/>
+                <w:webHidden/>
+              </w:rPr>
+              <w:fldChar w:fldCharType="separate"/>
+            </w:r>
+            <w:r>
+              <w:rPr>
+                <w:noProof/>
+                <w:webHidden/>
+              </w:rPr>
+              <w:t>33</w:t>
+            </w:r>
+            <w:r>
+              <w:rPr>
+                <w:noProof/>
+                <w:webHidden/>
+              </w:rPr>
+              <w:fldChar w:fldCharType="end"/>
+            </w:r>
+          </w:hyperlink>
+        </w:p>
+        <w:p>
+          <w:pPr>
+            <w:pStyle w:val="TOC1"/>
+            <w:rPr>
+              <w:rFonts w:eastAsiaTheme="minorEastAsia"/>
+              <w:noProof/>
+            </w:rPr>
+          </w:pPr>
+          <w:hyperlink w:anchor="_Toc406768357" w:history="1">
+            <w:r>
+              <w:rPr>
+                <w:rStyle w:val="Hyperlink"/>
+                <w:noProof/>
+              </w:rPr>
               <w:t>References</w:t>
             </w:r>
             <w:r>
@@ -4529,7 +4571,7 @@
                 <w:noProof/>
                 <w:webHidden/>
               </w:rPr>
-              <w:instrText xml:space="preserve"> PAGEREF _Toc406571187 \h </w:instrText>
+              <w:instrText xml:space="preserve"> PAGEREF _Toc406768357 \h </w:instrText>
             </w:r>
             <w:r>
               <w:rPr>
@@ -4549,7 +4591,7 @@
                 <w:noProof/>
                 <w:webHidden/>
               </w:rPr>
-              <w:t>34</w:t>
+              <w:t>35</w:t>
             </w:r>
             <w:r>
               <w:rPr>
@@ -6424,7 +6466,7 @@
       <w:pPr>
         <w:pStyle w:val="Heading1"/>
       </w:pPr>
-      <w:bookmarkStart w:id="0" w:name="_Toc406571146"/>
+      <w:bookmarkStart w:id="0" w:name="_Toc406768315"/>
       <w:r>
         <w:lastRenderedPageBreak/>
         <w:t>Executive Summary</w:t>
@@ -6891,7 +6933,7 @@
       <w:pPr>
         <w:pStyle w:val="Heading1"/>
       </w:pPr>
-      <w:bookmarkStart w:id="2" w:name="_Toc406571147"/>
+      <w:bookmarkStart w:id="2" w:name="_Toc406768316"/>
       <w:r>
         <w:lastRenderedPageBreak/>
         <w:t>Project Statement</w:t>
@@ -7370,7 +7412,7 @@
       <w:pPr>
         <w:pStyle w:val="Heading1"/>
       </w:pPr>
-      <w:bookmarkStart w:id="5" w:name="_Toc406571148"/>
+      <w:bookmarkStart w:id="5" w:name="_Toc406768317"/>
       <w:r>
         <w:t>Background Research</w:t>
       </w:r>
@@ -7380,7 +7422,7 @@
       <w:pPr>
         <w:pStyle w:val="Heading3"/>
       </w:pPr>
-      <w:bookmarkStart w:id="6" w:name="_Toc406571149"/>
+      <w:bookmarkStart w:id="6" w:name="_Toc406768318"/>
       <w:r>
         <w:t>Locomotion</w:t>
       </w:r>
@@ -7583,7 +7625,6 @@
       <w:r>
         <w:rPr>
           <w:noProof/>
-          <w:lang w:eastAsia="zh-CN"/>
         </w:rPr>
         <w:lastRenderedPageBreak/>
         <w:drawing>
@@ -7838,7 +7879,6 @@
       <w:r>
         <w:rPr>
           <w:noProof/>
-          <w:lang w:eastAsia="zh-CN"/>
         </w:rPr>
         <w:drawing>
           <wp:inline distT="0" distB="0" distL="0" distR="0" wp14:anchorId="20864D01" wp14:editId="046E1B67">
@@ -7951,7 +7991,7 @@
       <w:pPr>
         <w:pStyle w:val="Heading3"/>
       </w:pPr>
-      <w:bookmarkStart w:id="9" w:name="_Toc406571150"/>
+      <w:bookmarkStart w:id="9" w:name="_Toc406768319"/>
       <w:r>
         <w:t>Number of Legs</w:t>
       </w:r>
@@ -8362,7 +8402,7 @@
           <w:bCs w:val="0"/>
         </w:rPr>
       </w:pPr>
-      <w:bookmarkStart w:id="10" w:name="_Toc406571151"/>
+      <w:bookmarkStart w:id="10" w:name="_Toc406768320"/>
       <w:r>
         <w:rPr>
           <w:rStyle w:val="Strong"/>
@@ -9603,7 +9643,7 @@
           <w:bCs w:val="0"/>
         </w:rPr>
       </w:pPr>
-      <w:bookmarkStart w:id="12" w:name="_Toc406571152"/>
+      <w:bookmarkStart w:id="12" w:name="_Toc406768321"/>
       <w:r>
         <w:rPr>
           <w:rStyle w:val="Strong"/>
@@ -9644,7 +9684,7 @@
           <w:bCs w:val="0"/>
         </w:rPr>
       </w:pPr>
-      <w:bookmarkStart w:id="13" w:name="_Toc406571153"/>
+      <w:bookmarkStart w:id="13" w:name="_Toc406768322"/>
       <w:r>
         <w:rPr>
           <w:rStyle w:val="Strong"/>
@@ -9686,7 +9726,6 @@
       <w:r>
         <w:rPr>
           <w:noProof/>
-          <w:lang w:eastAsia="zh-CN"/>
         </w:rPr>
         <w:drawing>
           <wp:inline distT="0" distB="0" distL="0" distR="0" wp14:anchorId="7F38DBA5" wp14:editId="0F1DE1B6">
@@ -9814,7 +9853,6 @@
         <w:rPr>
           <w:noProof/>
           <w:highlight w:val="yellow"/>
-          <w:lang w:eastAsia="zh-CN"/>
         </w:rPr>
         <w:lastRenderedPageBreak/>
         <w:drawing>
@@ -9944,7 +9982,7 @@
           <v:shape id="_x0000_i1025" type="#_x0000_t75" style="width:106.2pt;height:19.2pt" o:ole="">
             <v:imagedata r:id="rId19" o:title=""/>
           </v:shape>
-          <o:OLEObject Type="Embed" ProgID="Equation.DSMT4" ShapeID="_x0000_i1025" DrawAspect="Content" ObjectID="_1480313073" r:id="rId20"/>
+          <o:OLEObject Type="Embed" ProgID="Equation.DSMT4" ShapeID="_x0000_i1025" DrawAspect="Content" ObjectID="_1480512592" r:id="rId20"/>
         </w:object>
       </w:r>
       <w:r>
@@ -10063,7 +10101,7 @@
           <v:shape id="_x0000_i1026" type="#_x0000_t75" style="width:81pt;height:34.2pt" o:ole="">
             <v:imagedata r:id="rId21" o:title=""/>
           </v:shape>
-          <o:OLEObject Type="Embed" ProgID="Equation.DSMT4" ShapeID="_x0000_i1026" DrawAspect="Content" ObjectID="_1480313074" r:id="rId22"/>
+          <o:OLEObject Type="Embed" ProgID="Equation.DSMT4" ShapeID="_x0000_i1026" DrawAspect="Content" ObjectID="_1480512593" r:id="rId22"/>
         </w:object>
       </w:r>
       <w:r>
@@ -10133,7 +10171,7 @@
         </w:rPr>
       </w:pPr>
       <w:bookmarkStart w:id="18" w:name="_Toc404342160"/>
-      <w:bookmarkStart w:id="19" w:name="_Toc406571154"/>
+      <w:bookmarkStart w:id="19" w:name="_Toc406768323"/>
       <w:r>
         <w:rPr>
           <w:rStyle w:val="Strong"/>
@@ -10240,7 +10278,7 @@
           <v:shape id="_x0000_i1027" type="#_x0000_t75" style="width:81pt;height:54pt" o:ole="">
             <v:imagedata r:id="rId23" o:title=""/>
           </v:shape>
-          <o:OLEObject Type="Embed" ProgID="Equation.DSMT4" ShapeID="_x0000_i1027" DrawAspect="Content" ObjectID="_1480313075" r:id="rId24"/>
+          <o:OLEObject Type="Embed" ProgID="Equation.DSMT4" ShapeID="_x0000_i1027" DrawAspect="Content" ObjectID="_1480512594" r:id="rId24"/>
         </w:object>
       </w:r>
       <w:r>
@@ -10281,7 +10319,7 @@
           <v:shape id="_x0000_i1028" type="#_x0000_t75" style="width:151.1pt;height:55.8pt" o:ole="">
             <v:imagedata r:id="rId25" o:title=""/>
           </v:shape>
-          <o:OLEObject Type="Embed" ProgID="Equation.DSMT4" ShapeID="_x0000_i1028" DrawAspect="Content" ObjectID="_1480313076" r:id="rId26"/>
+          <o:OLEObject Type="Embed" ProgID="Equation.DSMT4" ShapeID="_x0000_i1028" DrawAspect="Content" ObjectID="_1480512595" r:id="rId26"/>
         </w:object>
       </w:r>
       <w:r>
@@ -10357,7 +10395,6 @@
       <w:r>
         <w:rPr>
           <w:noProof/>
-          <w:lang w:eastAsia="zh-CN"/>
         </w:rPr>
         <w:drawing>
           <wp:inline distT="0" distB="0" distL="0" distR="0" wp14:anchorId="62AE103B" wp14:editId="375F324B">
@@ -10483,7 +10520,7 @@
           <w:bCs w:val="0"/>
         </w:rPr>
       </w:pPr>
-      <w:bookmarkStart w:id="22" w:name="_Toc406571155"/>
+      <w:bookmarkStart w:id="22" w:name="_Toc406768324"/>
       <w:r>
         <w:rPr>
           <w:rStyle w:val="Strong"/>
@@ -10523,7 +10560,7 @@
           <v:shape id="_x0000_i1029" type="#_x0000_t75" style="width:94.8pt;height:1in" o:ole="">
             <v:imagedata r:id="rId28" o:title=""/>
           </v:shape>
-          <o:OLEObject Type="Embed" ProgID="Equation.DSMT4" ShapeID="_x0000_i1029" DrawAspect="Content" ObjectID="_1480313077" r:id="rId29"/>
+          <o:OLEObject Type="Embed" ProgID="Equation.DSMT4" ShapeID="_x0000_i1029" DrawAspect="Content" ObjectID="_1480512596" r:id="rId29"/>
         </w:object>
       </w:r>
       <w:r>
@@ -10624,7 +10661,6 @@
       <w:r>
         <w:rPr>
           <w:noProof/>
-          <w:lang w:eastAsia="zh-CN"/>
         </w:rPr>
         <w:drawing>
           <wp:inline distT="0" distB="0" distL="0" distR="0" wp14:anchorId="4C9A96B4" wp14:editId="5A193146">
@@ -10750,7 +10786,7 @@
           <w:bCs w:val="0"/>
         </w:rPr>
       </w:pPr>
-      <w:bookmarkStart w:id="24" w:name="_Toc406571156"/>
+      <w:bookmarkStart w:id="24" w:name="_Toc406768325"/>
       <w:r>
         <w:rPr>
           <w:rStyle w:val="Strong"/>
@@ -10788,7 +10824,7 @@
           <w:bCs w:val="0"/>
         </w:rPr>
       </w:pPr>
-      <w:bookmarkStart w:id="25" w:name="_Toc406571157"/>
+      <w:bookmarkStart w:id="25" w:name="_Toc406768326"/>
       <w:r>
         <w:rPr>
           <w:rStyle w:val="Strong"/>
@@ -10894,7 +10930,6 @@
       <w:r>
         <w:rPr>
           <w:noProof/>
-          <w:lang w:eastAsia="zh-CN"/>
         </w:rPr>
         <w:drawing>
           <wp:inline distT="0" distB="0" distL="0" distR="0" wp14:anchorId="122B140A" wp14:editId="138435F4">
@@ -11072,7 +11107,6 @@
       <w:r>
         <w:rPr>
           <w:noProof/>
-          <w:lang w:eastAsia="zh-CN"/>
         </w:rPr>
         <w:drawing>
           <wp:inline distT="0" distB="0" distL="0" distR="0" wp14:anchorId="09EEED00" wp14:editId="52169E37">
@@ -11198,7 +11232,6 @@
         <w:rPr>
           <w:b/>
           <w:noProof/>
-          <w:lang w:eastAsia="zh-CN"/>
         </w:rPr>
         <w:drawing>
           <wp:inline distT="0" distB="0" distL="0" distR="0" wp14:anchorId="56D0AB21" wp14:editId="48C0963F">
@@ -11324,7 +11357,6 @@
       <w:r>
         <w:rPr>
           <w:noProof/>
-          <w:lang w:eastAsia="zh-CN"/>
         </w:rPr>
         <w:lastRenderedPageBreak/>
         <w:drawing>
@@ -11462,7 +11494,6 @@
       <w:r>
         <w:rPr>
           <w:noProof/>
-          <w:lang w:eastAsia="zh-CN"/>
         </w:rPr>
         <w:drawing>
           <wp:inline distT="0" distB="0" distL="0" distR="0" wp14:anchorId="2E4ACE18" wp14:editId="7934391C">
@@ -11636,7 +11667,6 @@
       <w:r>
         <w:rPr>
           <w:noProof/>
-          <w:lang w:eastAsia="zh-CN"/>
         </w:rPr>
         <w:lastRenderedPageBreak/>
         <w:drawing>
@@ -11728,7 +11758,7 @@
       <w:pPr>
         <w:pStyle w:val="Heading3"/>
       </w:pPr>
-      <w:bookmarkStart w:id="34" w:name="_Toc406571158"/>
+      <w:bookmarkStart w:id="34" w:name="_Toc406768327"/>
       <w:r>
         <w:rPr>
           <w:rStyle w:val="Strong"/>
@@ -11808,7 +11838,7 @@
           <w:bCs w:val="0"/>
         </w:rPr>
       </w:pPr>
-      <w:bookmarkStart w:id="35" w:name="_Toc406571159"/>
+      <w:bookmarkStart w:id="35" w:name="_Toc406768328"/>
       <w:r>
         <w:rPr>
           <w:rStyle w:val="Strong"/>
@@ -11894,7 +11924,7 @@
       <w:pPr>
         <w:pStyle w:val="Heading1"/>
       </w:pPr>
-      <w:bookmarkStart w:id="37" w:name="_Toc406571160"/>
+      <w:bookmarkStart w:id="37" w:name="_Toc406768329"/>
       <w:r>
         <w:t>Specifications</w:t>
       </w:r>
@@ -13291,7 +13321,7 @@
       <w:pPr>
         <w:pStyle w:val="Heading1"/>
       </w:pPr>
-      <w:bookmarkStart w:id="40" w:name="_Toc406571161"/>
+      <w:bookmarkStart w:id="40" w:name="_Toc406768330"/>
       <w:r>
         <w:lastRenderedPageBreak/>
         <w:t>Feasibility</w:t>
@@ -13307,7 +13337,7 @@
           <w:bCs w:val="0"/>
         </w:rPr>
       </w:pPr>
-      <w:bookmarkStart w:id="41" w:name="_Toc406571162"/>
+      <w:bookmarkStart w:id="41" w:name="_Toc406768331"/>
       <w:r>
         <w:rPr>
           <w:rStyle w:val="Strong"/>
@@ -13381,7 +13411,7 @@
           <w:bCs w:val="0"/>
         </w:rPr>
       </w:pPr>
-      <w:bookmarkStart w:id="42" w:name="_Toc406571163"/>
+      <w:bookmarkStart w:id="42" w:name="_Toc406768332"/>
       <w:r>
         <w:rPr>
           <w:rStyle w:val="Strong"/>
@@ -13433,7 +13463,7 @@
           <w:bCs w:val="0"/>
         </w:rPr>
       </w:pPr>
-      <w:bookmarkStart w:id="43" w:name="_Toc406571164"/>
+      <w:bookmarkStart w:id="43" w:name="_Toc406768333"/>
       <w:r>
         <w:rPr>
           <w:rStyle w:val="Strong"/>
@@ -13461,7 +13491,7 @@
           <w:bCs w:val="0"/>
         </w:rPr>
       </w:pPr>
-      <w:bookmarkStart w:id="44" w:name="_Toc406571165"/>
+      <w:bookmarkStart w:id="44" w:name="_Toc406768334"/>
       <w:r>
         <w:rPr>
           <w:rStyle w:val="Strong"/>
@@ -13528,7 +13558,7 @@
           <w:bCs w:val="0"/>
         </w:rPr>
       </w:pPr>
-      <w:bookmarkStart w:id="45" w:name="_Toc406571166"/>
+      <w:bookmarkStart w:id="45" w:name="_Toc406768335"/>
       <w:proofErr w:type="spellStart"/>
       <w:r>
         <w:rPr>
@@ -13645,7 +13675,6 @@
       <w:r>
         <w:rPr>
           <w:noProof/>
-          <w:lang w:eastAsia="zh-CN"/>
         </w:rPr>
         <w:lastRenderedPageBreak/>
         <w:drawing>
@@ -13809,7 +13838,6 @@
       <w:r>
         <w:rPr>
           <w:noProof/>
-          <w:lang w:eastAsia="zh-CN"/>
         </w:rPr>
         <w:drawing>
           <wp:inline distT="0" distB="0" distL="0" distR="0" wp14:anchorId="7C693D5F" wp14:editId="1CF19BAA">
@@ -13931,7 +13959,7 @@
           <w:bCs w:val="0"/>
         </w:rPr>
       </w:pPr>
-      <w:bookmarkStart w:id="48" w:name="_Toc406571167"/>
+      <w:bookmarkStart w:id="48" w:name="_Toc406768336"/>
       <w:r>
         <w:rPr>
           <w:rStyle w:val="Strong"/>
@@ -14046,7 +14074,7 @@
           <w:bCs w:val="0"/>
         </w:rPr>
       </w:pPr>
-      <w:bookmarkStart w:id="49" w:name="_Toc406571168"/>
+      <w:bookmarkStart w:id="49" w:name="_Toc406768337"/>
       <w:r>
         <w:rPr>
           <w:rStyle w:val="Strong"/>
@@ -14174,7 +14202,7 @@
           <w:bCs w:val="0"/>
         </w:rPr>
       </w:pPr>
-      <w:bookmarkStart w:id="50" w:name="_Toc406571169"/>
+      <w:bookmarkStart w:id="50" w:name="_Toc406768338"/>
       <w:r>
         <w:rPr>
           <w:rStyle w:val="Strong"/>
@@ -14291,7 +14319,6 @@
           <w:b/>
           <w:noProof/>
           <w:u w:val="single"/>
-          <w:lang w:eastAsia="zh-CN"/>
         </w:rPr>
         <w:drawing>
           <wp:inline distT="0" distB="0" distL="0" distR="0" wp14:anchorId="632EA8C2" wp14:editId="7BED77E2">
@@ -14350,7 +14377,7 @@
           <w:rFonts w:eastAsia="Arial-BoldMT-Identity-H"/>
         </w:rPr>
       </w:pPr>
-      <w:bookmarkStart w:id="52" w:name="_Toc406571170"/>
+      <w:bookmarkStart w:id="52" w:name="_Toc406768339"/>
       <w:r>
         <w:rPr>
           <w:rFonts w:eastAsia="Arial-BoldMT-Identity-H"/>
@@ -14478,7 +14505,6 @@
       <w:r>
         <w:rPr>
           <w:noProof/>
-          <w:lang w:eastAsia="zh-CN"/>
         </w:rPr>
         <w:drawing>
           <wp:inline distT="0" distB="0" distL="0" distR="0" wp14:anchorId="60A02413" wp14:editId="601D22F8">
@@ -14583,7 +14609,7 @@
       <w:pPr>
         <w:pStyle w:val="Heading1"/>
       </w:pPr>
-      <w:bookmarkStart w:id="54" w:name="_Toc406571171"/>
+      <w:bookmarkStart w:id="54" w:name="_Toc406768340"/>
       <w:r>
         <w:t>Motherboard</w:t>
       </w:r>
@@ -14596,7 +14622,7 @@
       <w:pPr>
         <w:pStyle w:val="Heading3"/>
       </w:pPr>
-      <w:bookmarkStart w:id="55" w:name="_Toc406571172"/>
+      <w:bookmarkStart w:id="55" w:name="_Toc406768341"/>
       <w:r>
         <w:rPr>
           <w:rStyle w:val="Strong"/>
@@ -14653,7 +14679,7 @@
           <w:tab w:val="left" w:pos="6024"/>
         </w:tabs>
       </w:pPr>
-      <w:bookmarkStart w:id="56" w:name="_Toc406571173"/>
+      <w:bookmarkStart w:id="56" w:name="_Toc406768342"/>
       <w:r>
         <w:rPr>
           <w:rStyle w:val="Strong"/>
@@ -14785,7 +14811,7 @@
           <w:bCs w:val="0"/>
         </w:rPr>
       </w:pPr>
-      <w:bookmarkStart w:id="57" w:name="_Toc406571174"/>
+      <w:bookmarkStart w:id="57" w:name="_Toc406768343"/>
       <w:r>
         <w:rPr>
           <w:rStyle w:val="Strong"/>
@@ -15004,7 +15030,7 @@
       <w:pPr>
         <w:pStyle w:val="Heading3"/>
       </w:pPr>
-      <w:bookmarkStart w:id="58" w:name="_Toc406571175"/>
+      <w:bookmarkStart w:id="58" w:name="_Toc406768344"/>
       <w:r>
         <w:t>Summary</w:t>
       </w:r>
@@ -15052,7 +15078,6 @@
       <w:r>
         <w:rPr>
           <w:noProof/>
-          <w:lang w:eastAsia="zh-CN"/>
         </w:rPr>
         <w:drawing>
           <wp:inline distT="0" distB="0" distL="0" distR="0" wp14:anchorId="57F57443" wp14:editId="58D7AE08">
@@ -15128,7 +15153,6 @@
       <w:r>
         <w:rPr>
           <w:noProof/>
-          <w:lang w:eastAsia="zh-CN"/>
         </w:rPr>
         <w:drawing>
           <wp:inline distT="0" distB="0" distL="0" distR="0" wp14:anchorId="4A6853B5" wp14:editId="74A37645">
@@ -15204,7 +15228,7 @@
       <w:pPr>
         <w:pStyle w:val="Heading1"/>
       </w:pPr>
-      <w:bookmarkStart w:id="61" w:name="_Toc406571176"/>
+      <w:bookmarkStart w:id="61" w:name="_Toc406768345"/>
       <w:r>
         <w:lastRenderedPageBreak/>
         <w:t xml:space="preserve">Preliminary </w:t>
@@ -15235,7 +15259,7 @@
       <w:pPr>
         <w:pStyle w:val="Heading3"/>
       </w:pPr>
-      <w:bookmarkStart w:id="63" w:name="_Toc406571177"/>
+      <w:bookmarkStart w:id="63" w:name="_Toc406768346"/>
       <w:proofErr w:type="spellStart"/>
       <w:r>
         <w:t>Arachnea</w:t>
@@ -15291,7 +15315,6 @@
       <w:r>
         <w:rPr>
           <w:noProof/>
-          <w:lang w:eastAsia="zh-CN"/>
         </w:rPr>
         <mc:AlternateContent>
           <mc:Choice Requires="wps">
@@ -15401,7 +15424,6 @@
       <w:r>
         <w:rPr>
           <w:noProof/>
-          <w:lang w:eastAsia="zh-CN"/>
         </w:rPr>
         <mc:AlternateContent>
           <mc:Choice Requires="wps">
@@ -15481,7 +15503,6 @@
       <w:r>
         <w:rPr>
           <w:noProof/>
-          <w:lang w:eastAsia="zh-CN"/>
         </w:rPr>
         <mc:AlternateContent>
           <mc:Choice Requires="wps">
@@ -15591,7 +15612,6 @@
       <w:r>
         <w:rPr>
           <w:noProof/>
-          <w:lang w:eastAsia="zh-CN"/>
         </w:rPr>
         <mc:AlternateContent>
           <mc:Choice Requires="wps">
@@ -15701,7 +15721,6 @@
       <w:r>
         <w:rPr>
           <w:noProof/>
-          <w:lang w:eastAsia="zh-CN"/>
         </w:rPr>
         <mc:AlternateContent>
           <mc:Choice Requires="wps">
@@ -15811,7 +15830,6 @@
       <w:r>
         <w:rPr>
           <w:noProof/>
-          <w:lang w:eastAsia="zh-CN"/>
         </w:rPr>
         <mc:AlternateContent>
           <mc:Choice Requires="wps">
@@ -15941,7 +15959,6 @@
       <w:r>
         <w:rPr>
           <w:noProof/>
-          <w:lang w:eastAsia="zh-CN"/>
         </w:rPr>
         <mc:AlternateContent>
           <mc:Choice Requires="wps">
@@ -16017,7 +16034,6 @@
       <w:r>
         <w:rPr>
           <w:noProof/>
-          <w:lang w:eastAsia="zh-CN"/>
         </w:rPr>
         <mc:AlternateContent>
           <mc:Choice Requires="wps">
@@ -16093,7 +16109,6 @@
       <w:r>
         <w:rPr>
           <w:noProof/>
-          <w:lang w:eastAsia="zh-CN"/>
         </w:rPr>
         <mc:AlternateContent>
           <mc:Choice Requires="wps">
@@ -16169,7 +16184,6 @@
       <w:r>
         <w:rPr>
           <w:noProof/>
-          <w:lang w:eastAsia="zh-CN"/>
         </w:rPr>
         <mc:AlternateContent>
           <mc:Choice Requires="wps">
@@ -16279,7 +16293,6 @@
       <w:r>
         <w:rPr>
           <w:noProof/>
-          <w:lang w:eastAsia="zh-CN"/>
         </w:rPr>
         <mc:AlternateContent>
           <mc:Choice Requires="wps">
@@ -16355,7 +16368,6 @@
       <w:r>
         <w:rPr>
           <w:noProof/>
-          <w:lang w:eastAsia="zh-CN"/>
         </w:rPr>
         <mc:AlternateContent>
           <mc:Choice Requires="wps">
@@ -16432,7 +16444,6 @@
         <w:rPr>
           <w:b/>
           <w:noProof/>
-          <w:lang w:eastAsia="zh-CN"/>
         </w:rPr>
         <w:drawing>
           <wp:inline distT="0" distB="0" distL="0" distR="0" wp14:anchorId="225739E1" wp14:editId="45E8F6EB">
@@ -16621,7 +16632,7 @@
       <w:pPr>
         <w:pStyle w:val="Heading3"/>
       </w:pPr>
-      <w:bookmarkStart w:id="64" w:name="_Toc406571178"/>
+      <w:bookmarkStart w:id="64" w:name="_Toc406768347"/>
       <w:proofErr w:type="spellStart"/>
       <w:r>
         <w:t>Hex</w:t>
@@ -16722,7 +16733,6 @@
       <w:r>
         <w:rPr>
           <w:noProof/>
-          <w:lang w:eastAsia="zh-CN"/>
         </w:rPr>
         <mc:AlternateContent>
           <mc:Choice Requires="wpg">
@@ -17113,7 +17123,6 @@
       <w:r>
         <w:rPr>
           <w:noProof/>
-          <w:lang w:eastAsia="zh-CN"/>
         </w:rPr>
         <mc:AlternateContent>
           <mc:Choice Requires="wps">
@@ -17223,7 +17232,6 @@
       <w:r>
         <w:rPr>
           <w:noProof/>
-          <w:lang w:eastAsia="zh-CN"/>
         </w:rPr>
         <mc:AlternateContent>
           <mc:Choice Requires="wps">
@@ -17299,7 +17307,6 @@
       <w:r>
         <w:rPr>
           <w:noProof/>
-          <w:lang w:eastAsia="zh-CN"/>
         </w:rPr>
         <mc:AlternateContent>
           <mc:Choice Requires="wps">
@@ -17409,7 +17416,6 @@
       <w:r>
         <w:rPr>
           <w:noProof/>
-          <w:lang w:eastAsia="zh-CN"/>
         </w:rPr>
         <mc:AlternateContent>
           <mc:Choice Requires="wps">
@@ -17485,7 +17491,6 @@
       <w:r>
         <w:rPr>
           <w:noProof/>
-          <w:lang w:eastAsia="zh-CN"/>
         </w:rPr>
         <mc:AlternateContent>
           <mc:Choice Requires="wps">
@@ -17595,7 +17600,6 @@
       <w:r>
         <w:rPr>
           <w:noProof/>
-          <w:lang w:eastAsia="zh-CN"/>
         </w:rPr>
         <mc:AlternateContent>
           <mc:Choice Requires="wps">
@@ -17705,7 +17709,6 @@
       <w:r>
         <w:rPr>
           <w:noProof/>
-          <w:lang w:eastAsia="zh-CN"/>
         </w:rPr>
         <mc:AlternateContent>
           <mc:Choice Requires="wps">
@@ -17781,7 +17784,6 @@
       <w:r>
         <w:rPr>
           <w:noProof/>
-          <w:lang w:eastAsia="zh-CN"/>
         </w:rPr>
         <mc:AlternateContent>
           <mc:Choice Requires="wps">
@@ -17857,7 +17859,6 @@
       <w:r>
         <w:rPr>
           <w:noProof/>
-          <w:lang w:eastAsia="zh-CN"/>
         </w:rPr>
         <mc:AlternateContent>
           <mc:Choice Requires="wps">
@@ -17933,7 +17934,6 @@
       <w:r>
         <w:rPr>
           <w:noProof/>
-          <w:lang w:eastAsia="zh-CN"/>
         </w:rPr>
         <mc:AlternateContent>
           <mc:Choice Requires="wps">
@@ -18009,7 +18009,6 @@
       <w:r>
         <w:rPr>
           <w:noProof/>
-          <w:lang w:eastAsia="zh-CN"/>
         </w:rPr>
         <mc:AlternateContent>
           <mc:Choice Requires="wps">
@@ -18139,7 +18138,6 @@
       <w:r>
         <w:rPr>
           <w:noProof/>
-          <w:lang w:eastAsia="zh-CN"/>
         </w:rPr>
         <mc:AlternateContent>
           <mc:Choice Requires="wps">
@@ -18250,7 +18248,6 @@
         <w:rPr>
           <w:b/>
           <w:noProof/>
-          <w:lang w:eastAsia="zh-CN"/>
         </w:rPr>
         <w:drawing>
           <wp:inline distT="0" distB="0" distL="0" distR="0" wp14:anchorId="7BA176E4" wp14:editId="502FB729">
@@ -18487,7 +18484,7 @@
       <w:pPr>
         <w:pStyle w:val="Heading3"/>
       </w:pPr>
-      <w:bookmarkStart w:id="65" w:name="_Toc406571179"/>
+      <w:bookmarkStart w:id="65" w:name="_Toc406768348"/>
       <w:proofErr w:type="spellStart"/>
       <w:r>
         <w:t>Boxxy</w:t>
@@ -18549,7 +18546,6 @@
       <w:r>
         <w:rPr>
           <w:noProof/>
-          <w:lang w:eastAsia="zh-CN"/>
         </w:rPr>
         <mc:AlternateContent>
           <mc:Choice Requires="wps">
@@ -18665,7 +18661,6 @@
       <w:r>
         <w:rPr>
           <w:noProof/>
-          <w:lang w:eastAsia="zh-CN"/>
         </w:rPr>
         <mc:AlternateContent>
           <mc:Choice Requires="wps">
@@ -18741,7 +18736,6 @@
       <w:r>
         <w:rPr>
           <w:noProof/>
-          <w:lang w:eastAsia="zh-CN"/>
         </w:rPr>
         <mc:AlternateContent>
           <mc:Choice Requires="wps">
@@ -18851,7 +18845,6 @@
       <w:r>
         <w:rPr>
           <w:noProof/>
-          <w:lang w:eastAsia="zh-CN"/>
         </w:rPr>
         <mc:AlternateContent>
           <mc:Choice Requires="wps">
@@ -18961,7 +18954,6 @@
       <w:r>
         <w:rPr>
           <w:noProof/>
-          <w:lang w:eastAsia="zh-CN"/>
         </w:rPr>
         <mc:AlternateContent>
           <mc:Choice Requires="wps">
@@ -19037,7 +19029,6 @@
       <w:r>
         <w:rPr>
           <w:noProof/>
-          <w:lang w:eastAsia="zh-CN"/>
         </w:rPr>
         <mc:AlternateContent>
           <mc:Choice Requires="wps">
@@ -19113,7 +19104,6 @@
       <w:r>
         <w:rPr>
           <w:noProof/>
-          <w:lang w:eastAsia="zh-CN"/>
         </w:rPr>
         <mc:AlternateContent>
           <mc:Choice Requires="wps">
@@ -19223,7 +19213,6 @@
       <w:r>
         <w:rPr>
           <w:noProof/>
-          <w:lang w:eastAsia="zh-CN"/>
         </w:rPr>
         <mc:AlternateContent>
           <mc:Choice Requires="wps">
@@ -19299,7 +19288,6 @@
       <w:r>
         <w:rPr>
           <w:noProof/>
-          <w:lang w:eastAsia="zh-CN"/>
         </w:rPr>
         <mc:AlternateContent>
           <mc:Choice Requires="wps">
@@ -19409,7 +19397,6 @@
       <w:r>
         <w:rPr>
           <w:noProof/>
-          <w:lang w:eastAsia="zh-CN"/>
         </w:rPr>
         <mc:AlternateContent>
           <mc:Choice Requires="wps">
@@ -19486,7 +19473,6 @@
         <w:rPr>
           <w:b/>
           <w:noProof/>
-          <w:lang w:eastAsia="zh-CN"/>
         </w:rPr>
         <w:drawing>
           <wp:inline distT="0" distB="0" distL="0" distR="0" wp14:anchorId="46738AA1" wp14:editId="782D7934">
@@ -19616,12 +19602,7 @@
         <w:spacing w:after="200" w:line="276" w:lineRule="auto"/>
       </w:pPr>
       <w:r>
-        <w:t>Simple to main</w:t>
-      </w:r>
-      <w:bookmarkStart w:id="66" w:name="_GoBack"/>
-      <w:bookmarkEnd w:id="66"/>
-      <w:r>
-        <w:t>tain</w:t>
+        <w:t>Simple to maintain</w:t>
       </w:r>
     </w:p>
     <w:p>
@@ -19693,12 +19674,12 @@
       <w:pPr>
         <w:pStyle w:val="Heading3"/>
       </w:pPr>
-      <w:bookmarkStart w:id="67" w:name="_Toc406571180"/>
+      <w:bookmarkStart w:id="66" w:name="_Toc406768349"/>
       <w:proofErr w:type="spellStart"/>
       <w:r>
         <w:t>DogeBot</w:t>
       </w:r>
-      <w:bookmarkEnd w:id="67"/>
+      <w:bookmarkEnd w:id="66"/>
       <w:proofErr w:type="spellEnd"/>
     </w:p>
     <w:p>
@@ -19754,7 +19735,6 @@
       <w:r>
         <w:rPr>
           <w:noProof/>
-          <w:lang w:eastAsia="zh-CN"/>
         </w:rPr>
         <w:drawing>
           <wp:inline distT="0" distB="0" distL="0" distR="0" wp14:anchorId="06E78395" wp14:editId="7AAF95D6">
@@ -19952,7 +19932,7 @@
         <w:pStyle w:val="Caption"/>
         <w:keepNext/>
       </w:pPr>
-      <w:bookmarkStart w:id="68" w:name="_Toc406437022"/>
+      <w:bookmarkStart w:id="67" w:name="_Toc406437022"/>
       <w:r>
         <w:lastRenderedPageBreak/>
         <w:t xml:space="preserve">Table </w:t>
@@ -19968,7 +19948,7 @@
       <w:r>
         <w:t>: Design Decision Matrix</w:t>
       </w:r>
-      <w:bookmarkEnd w:id="68"/>
+      <w:bookmarkEnd w:id="67"/>
     </w:p>
     <w:p>
       <w:pPr>
@@ -19977,7 +19957,6 @@
       <w:r>
         <w:rPr>
           <w:noProof/>
-          <w:lang w:eastAsia="zh-CN"/>
         </w:rPr>
         <w:drawing>
           <wp:inline distT="0" distB="0" distL="0" distR="0" wp14:anchorId="3D8937D6" wp14:editId="542FE7EE">
@@ -20082,7 +20061,7 @@
       <w:pPr>
         <w:pStyle w:val="Caption"/>
       </w:pPr>
-      <w:bookmarkStart w:id="69" w:name="_Toc406437023"/>
+      <w:bookmarkStart w:id="68" w:name="_Toc406437023"/>
       <w:r>
         <w:t xml:space="preserve">Table </w:t>
       </w:r>
@@ -20097,7 +20076,7 @@
       <w:r>
         <w:t>: Scores of Preliminary Designs</w:t>
       </w:r>
-      <w:bookmarkEnd w:id="69"/>
+      <w:bookmarkEnd w:id="68"/>
     </w:p>
     <w:tbl>
       <w:tblPr>
@@ -20313,45 +20292,45 @@
       <w:pPr>
         <w:pStyle w:val="Heading1"/>
       </w:pPr>
-      <w:bookmarkStart w:id="70" w:name="_Toc406571181"/>
+      <w:bookmarkStart w:id="69" w:name="_Toc406768350"/>
       <w:r>
         <w:t>Project Management</w:t>
       </w:r>
+      <w:bookmarkEnd w:id="69"/>
+    </w:p>
+    <w:p>
+      <w:r>
+        <w:t>A project management strategy will be used to ensure full and punctual completion of the pr</w:t>
+      </w:r>
+      <w:r>
+        <w:t>oject. The following timeline, G</w:t>
+      </w:r>
+      <w:r>
+        <w:t>antt chart, and budget are the preliminary tools synthesized to keep the project on track throughout the year.</w:t>
+      </w:r>
+    </w:p>
+    <w:p>
+      <w:pPr>
+        <w:pStyle w:val="Heading1"/>
+      </w:pPr>
+      <w:bookmarkStart w:id="70" w:name="_Toc406768351"/>
+      <w:r>
+        <w:t>Timeline</w:t>
+      </w:r>
       <w:bookmarkEnd w:id="70"/>
     </w:p>
     <w:p>
-      <w:r>
-        <w:t>A project management strategy will be used to ensure full and punctual completion of the pr</w:t>
-      </w:r>
-      <w:r>
-        <w:t>oject. The following timeline, G</w:t>
-      </w:r>
-      <w:r>
-        <w:t>antt chart, and budget are the preliminary tools synthesized to keep the project on track throughout the year.</w:t>
-      </w:r>
-    </w:p>
-    <w:p>
-      <w:pPr>
-        <w:pStyle w:val="Heading1"/>
-      </w:pPr>
-      <w:bookmarkStart w:id="71" w:name="_Toc406571182"/>
-      <w:r>
-        <w:t>Timeline</w:t>
+      <w:pPr>
+        <w:pStyle w:val="Heading3"/>
+      </w:pPr>
+      <w:bookmarkStart w:id="71" w:name="_Toc406768352"/>
+      <w:r>
+        <w:t>Phase I: Design Synthesis</w:t>
+      </w:r>
+      <w:r>
+        <w:t xml:space="preserve"> (September 12, 2014 – November 23, 2014)</w:t>
       </w:r>
       <w:bookmarkEnd w:id="71"/>
-    </w:p>
-    <w:p>
-      <w:pPr>
-        <w:pStyle w:val="Heading3"/>
-      </w:pPr>
-      <w:bookmarkStart w:id="72" w:name="_Toc406571183"/>
-      <w:r>
-        <w:t>Phase I: Design Synthesis</w:t>
-      </w:r>
-      <w:r>
-        <w:t xml:space="preserve"> (September 12, 2014 – November 23, 2014)</w:t>
-      </w:r>
-      <w:bookmarkEnd w:id="72"/>
     </w:p>
     <w:p>
       <w:pPr>
@@ -20441,14 +20420,14 @@
       <w:pPr>
         <w:pStyle w:val="Heading3"/>
       </w:pPr>
-      <w:bookmarkStart w:id="73" w:name="_Toc406571184"/>
+      <w:bookmarkStart w:id="72" w:name="_Toc406768353"/>
       <w:r>
         <w:t>Phase II: Design Analysis</w:t>
       </w:r>
       <w:r>
         <w:t xml:space="preserve"> (November 24, 2014 – March 1, 2014)</w:t>
       </w:r>
-      <w:bookmarkEnd w:id="73"/>
+      <w:bookmarkEnd w:id="72"/>
     </w:p>
     <w:p>
       <w:pPr>
@@ -20551,14 +20530,14 @@
       <w:pPr>
         <w:pStyle w:val="Heading3"/>
       </w:pPr>
-      <w:bookmarkStart w:id="74" w:name="_Toc406571185"/>
+      <w:bookmarkStart w:id="73" w:name="_Toc406768354"/>
       <w:r>
         <w:t>Pha</w:t>
       </w:r>
       <w:r>
         <w:t>se III: Development and Testing (March 2, 2014 – May 2014)</w:t>
       </w:r>
-      <w:bookmarkEnd w:id="74"/>
+      <w:bookmarkEnd w:id="73"/>
     </w:p>
     <w:p>
       <w:pPr>
@@ -20649,7 +20628,7 @@
         <w:pStyle w:val="Caption"/>
         <w:keepNext/>
       </w:pPr>
-      <w:bookmarkStart w:id="75" w:name="_Toc406437024"/>
+      <w:bookmarkStart w:id="74" w:name="_Toc406437024"/>
       <w:r>
         <w:lastRenderedPageBreak/>
         <w:t xml:space="preserve">Table </w:t>
@@ -20669,7 +20648,7 @@
       <w:r>
         <w:t>Chart</w:t>
       </w:r>
-      <w:bookmarkEnd w:id="75"/>
+      <w:bookmarkEnd w:id="74"/>
       <w:proofErr w:type="gramEnd"/>
     </w:p>
     <w:p>
@@ -20679,7 +20658,6 @@
       <w:r>
         <w:rPr>
           <w:noProof/>
-          <w:lang w:eastAsia="zh-CN"/>
         </w:rPr>
         <w:drawing>
           <wp:inline distT="0" distB="0" distL="0" distR="0" wp14:anchorId="4CE17179" wp14:editId="7FCB0AE4">
@@ -20735,12 +20713,12 @@
       <w:pPr>
         <w:pStyle w:val="Heading1"/>
       </w:pPr>
-      <w:bookmarkStart w:id="76" w:name="_Toc406571186"/>
+      <w:bookmarkStart w:id="75" w:name="_Toc406768355"/>
       <w:r>
         <w:lastRenderedPageBreak/>
         <w:t>Preliminary Budget</w:t>
       </w:r>
-      <w:bookmarkEnd w:id="76"/>
+      <w:bookmarkEnd w:id="75"/>
     </w:p>
     <w:p>
       <w:r>
@@ -20755,7 +20733,7 @@
         <w:pStyle w:val="Caption"/>
         <w:keepNext/>
       </w:pPr>
-      <w:bookmarkStart w:id="77" w:name="_Toc406437025"/>
+      <w:bookmarkStart w:id="76" w:name="_Toc406437025"/>
       <w:r>
         <w:t xml:space="preserve">Table </w:t>
       </w:r>
@@ -20770,7 +20748,7 @@
       <w:r>
         <w:t>: Initial Project Budget</w:t>
       </w:r>
-      <w:bookmarkEnd w:id="77"/>
+      <w:bookmarkEnd w:id="76"/>
     </w:p>
     <w:tbl>
       <w:tblPr>
@@ -21164,11 +21142,85 @@
     <w:p/>
     <w:p/>
     <w:p>
-      <w:r>
-        <w:rPr>
-          <w:rStyle w:val="CommentReference"/>
-        </w:rPr>
-        <w:commentReference w:id="78"/>
+      <w:pPr>
+        <w:pStyle w:val="Heading1"/>
+      </w:pPr>
+      <w:bookmarkStart w:id="77" w:name="_Toc406768356"/>
+      <w:r>
+        <w:t>Conclusion</w:t>
+      </w:r>
+      <w:bookmarkEnd w:id="77"/>
+    </w:p>
+    <w:p>
+      <w:r>
+        <w:t xml:space="preserve">During phase 1, fall quarter, of the senior capstone project, after determining the problem and how </w:t>
+      </w:r>
+      <w:r>
+        <w:t>the problem would be addressed, objectives and constraints were determined based on the chosen response to the project’s problem statement.  P</w:t>
+      </w:r>
+      <w:r>
+        <w:t xml:space="preserve">reliminary research was </w:t>
+      </w:r>
+      <w:r>
+        <w:t xml:space="preserve">then </w:t>
+      </w:r>
+      <w:r>
+        <w:t>conducted in areas focusing on locomotion and locomotive options, power sources for driving locomotion, and possible components and applicable systems for actuating and controlling the robot.  Research in locomotion included a brief look at similar existing robotic designs, comparisons of wheeled and legged locomotion, criterion for stability both statically and dynamically and a determination of advantages and disadvantages in respect to the number of legs.  Based on the finding from this research, it was determined that design of the robot will be four legged</w:t>
+      </w:r>
+      <w:r>
+        <w:t xml:space="preserve"> due to the stability obtainable and the ease of motion on rugged terrain</w:t>
+      </w:r>
+      <w:r>
+        <w:t>.  Based on comparisons of possible power sources for locomotion of the robot, pneumatics was chosen as the power source to be implemented</w:t>
+      </w:r>
+      <w:r>
+        <w:t xml:space="preserve"> due to its power density, </w:t>
+      </w:r>
+      <w:r>
+        <w:lastRenderedPageBreak/>
+        <w:t>compressibility and low-maintenance</w:t>
+      </w:r>
+      <w:r>
+        <w:t xml:space="preserve">.  After determining the power source and the type of locomotion to be implemented, initial designs were synthesized and eventually scored based on a corresponding design matrix, and the highest scoring robot, </w:t>
+      </w:r>
+      <w:proofErr w:type="spellStart"/>
+      <w:r>
+        <w:t>Dogebot</w:t>
+      </w:r>
+      <w:proofErr w:type="spellEnd"/>
+      <w:r>
+        <w:t>, was chosen as the preliminary design of the robot.</w:t>
+      </w:r>
+    </w:p>
+    <w:p>
+      <w:r>
+        <w:t xml:space="preserve">On the electrical side of the design, signal conditioning and power circuit research and initial microcontroller researched was conducted based on the needs of the robot, such as control of multiple air cylinders, valves, and communications between the user interface and the robot.  Based on scoring from a corresponding design matrix, the Arduino Mega was scored the highest, while the </w:t>
+      </w:r>
+      <w:proofErr w:type="spellStart"/>
+      <w:r>
+        <w:t>Tiva</w:t>
+      </w:r>
+      <w:proofErr w:type="spellEnd"/>
+      <w:r>
+        <w:t xml:space="preserve"> series microcontroller was the second highest.  During this time, simplified initial layout of the motherboard of the robot was generated, complete w</w:t>
+      </w:r>
+      <w:bookmarkStart w:id="78" w:name="_GoBack"/>
+      <w:bookmarkEnd w:id="78"/>
+      <w:r>
+        <w:t xml:space="preserve">ith necessary low pass filters, amplifiers, a radio receiver, and inputs and outputs from the motherboard. </w:t>
+      </w:r>
+    </w:p>
+    <w:p>
+      <w:r>
+        <w:t xml:space="preserve">Moving forward to </w:t>
+      </w:r>
+      <w:proofErr w:type="gramStart"/>
+      <w:r>
+        <w:t>phase</w:t>
+      </w:r>
+      <w:proofErr w:type="gramEnd"/>
+      <w:r>
+        <w:t xml:space="preserve"> 2, more refined designs of the components of the robot will be generated. In addition, calculations of required torques at hip and knee joints of the robot are to be done based on link lengths, masses of the robot and its legs, center of masses of each of the legs and the body of the robot, and the reaction forces present in the legs of the robot.  The resulting calculated torques will provide a starting point for determining the specification of pneumatic and electrical components to be implemented in the design of the robot.  Initial testing of the pneumatic cylinders will be done, and initial prototyping of the chassis and one leg of the robot will take place alongside designing of the necessary controls, motherboard and debug panel.  After construction of the leg of the robot, including placement of the pneumatic components, initial testing of the leg will take place.</w:t>
       </w:r>
     </w:p>
     <w:p>
@@ -21190,7 +21242,7 @@
       <w:pPr>
         <w:pStyle w:val="Heading1"/>
       </w:pPr>
-      <w:bookmarkStart w:id="79" w:name="_Toc406571187"/>
+      <w:bookmarkStart w:id="79" w:name="_Toc406768357"/>
       <w:r>
         <w:lastRenderedPageBreak/>
         <w:t>References</w:t>
@@ -21223,6 +21275,7 @@
           <w:tblPr>
             <w:tblW w:w="5000" w:type="pct"/>
             <w:tblCellSpacing w:w="15" w:type="dxa"/>
+            <w:tblLayout w:type="fixed"/>
             <w:tblCellMar>
               <w:top w:w="15" w:type="dxa"/>
               <w:left w:w="15" w:type="dxa"/>
@@ -21232,8 +21285,8 @@
             <w:tblLook w:val="04A0" w:firstRow="1" w:lastRow="0" w:firstColumn="1" w:lastColumn="0" w:noHBand="0" w:noVBand="1"/>
           </w:tblPr>
           <w:tblGrid>
-            <w:gridCol w:w="380"/>
-            <w:gridCol w:w="9070"/>
+            <w:gridCol w:w="494"/>
+            <w:gridCol w:w="8956"/>
           </w:tblGrid>
           <w:tr>
             <w:trPr>
@@ -21241,7 +21294,7 @@
             </w:trPr>
             <w:tc>
               <w:tcPr>
-                <w:tcW w:w="50" w:type="pct"/>
+                <w:tcW w:w="238" w:type="pct"/>
                 <w:hideMark/>
               </w:tcPr>
               <w:p>
@@ -21262,7 +21315,7 @@
             </w:tc>
             <w:tc>
               <w:tcPr>
-                <w:tcW w:w="0" w:type="auto"/>
+                <w:tcW w:w="4714" w:type="pct"/>
                 <w:hideMark/>
               </w:tcPr>
               <w:p>
@@ -21296,7 +21349,7 @@
             </w:trPr>
             <w:tc>
               <w:tcPr>
-                <w:tcW w:w="50" w:type="pct"/>
+                <w:tcW w:w="238" w:type="pct"/>
                 <w:hideMark/>
               </w:tcPr>
               <w:p>
@@ -21317,7 +21370,7 @@
             </w:tc>
             <w:tc>
               <w:tcPr>
-                <w:tcW w:w="0" w:type="auto"/>
+                <w:tcW w:w="4714" w:type="pct"/>
                 <w:hideMark/>
               </w:tcPr>
               <w:p>
@@ -21343,7 +21396,7 @@
             </w:trPr>
             <w:tc>
               <w:tcPr>
-                <w:tcW w:w="50" w:type="pct"/>
+                <w:tcW w:w="238" w:type="pct"/>
                 <w:hideMark/>
               </w:tcPr>
               <w:p>
@@ -21364,7 +21417,7 @@
             </w:tc>
             <w:tc>
               <w:tcPr>
-                <w:tcW w:w="0" w:type="auto"/>
+                <w:tcW w:w="4714" w:type="pct"/>
                 <w:hideMark/>
               </w:tcPr>
               <w:p>
@@ -21403,7 +21456,7 @@
             </w:trPr>
             <w:tc>
               <w:tcPr>
-                <w:tcW w:w="50" w:type="pct"/>
+                <w:tcW w:w="238" w:type="pct"/>
                 <w:hideMark/>
               </w:tcPr>
               <w:p>
@@ -21424,7 +21477,7 @@
             </w:tc>
             <w:tc>
               <w:tcPr>
-                <w:tcW w:w="0" w:type="auto"/>
+                <w:tcW w:w="4714" w:type="pct"/>
                 <w:hideMark/>
               </w:tcPr>
               <w:p>
@@ -21450,7 +21503,7 @@
             </w:trPr>
             <w:tc>
               <w:tcPr>
-                <w:tcW w:w="50" w:type="pct"/>
+                <w:tcW w:w="238" w:type="pct"/>
                 <w:hideMark/>
               </w:tcPr>
               <w:p>
@@ -21471,7 +21524,7 @@
             </w:tc>
             <w:tc>
               <w:tcPr>
-                <w:tcW w:w="0" w:type="auto"/>
+                <w:tcW w:w="4714" w:type="pct"/>
                 <w:hideMark/>
               </w:tcPr>
               <w:p>
@@ -21511,7 +21564,7 @@
             </w:trPr>
             <w:tc>
               <w:tcPr>
-                <w:tcW w:w="50" w:type="pct"/>
+                <w:tcW w:w="238" w:type="pct"/>
                 <w:hideMark/>
               </w:tcPr>
               <w:p>
@@ -21532,7 +21585,7 @@
             </w:tc>
             <w:tc>
               <w:tcPr>
-                <w:tcW w:w="0" w:type="auto"/>
+                <w:tcW w:w="4714" w:type="pct"/>
                 <w:hideMark/>
               </w:tcPr>
               <w:p>
@@ -21558,7 +21611,7 @@
             </w:trPr>
             <w:tc>
               <w:tcPr>
-                <w:tcW w:w="50" w:type="pct"/>
+                <w:tcW w:w="238" w:type="pct"/>
                 <w:hideMark/>
               </w:tcPr>
               <w:p>
@@ -21579,7 +21632,7 @@
             </w:tc>
             <w:tc>
               <w:tcPr>
-                <w:tcW w:w="0" w:type="auto"/>
+                <w:tcW w:w="4714" w:type="pct"/>
                 <w:hideMark/>
               </w:tcPr>
               <w:p>
@@ -21605,7 +21658,7 @@
             </w:trPr>
             <w:tc>
               <w:tcPr>
-                <w:tcW w:w="50" w:type="pct"/>
+                <w:tcW w:w="238" w:type="pct"/>
                 <w:hideMark/>
               </w:tcPr>
               <w:p>
@@ -21626,7 +21679,7 @@
             </w:tc>
             <w:tc>
               <w:tcPr>
-                <w:tcW w:w="0" w:type="auto"/>
+                <w:tcW w:w="4714" w:type="pct"/>
                 <w:hideMark/>
               </w:tcPr>
               <w:p>
@@ -21652,7 +21705,7 @@
             </w:trPr>
             <w:tc>
               <w:tcPr>
-                <w:tcW w:w="50" w:type="pct"/>
+                <w:tcW w:w="238" w:type="pct"/>
                 <w:hideMark/>
               </w:tcPr>
               <w:p>
@@ -21673,7 +21726,7 @@
             </w:tc>
             <w:tc>
               <w:tcPr>
-                <w:tcW w:w="0" w:type="auto"/>
+                <w:tcW w:w="4714" w:type="pct"/>
                 <w:hideMark/>
               </w:tcPr>
               <w:p>
@@ -21699,7 +21752,7 @@
             </w:trPr>
             <w:tc>
               <w:tcPr>
-                <w:tcW w:w="50" w:type="pct"/>
+                <w:tcW w:w="238" w:type="pct"/>
                 <w:hideMark/>
               </w:tcPr>
               <w:p>
@@ -21720,7 +21773,7 @@
             </w:tc>
             <w:tc>
               <w:tcPr>
-                <w:tcW w:w="0" w:type="auto"/>
+                <w:tcW w:w="4714" w:type="pct"/>
                 <w:hideMark/>
               </w:tcPr>
               <w:p>
@@ -21759,7 +21812,7 @@
             </w:trPr>
             <w:tc>
               <w:tcPr>
-                <w:tcW w:w="50" w:type="pct"/>
+                <w:tcW w:w="238" w:type="pct"/>
                 <w:hideMark/>
               </w:tcPr>
               <w:p>
@@ -21780,7 +21833,7 @@
             </w:tc>
             <w:tc>
               <w:tcPr>
-                <w:tcW w:w="0" w:type="auto"/>
+                <w:tcW w:w="4714" w:type="pct"/>
                 <w:hideMark/>
               </w:tcPr>
               <w:p>
@@ -21795,14 +21848,14 @@
                   <w:rPr>
                     <w:noProof/>
                   </w:rPr>
-                  <w:t>Rexroth Bosch Group, "Electric, Hydraulics, Pneumatics: Evaluating Their Advantages for Automaotive Manufacturing Processes," 2006. [Online]. Available: http://dc-america.resource.bosch.com/media/us/trends_and_topics_2/technical_papers_archive/Rexroth_El</w:t>
+                  <w:t>Rexroth Bosch Group, "Electric, Hydraulics, Pneumatics: Evaluating Their Advantages for Automaotive Manufacturing Processes," 2006. [Online]. Available: http://dc-america.resource.bosch.com/media/us/trends_and_topics_2/technical_papers_archive/Rexroth_E</w:t>
                 </w:r>
                 <w:r>
                   <w:rPr>
                     <w:noProof/>
                   </w:rPr>
                   <w:lastRenderedPageBreak/>
-                  <w:t>ec_Hyd_Pneu.pdf. [Accessed 15 September 2014].</w:t>
+                  <w:t>lec_Hyd_Pneu.pdf. [Accessed 15 September 2014].</w:t>
                 </w:r>
               </w:p>
             </w:tc>
@@ -21813,7 +21866,7 @@
             </w:trPr>
             <w:tc>
               <w:tcPr>
-                <w:tcW w:w="50" w:type="pct"/>
+                <w:tcW w:w="238" w:type="pct"/>
                 <w:hideMark/>
               </w:tcPr>
               <w:p>
@@ -21835,7 +21888,7 @@
             </w:tc>
             <w:tc>
               <w:tcPr>
-                <w:tcW w:w="0" w:type="auto"/>
+                <w:tcW w:w="4714" w:type="pct"/>
                 <w:hideMark/>
               </w:tcPr>
               <w:p>
@@ -21861,7 +21914,7 @@
             </w:trPr>
             <w:tc>
               <w:tcPr>
-                <w:tcW w:w="50" w:type="pct"/>
+                <w:tcW w:w="238" w:type="pct"/>
                 <w:hideMark/>
               </w:tcPr>
               <w:p>
@@ -21882,7 +21935,7 @@
             </w:tc>
             <w:tc>
               <w:tcPr>
-                <w:tcW w:w="0" w:type="auto"/>
+                <w:tcW w:w="4714" w:type="pct"/>
                 <w:hideMark/>
               </w:tcPr>
               <w:p>
@@ -21916,7 +21969,7 @@
             </w:trPr>
             <w:tc>
               <w:tcPr>
-                <w:tcW w:w="50" w:type="pct"/>
+                <w:tcW w:w="238" w:type="pct"/>
                 <w:hideMark/>
               </w:tcPr>
               <w:p>
@@ -21937,7 +21990,7 @@
             </w:tc>
             <w:tc>
               <w:tcPr>
-                <w:tcW w:w="0" w:type="auto"/>
+                <w:tcW w:w="4714" w:type="pct"/>
                 <w:hideMark/>
               </w:tcPr>
               <w:p>
@@ -21971,7 +22024,7 @@
             </w:trPr>
             <w:tc>
               <w:tcPr>
-                <w:tcW w:w="50" w:type="pct"/>
+                <w:tcW w:w="238" w:type="pct"/>
                 <w:hideMark/>
               </w:tcPr>
               <w:p>
@@ -21992,7 +22045,7 @@
             </w:tc>
             <w:tc>
               <w:tcPr>
-                <w:tcW w:w="0" w:type="auto"/>
+                <w:tcW w:w="4714" w:type="pct"/>
                 <w:hideMark/>
               </w:tcPr>
               <w:p>
@@ -22020,7 +22073,7 @@
             </w:trPr>
             <w:tc>
               <w:tcPr>
-                <w:tcW w:w="50" w:type="pct"/>
+                <w:tcW w:w="238" w:type="pct"/>
                 <w:hideMark/>
               </w:tcPr>
               <w:p>
@@ -22041,7 +22094,7 @@
             </w:tc>
             <w:tc>
               <w:tcPr>
-                <w:tcW w:w="0" w:type="auto"/>
+                <w:tcW w:w="4714" w:type="pct"/>
                 <w:hideMark/>
               </w:tcPr>
               <w:p>
@@ -22075,7 +22128,7 @@
             </w:trPr>
             <w:tc>
               <w:tcPr>
-                <w:tcW w:w="50" w:type="pct"/>
+                <w:tcW w:w="238" w:type="pct"/>
                 <w:hideMark/>
               </w:tcPr>
               <w:p>
@@ -22096,7 +22149,7 @@
             </w:tc>
             <w:tc>
               <w:tcPr>
-                <w:tcW w:w="0" w:type="auto"/>
+                <w:tcW w:w="4714" w:type="pct"/>
                 <w:hideMark/>
               </w:tcPr>
               <w:p>
@@ -22130,7 +22183,7 @@
             </w:trPr>
             <w:tc>
               <w:tcPr>
-                <w:tcW w:w="50" w:type="pct"/>
+                <w:tcW w:w="238" w:type="pct"/>
                 <w:hideMark/>
               </w:tcPr>
               <w:p>
@@ -22151,7 +22204,7 @@
             </w:tc>
             <w:tc>
               <w:tcPr>
-                <w:tcW w:w="0" w:type="auto"/>
+                <w:tcW w:w="4714" w:type="pct"/>
                 <w:hideMark/>
               </w:tcPr>
               <w:p>
@@ -22190,7 +22243,7 @@
             </w:trPr>
             <w:tc>
               <w:tcPr>
-                <w:tcW w:w="50" w:type="pct"/>
+                <w:tcW w:w="238" w:type="pct"/>
                 <w:hideMark/>
               </w:tcPr>
               <w:p>
@@ -22211,7 +22264,7 @@
             </w:tc>
             <w:tc>
               <w:tcPr>
-                <w:tcW w:w="0" w:type="auto"/>
+                <w:tcW w:w="4714" w:type="pct"/>
                 <w:hideMark/>
               </w:tcPr>
               <w:p>
@@ -22237,7 +22290,7 @@
             </w:trPr>
             <w:tc>
               <w:tcPr>
-                <w:tcW w:w="50" w:type="pct"/>
+                <w:tcW w:w="238" w:type="pct"/>
                 <w:hideMark/>
               </w:tcPr>
               <w:p>
@@ -22258,7 +22311,7 @@
             </w:tc>
             <w:tc>
               <w:tcPr>
-                <w:tcW w:w="0" w:type="auto"/>
+                <w:tcW w:w="4714" w:type="pct"/>
                 <w:hideMark/>
               </w:tcPr>
               <w:p>
@@ -22284,7 +22337,7 @@
             </w:trPr>
             <w:tc>
               <w:tcPr>
-                <w:tcW w:w="50" w:type="pct"/>
+                <w:tcW w:w="238" w:type="pct"/>
                 <w:hideMark/>
               </w:tcPr>
               <w:p>
@@ -22305,7 +22358,7 @@
             </w:tc>
             <w:tc>
               <w:tcPr>
-                <w:tcW w:w="0" w:type="auto"/>
+                <w:tcW w:w="4714" w:type="pct"/>
                 <w:hideMark/>
               </w:tcPr>
               <w:p>
@@ -22339,7 +22392,7 @@
             </w:trPr>
             <w:tc>
               <w:tcPr>
-                <w:tcW w:w="50" w:type="pct"/>
+                <w:tcW w:w="238" w:type="pct"/>
                 <w:hideMark/>
               </w:tcPr>
               <w:p>
@@ -22361,7 +22414,7 @@
             </w:tc>
             <w:tc>
               <w:tcPr>
-                <w:tcW w:w="0" w:type="auto"/>
+                <w:tcW w:w="4714" w:type="pct"/>
                 <w:hideMark/>
               </w:tcPr>
               <w:p>
@@ -22400,7 +22453,7 @@
             </w:trPr>
             <w:tc>
               <w:tcPr>
-                <w:tcW w:w="50" w:type="pct"/>
+                <w:tcW w:w="238" w:type="pct"/>
                 <w:hideMark/>
               </w:tcPr>
               <w:p>
@@ -22421,7 +22474,7 @@
             </w:tc>
             <w:tc>
               <w:tcPr>
-                <w:tcW w:w="0" w:type="auto"/>
+                <w:tcW w:w="4714" w:type="pct"/>
                 <w:hideMark/>
               </w:tcPr>
               <w:p>
@@ -22447,7 +22500,7 @@
             </w:trPr>
             <w:tc>
               <w:tcPr>
-                <w:tcW w:w="50" w:type="pct"/>
+                <w:tcW w:w="238" w:type="pct"/>
                 <w:hideMark/>
               </w:tcPr>
               <w:p>
@@ -22468,7 +22521,7 @@
             </w:tc>
             <w:tc>
               <w:tcPr>
-                <w:tcW w:w="0" w:type="auto"/>
+                <w:tcW w:w="4714" w:type="pct"/>
                 <w:hideMark/>
               </w:tcPr>
               <w:p>
@@ -22508,7 +22561,7 @@
             </w:trPr>
             <w:tc>
               <w:tcPr>
-                <w:tcW w:w="50" w:type="pct"/>
+                <w:tcW w:w="238" w:type="pct"/>
                 <w:hideMark/>
               </w:tcPr>
               <w:p>
@@ -22529,7 +22582,7 @@
             </w:tc>
             <w:tc>
               <w:tcPr>
-                <w:tcW w:w="0" w:type="auto"/>
+                <w:tcW w:w="4714" w:type="pct"/>
                 <w:hideMark/>
               </w:tcPr>
               <w:p>
@@ -22569,7 +22622,7 @@
             </w:trPr>
             <w:tc>
               <w:tcPr>
-                <w:tcW w:w="50" w:type="pct"/>
+                <w:tcW w:w="238" w:type="pct"/>
                 <w:hideMark/>
               </w:tcPr>
               <w:p>
@@ -22590,7 +22643,7 @@
             </w:tc>
             <w:tc>
               <w:tcPr>
-                <w:tcW w:w="0" w:type="auto"/>
+                <w:tcW w:w="4714" w:type="pct"/>
                 <w:hideMark/>
               </w:tcPr>
               <w:p>
@@ -22616,7 +22669,7 @@
             </w:trPr>
             <w:tc>
               <w:tcPr>
-                <w:tcW w:w="50" w:type="pct"/>
+                <w:tcW w:w="238" w:type="pct"/>
                 <w:hideMark/>
               </w:tcPr>
               <w:p>
@@ -22637,7 +22690,7 @@
             </w:tc>
             <w:tc>
               <w:tcPr>
-                <w:tcW w:w="0" w:type="auto"/>
+                <w:tcW w:w="4714" w:type="pct"/>
                 <w:hideMark/>
               </w:tcPr>
               <w:p>
@@ -22663,7 +22716,7 @@
             </w:trPr>
             <w:tc>
               <w:tcPr>
-                <w:tcW w:w="50" w:type="pct"/>
+                <w:tcW w:w="238" w:type="pct"/>
                 <w:hideMark/>
               </w:tcPr>
               <w:p>
@@ -22684,7 +22737,7 @@
             </w:tc>
             <w:tc>
               <w:tcPr>
-                <w:tcW w:w="0" w:type="auto"/>
+                <w:tcW w:w="4714" w:type="pct"/>
                 <w:hideMark/>
               </w:tcPr>
               <w:p>
@@ -22717,7 +22770,7 @@
             </w:trPr>
             <w:tc>
               <w:tcPr>
-                <w:tcW w:w="50" w:type="pct"/>
+                <w:tcW w:w="238" w:type="pct"/>
                 <w:hideMark/>
               </w:tcPr>
               <w:p>
@@ -22738,7 +22791,7 @@
             </w:tc>
             <w:tc>
               <w:tcPr>
-                <w:tcW w:w="0" w:type="auto"/>
+                <w:tcW w:w="4714" w:type="pct"/>
                 <w:hideMark/>
               </w:tcPr>
               <w:p>
@@ -22778,7 +22831,7 @@
             </w:trPr>
             <w:tc>
               <w:tcPr>
-                <w:tcW w:w="50" w:type="pct"/>
+                <w:tcW w:w="238" w:type="pct"/>
                 <w:hideMark/>
               </w:tcPr>
               <w:p>
@@ -22799,7 +22852,7 @@
             </w:tc>
             <w:tc>
               <w:tcPr>
-                <w:tcW w:w="0" w:type="auto"/>
+                <w:tcW w:w="4714" w:type="pct"/>
                 <w:hideMark/>
               </w:tcPr>
               <w:p>
@@ -22825,7 +22878,7 @@
             </w:trPr>
             <w:tc>
               <w:tcPr>
-                <w:tcW w:w="50" w:type="pct"/>
+                <w:tcW w:w="238" w:type="pct"/>
                 <w:hideMark/>
               </w:tcPr>
               <w:p>
@@ -22846,7 +22899,7 @@
             </w:tc>
             <w:tc>
               <w:tcPr>
-                <w:tcW w:w="0" w:type="auto"/>
+                <w:tcW w:w="4714" w:type="pct"/>
                 <w:hideMark/>
               </w:tcPr>
               <w:p>
@@ -23042,38 +23095,6 @@
       </w:r>
     </w:p>
   </w:comment>
-  <w:comment w:id="78" w:author="Tyler K Paddock" w:date="2014-12-12T10:39:00Z" w:initials="TKP">
-    <w:p>
-      <w:pPr>
-        <w:pStyle w:val="CommentText"/>
-      </w:pPr>
-      <w:r>
-        <w:rPr>
-          <w:rStyle w:val="CommentReference"/>
-        </w:rPr>
-        <w:annotationRef/>
-      </w:r>
-      <w:r>
-        <w:t>Conclusion and Future Work</w:t>
-      </w:r>
-    </w:p>
-    <w:p>
-      <w:pPr>
-        <w:pStyle w:val="CommentText"/>
-      </w:pPr>
-      <w:r>
-        <w:t>Describe work done</w:t>
-      </w:r>
-    </w:p>
-    <w:p>
-      <w:pPr>
-        <w:pStyle w:val="CommentText"/>
-      </w:pPr>
-      <w:r>
-        <w:t>Describe future work</w:t>
-      </w:r>
-    </w:p>
-  </w:comment>
 </w:comments>
 </file>
 
@@ -23149,7 +23170,7 @@
           <w:rPr>
             <w:noProof/>
           </w:rPr>
-          <w:t>30</w:t>
+          <w:t>34</w:t>
         </w:r>
         <w:r>
           <w:rPr>
@@ -24863,6 +24884,7 @@
       <w:spacing w:after="0" w:line="240" w:lineRule="auto"/>
     </w:pPr>
     <w:tblPr>
+      <w:tblInd w:w="0" w:type="dxa"/>
       <w:tblBorders>
         <w:top w:val="single" w:sz="4" w:space="0" w:color="auto"/>
         <w:left w:val="single" w:sz="4" w:space="0" w:color="auto"/>
@@ -24871,6 +24893,12 @@
         <w:insideH w:val="single" w:sz="4" w:space="0" w:color="auto"/>
         <w:insideV w:val="single" w:sz="4" w:space="0" w:color="auto"/>
       </w:tblBorders>
+      <w:tblCellMar>
+        <w:top w:w="0" w:type="dxa"/>
+        <w:left w:w="108" w:type="dxa"/>
+        <w:bottom w:w="0" w:type="dxa"/>
+        <w:right w:w="108" w:type="dxa"/>
+      </w:tblCellMar>
     </w:tblPr>
   </w:style>
   <w:style w:type="paragraph" w:styleId="NoSpacing">
@@ -25489,6 +25517,7 @@
       <w:spacing w:after="0" w:line="240" w:lineRule="auto"/>
     </w:pPr>
     <w:tblPr>
+      <w:tblInd w:w="0" w:type="dxa"/>
       <w:tblBorders>
         <w:top w:val="single" w:sz="4" w:space="0" w:color="auto"/>
         <w:left w:val="single" w:sz="4" w:space="0" w:color="auto"/>
@@ -25497,6 +25526,12 @@
         <w:insideH w:val="single" w:sz="4" w:space="0" w:color="auto"/>
         <w:insideV w:val="single" w:sz="4" w:space="0" w:color="auto"/>
       </w:tblBorders>
+      <w:tblCellMar>
+        <w:top w:w="0" w:type="dxa"/>
+        <w:left w:w="108" w:type="dxa"/>
+        <w:bottom w:w="0" w:type="dxa"/>
+        <w:right w:w="108" w:type="dxa"/>
+      </w:tblCellMar>
     </w:tblPr>
   </w:style>
   <w:style w:type="paragraph" w:styleId="NoSpacing">
@@ -26762,7 +26797,7 @@
 </file>
 
 <file path=customXml/itemProps1.xml><?xml version="1.0" encoding="utf-8"?>
-<ds:datastoreItem xmlns:ds="http://schemas.openxmlformats.org/officeDocument/2006/customXml" ds:itemID="{D41301B0-34C2-4271-A44E-EA3AA48226D3}">
+<ds:datastoreItem xmlns:ds="http://schemas.openxmlformats.org/officeDocument/2006/customXml" ds:itemID="{E2AB4019-31F5-4CEF-A066-9B4F9C5A90C8}">
   <ds:schemaRefs>
     <ds:schemaRef ds:uri="http://schemas.openxmlformats.org/officeDocument/2006/bibliography"/>
   </ds:schemaRefs>

</xml_diff>